<commit_message>
feat:add sql task 1-1,1-2
</commit_message>
<xml_diff>
--- a/★2-3資料庫應用與開發實務/2-3評量題目.docx
+++ b/★2-3資料庫應用與開發實務/2-3評量題目.docx
@@ -1,6 +1,6 @@
 
 <file path=word/document.xml><?xml version="1.0" encoding="utf-8"?>
-<w:document xmlns:wpc="http://schemas.microsoft.com/office/word/2010/wordprocessingCanvas" xmlns:cx="http://schemas.microsoft.com/office/drawing/2014/chartex" xmlns:cx1="http://schemas.microsoft.com/office/drawing/2015/9/8/chartex" xmlns:cx2="http://schemas.microsoft.com/office/drawing/2015/10/21/chartex" xmlns:cx3="http://schemas.microsoft.com/office/drawing/2016/5/9/chartex" xmlns:cx4="http://schemas.microsoft.com/office/drawing/2016/5/10/chartex" xmlns:cx5="http://schemas.microsoft.com/office/drawing/2016/5/11/chartex" xmlns:cx6="http://schemas.microsoft.com/office/drawing/2016/5/12/chartex" xmlns:cx7="http://schemas.microsoft.com/office/drawing/2016/5/13/chartex" xmlns:cx8="http://schemas.microsoft.com/office/drawing/2016/5/14/chartex" xmlns:mc="http://schemas.openxmlformats.org/markup-compatibility/2006" xmlns:aink="http://schemas.microsoft.com/office/drawing/2016/ink" xmlns:am3d="http://schemas.microsoft.com/office/drawing/2017/model3d" xmlns:o="urn:schemas-microsoft-com:office:office" xmlns:r="http://schemas.openxmlformats.org/officeDocument/2006/relationships" xmlns:m="http://schemas.openxmlformats.org/officeDocument/2006/math" xmlns:v="urn:schemas-microsoft-com:vml" xmlns:wp14="http://schemas.microsoft.com/office/word/2010/wordprocessingDrawing" xmlns:wp="http://schemas.openxmlformats.org/drawingml/2006/wordprocessingDrawing" xmlns:w10="urn:schemas-microsoft-com:office:word" xmlns:w="http://schemas.openxmlformats.org/wordprocessingml/2006/main" xmlns:w14="http://schemas.microsoft.com/office/word/2010/wordml" xmlns:w15="http://schemas.microsoft.com/office/word/2012/wordml" xmlns:w16cid="http://schemas.microsoft.com/office/word/2016/wordml/cid" xmlns:w16se="http://schemas.microsoft.com/office/word/2015/wordml/symex" xmlns:wpg="http://schemas.microsoft.com/office/word/2010/wordprocessingGroup" xmlns:wpi="http://schemas.microsoft.com/office/word/2010/wordprocessingInk" xmlns:wne="http://schemas.microsoft.com/office/word/2006/wordml" xmlns:wps="http://schemas.microsoft.com/office/word/2010/wordprocessingShape" mc:Ignorable="w14 w15 w16se w16cid wp14">
+<w:document xmlns:wpc="http://schemas.microsoft.com/office/word/2010/wordprocessingCanvas" xmlns:cx="http://schemas.microsoft.com/office/drawing/2014/chartex" xmlns:cx1="http://schemas.microsoft.com/office/drawing/2015/9/8/chartex" xmlns:mc="http://schemas.openxmlformats.org/markup-compatibility/2006" xmlns:o="urn:schemas-microsoft-com:office:office" xmlns:r="http://schemas.openxmlformats.org/officeDocument/2006/relationships" xmlns:m="http://schemas.openxmlformats.org/officeDocument/2006/math" xmlns:v="urn:schemas-microsoft-com:vml" xmlns:wp14="http://schemas.microsoft.com/office/word/2010/wordprocessingDrawing" xmlns:wp="http://schemas.openxmlformats.org/drawingml/2006/wordprocessingDrawing" xmlns:w10="urn:schemas-microsoft-com:office:word" xmlns:w="http://schemas.openxmlformats.org/wordprocessingml/2006/main" xmlns:w14="http://schemas.microsoft.com/office/word/2010/wordml" xmlns:w15="http://schemas.microsoft.com/office/word/2012/wordml" xmlns:w16se="http://schemas.microsoft.com/office/word/2015/wordml/symex" xmlns:wpg="http://schemas.microsoft.com/office/word/2010/wordprocessingGroup" xmlns:wpi="http://schemas.microsoft.com/office/word/2010/wordprocessingInk" xmlns:wne="http://schemas.microsoft.com/office/word/2006/wordml" xmlns:wps="http://schemas.microsoft.com/office/word/2010/wordprocessingShape" mc:Ignorable="w14 w15 w16se wp14">
   <w:body>
     <w:p>
       <w:pPr>
@@ -1531,8 +1531,6 @@
         </w:rPr>
         <w:t>鄭冠怡</w:t>
       </w:r>
-      <w:bookmarkStart w:id="0" w:name="_GoBack"/>
-      <w:bookmarkEnd w:id="0"/>
       <w:permEnd w:id="844824876"/>
     </w:p>
     <w:p>
@@ -1847,120 +1845,69 @@
     </w:p>
     <w:p>
       <w:pPr>
-        <w:ind w:left="480"/>
-        <w:rPr>
-          <w:rFonts w:eastAsia="標楷體"/>
-        </w:rPr>
-      </w:pPr>
-      <w:permStart w:id="856956530" w:edGrp="everyone"/>
-      <w:permEnd w:id="856956530"/>
-    </w:p>
-    <w:p>
-      <w:pPr>
+        <w:pStyle w:val="a7"/>
         <w:numPr>
           <w:ilvl w:val="0"/>
           <w:numId w:val="4"/>
         </w:numPr>
-        <w:rPr>
-          <w:rFonts w:eastAsia="標楷體"/>
-        </w:rPr>
-      </w:pPr>
-      <w:r>
-        <w:rPr>
-          <w:rFonts w:eastAsia="標楷體" w:hint="eastAsia"/>
-        </w:rPr>
-        <w:t>在【</w:t>
-      </w:r>
-      <w:r>
-        <w:rPr>
-          <w:rFonts w:eastAsia="標楷體" w:hint="eastAsia"/>
-          <w:lang w:eastAsia="zh-HK"/>
-        </w:rPr>
-        <w:t>訂</w:t>
-      </w:r>
-      <w:r>
-        <w:rPr>
-          <w:rFonts w:eastAsia="標楷體" w:hint="eastAsia"/>
-          <w:lang w:eastAsia="zh-HK"/>
-        </w:rPr>
-        <w:t>單</w:t>
-      </w:r>
-      <w:r>
-        <w:rPr>
-          <w:rFonts w:eastAsia="標楷體" w:hint="eastAsia"/>
-        </w:rPr>
-        <w:t>】資料表找出</w:t>
-      </w:r>
-      <w:r>
-        <w:rPr>
-          <w:rFonts w:eastAsia="標楷體" w:hint="eastAsia"/>
-          <w:lang w:eastAsia="zh-HK"/>
-        </w:rPr>
-        <w:t>送貨</w:t>
-      </w:r>
-      <w:r>
-        <w:rPr>
-          <w:rFonts w:eastAsia="標楷體" w:hint="eastAsia"/>
-        </w:rPr>
-        <w:t>郵遞區號</w:t>
-      </w:r>
-      <w:r>
-        <w:rPr>
-          <w:rFonts w:eastAsia="標楷體" w:hint="eastAsia"/>
-          <w:lang w:eastAsia="zh-HK"/>
-        </w:rPr>
-        <w:t>為</w:t>
-      </w:r>
-      <w:r>
-        <w:rPr>
-          <w:rFonts w:eastAsia="標楷體"/>
-          <w:lang w:eastAsia="zh-HK"/>
-        </w:rPr>
-        <w:t>44087</w:t>
-      </w:r>
-      <w:r>
-        <w:rPr>
-          <w:rFonts w:eastAsia="標楷體" w:hint="eastAsia"/>
-        </w:rPr>
-        <w:t>與</w:t>
-      </w:r>
-      <w:r>
-        <w:rPr>
-          <w:rFonts w:eastAsia="標楷體"/>
-        </w:rPr>
-        <w:t>05022</w:t>
-      </w:r>
-      <w:r>
-        <w:rPr>
-          <w:rFonts w:eastAsia="標楷體" w:hint="eastAsia"/>
-        </w:rPr>
-        <w:t>及</w:t>
-      </w:r>
-      <w:r>
-        <w:rPr>
-          <w:rFonts w:eastAsia="標楷體"/>
-          <w:lang w:eastAsia="zh-HK"/>
-        </w:rPr>
-        <w:t>82520</w:t>
-      </w:r>
-      <w:r>
-        <w:rPr>
-          <w:rFonts w:eastAsia="標楷體" w:hint="eastAsia"/>
-          <w:lang w:eastAsia="zh-HK"/>
-        </w:rPr>
-        <w:t>的</w:t>
-      </w:r>
-      <w:r>
-        <w:rPr>
-          <w:rFonts w:eastAsia="標楷體" w:hint="eastAsia"/>
-        </w:rPr>
-        <w:t>資料</w:t>
-      </w:r>
-      <w:r>
-        <w:rPr>
-          <w:rFonts w:eastAsia="標楷體" w:hint="eastAsia"/>
-        </w:rPr>
-        <w:t>。</w:t>
+        <w:autoSpaceDE w:val="0"/>
+        <w:autoSpaceDN w:val="0"/>
+        <w:adjustRightInd w:val="0"/>
+        <w:ind w:leftChars="0"/>
+        <w:rPr>
+          <w:rFonts w:ascii="細明體" w:eastAsia="細明體" w:cs="細明體"/>
+          <w:color w:val="000000"/>
+          <w:kern w:val="0"/>
+        </w:rPr>
+      </w:pPr>
+      <w:permStart w:id="856956530" w:edGrp="everyone"/>
+      <w:r>
+        <w:rPr>
+          <w:rFonts w:ascii="細明體" w:eastAsia="細明體" w:cs="細明體"/>
+          <w:color w:val="0000FF"/>
+          <w:kern w:val="0"/>
+        </w:rPr>
+        <w:t>select</w:t>
+      </w:r>
+      <w:r>
+        <w:rPr>
+          <w:rFonts w:ascii="細明體" w:eastAsia="細明體" w:cs="細明體"/>
+          <w:color w:val="000000"/>
+          <w:kern w:val="0"/>
+        </w:rPr>
+        <w:t xml:space="preserve"> </w:t>
+      </w:r>
+      <w:r>
+        <w:rPr>
+          <w:rFonts w:ascii="細明體" w:eastAsia="細明體" w:cs="細明體"/>
+          <w:color w:val="808080"/>
+          <w:kern w:val="0"/>
+        </w:rPr>
+        <w:t>*</w:t>
+      </w:r>
+      <w:r>
+        <w:rPr>
+          <w:rFonts w:ascii="細明體" w:eastAsia="細明體" w:cs="細明體"/>
+          <w:color w:val="000000"/>
+          <w:kern w:val="0"/>
+        </w:rPr>
+        <w:t xml:space="preserve"> </w:t>
+      </w:r>
+      <w:r>
+        <w:rPr>
+          <w:rFonts w:ascii="細明體" w:eastAsia="細明體" w:cs="細明體"/>
+          <w:color w:val="0000FF"/>
+          <w:kern w:val="0"/>
+        </w:rPr>
+        <w:t>from</w:t>
+      </w:r>
+      <w:r>
+        <w:rPr>
+          <w:rFonts w:ascii="細明體" w:eastAsia="細明體" w:cs="細明體"/>
+          <w:color w:val="000000"/>
+          <w:kern w:val="0"/>
+        </w:rPr>
+        <w:t xml:space="preserve"> Employees </w:t>
       </w:r>
     </w:p>
     <w:p>
@@ -1970,7 +1917,382 @@
           <w:rFonts w:eastAsia="標楷體"/>
         </w:rPr>
       </w:pPr>
+      <w:proofErr w:type="gramStart"/>
+      <w:r>
+        <w:rPr>
+          <w:rFonts w:ascii="細明體" w:eastAsia="細明體" w:cs="細明體"/>
+          <w:color w:val="0000FF"/>
+          <w:kern w:val="0"/>
+        </w:rPr>
+        <w:t>where</w:t>
+      </w:r>
+      <w:proofErr w:type="gramEnd"/>
+      <w:r>
+        <w:rPr>
+          <w:rFonts w:ascii="細明體" w:eastAsia="細明體" w:cs="細明體"/>
+          <w:color w:val="000000"/>
+          <w:kern w:val="0"/>
+        </w:rPr>
+        <w:t xml:space="preserve"> </w:t>
+      </w:r>
+      <w:proofErr w:type="spellStart"/>
+      <w:r>
+        <w:rPr>
+          <w:rFonts w:ascii="細明體" w:eastAsia="細明體" w:cs="細明體"/>
+          <w:color w:val="000000"/>
+          <w:kern w:val="0"/>
+        </w:rPr>
+        <w:t>HireDate</w:t>
+      </w:r>
+      <w:proofErr w:type="spellEnd"/>
+      <w:r>
+        <w:rPr>
+          <w:rFonts w:ascii="細明體" w:eastAsia="細明體" w:cs="細明體"/>
+          <w:color w:val="000000"/>
+          <w:kern w:val="0"/>
+        </w:rPr>
+        <w:t xml:space="preserve"> </w:t>
+      </w:r>
+      <w:r>
+        <w:rPr>
+          <w:rFonts w:ascii="細明體" w:eastAsia="細明體" w:cs="細明體"/>
+          <w:color w:val="808080"/>
+          <w:kern w:val="0"/>
+        </w:rPr>
+        <w:t>&gt;=</w:t>
+      </w:r>
+      <w:r>
+        <w:rPr>
+          <w:rFonts w:ascii="細明體" w:eastAsia="細明體" w:cs="細明體"/>
+          <w:color w:val="000000"/>
+          <w:kern w:val="0"/>
+        </w:rPr>
+        <w:t xml:space="preserve"> </w:t>
+      </w:r>
+      <w:r>
+        <w:rPr>
+          <w:rFonts w:ascii="細明體" w:eastAsia="細明體" w:cs="細明體"/>
+          <w:color w:val="FF0000"/>
+          <w:kern w:val="0"/>
+        </w:rPr>
+        <w:t>'1993-01-01'</w:t>
+      </w:r>
+      <w:permEnd w:id="856956530"/>
+    </w:p>
+    <w:p>
+      <w:pPr>
+        <w:numPr>
+          <w:ilvl w:val="0"/>
+          <w:numId w:val="4"/>
+        </w:numPr>
+        <w:rPr>
+          <w:rFonts w:eastAsia="標楷體"/>
+        </w:rPr>
+      </w:pPr>
+      <w:r>
+        <w:rPr>
+          <w:rFonts w:eastAsia="標楷體" w:hint="eastAsia"/>
+        </w:rPr>
+        <w:t>在【</w:t>
+      </w:r>
+      <w:r>
+        <w:rPr>
+          <w:rFonts w:eastAsia="標楷體" w:hint="eastAsia"/>
+          <w:lang w:eastAsia="zh-HK"/>
+        </w:rPr>
+        <w:t>訂</w:t>
+      </w:r>
+      <w:r>
+        <w:rPr>
+          <w:rFonts w:eastAsia="標楷體" w:hint="eastAsia"/>
+          <w:lang w:eastAsia="zh-HK"/>
+        </w:rPr>
+        <w:t>單</w:t>
+      </w:r>
+      <w:r>
+        <w:rPr>
+          <w:rFonts w:eastAsia="標楷體" w:hint="eastAsia"/>
+        </w:rPr>
+        <w:t>】資料表找出</w:t>
+      </w:r>
+      <w:r>
+        <w:rPr>
+          <w:rFonts w:eastAsia="標楷體" w:hint="eastAsia"/>
+          <w:lang w:eastAsia="zh-HK"/>
+        </w:rPr>
+        <w:t>送貨</w:t>
+      </w:r>
+      <w:r>
+        <w:rPr>
+          <w:rFonts w:eastAsia="標楷體" w:hint="eastAsia"/>
+        </w:rPr>
+        <w:t>郵遞區號</w:t>
+      </w:r>
+      <w:r>
+        <w:rPr>
+          <w:rFonts w:eastAsia="標楷體" w:hint="eastAsia"/>
+          <w:lang w:eastAsia="zh-HK"/>
+        </w:rPr>
+        <w:t>為</w:t>
+      </w:r>
+      <w:r>
+        <w:rPr>
+          <w:rFonts w:eastAsia="標楷體"/>
+          <w:lang w:eastAsia="zh-HK"/>
+        </w:rPr>
+        <w:t>44087</w:t>
+      </w:r>
+      <w:r>
+        <w:rPr>
+          <w:rFonts w:eastAsia="標楷體" w:hint="eastAsia"/>
+        </w:rPr>
+        <w:t>與</w:t>
+      </w:r>
+      <w:r>
+        <w:rPr>
+          <w:rFonts w:eastAsia="標楷體"/>
+        </w:rPr>
+        <w:t>05</w:t>
+      </w:r>
+      <w:bookmarkStart w:id="0" w:name="_GoBack"/>
+      <w:bookmarkEnd w:id="0"/>
+      <w:r>
+        <w:rPr>
+          <w:rFonts w:eastAsia="標楷體"/>
+        </w:rPr>
+        <w:t>022</w:t>
+      </w:r>
+      <w:r>
+        <w:rPr>
+          <w:rFonts w:eastAsia="標楷體" w:hint="eastAsia"/>
+        </w:rPr>
+        <w:t>及</w:t>
+      </w:r>
+      <w:r>
+        <w:rPr>
+          <w:rFonts w:eastAsia="標楷體"/>
+          <w:lang w:eastAsia="zh-HK"/>
+        </w:rPr>
+        <w:t>82520</w:t>
+      </w:r>
+      <w:r>
+        <w:rPr>
+          <w:rFonts w:eastAsia="標楷體" w:hint="eastAsia"/>
+          <w:lang w:eastAsia="zh-HK"/>
+        </w:rPr>
+        <w:t>的</w:t>
+      </w:r>
+      <w:r>
+        <w:rPr>
+          <w:rFonts w:eastAsia="標楷體" w:hint="eastAsia"/>
+        </w:rPr>
+        <w:t>資料</w:t>
+      </w:r>
+      <w:r>
+        <w:rPr>
+          <w:rFonts w:eastAsia="標楷體" w:hint="eastAsia"/>
+        </w:rPr>
+        <w:t>。</w:t>
+      </w:r>
+    </w:p>
+    <w:p>
+      <w:pPr>
+        <w:pStyle w:val="a7"/>
+        <w:numPr>
+          <w:ilvl w:val="0"/>
+          <w:numId w:val="4"/>
+        </w:numPr>
+        <w:autoSpaceDE w:val="0"/>
+        <w:autoSpaceDN w:val="0"/>
+        <w:adjustRightInd w:val="0"/>
+        <w:ind w:leftChars="0"/>
+        <w:rPr>
+          <w:rFonts w:ascii="細明體" w:eastAsia="細明體" w:cs="細明體"/>
+          <w:color w:val="000000"/>
+          <w:kern w:val="0"/>
+        </w:rPr>
+      </w:pPr>
       <w:permStart w:id="2141605002" w:edGrp="everyone"/>
+      <w:r>
+        <w:rPr>
+          <w:rFonts w:ascii="細明體" w:eastAsia="細明體" w:cs="細明體"/>
+          <w:color w:val="0000FF"/>
+          <w:kern w:val="0"/>
+        </w:rPr>
+        <w:t>select</w:t>
+      </w:r>
+      <w:r>
+        <w:rPr>
+          <w:rFonts w:ascii="細明體" w:eastAsia="細明體" w:cs="細明體"/>
+          <w:color w:val="000000"/>
+          <w:kern w:val="0"/>
+        </w:rPr>
+        <w:t xml:space="preserve"> </w:t>
+      </w:r>
+      <w:r>
+        <w:rPr>
+          <w:rFonts w:ascii="細明體" w:eastAsia="細明體" w:cs="細明體"/>
+          <w:color w:val="808080"/>
+          <w:kern w:val="0"/>
+        </w:rPr>
+        <w:t>*</w:t>
+      </w:r>
+      <w:r>
+        <w:rPr>
+          <w:rFonts w:ascii="細明體" w:eastAsia="細明體" w:cs="細明體"/>
+          <w:color w:val="000000"/>
+          <w:kern w:val="0"/>
+        </w:rPr>
+        <w:t xml:space="preserve"> </w:t>
+      </w:r>
+      <w:r>
+        <w:rPr>
+          <w:rFonts w:ascii="細明體" w:eastAsia="細明體" w:cs="細明體"/>
+          <w:color w:val="0000FF"/>
+          <w:kern w:val="0"/>
+        </w:rPr>
+        <w:t>from</w:t>
+      </w:r>
+      <w:r>
+        <w:rPr>
+          <w:rFonts w:ascii="細明體" w:eastAsia="細明體" w:cs="細明體"/>
+          <w:color w:val="000000"/>
+          <w:kern w:val="0"/>
+        </w:rPr>
+        <w:t xml:space="preserve"> Orders</w:t>
+      </w:r>
+    </w:p>
+    <w:p>
+      <w:pPr>
+        <w:ind w:left="480"/>
+        <w:rPr>
+          <w:rFonts w:eastAsia="標楷體"/>
+        </w:rPr>
+      </w:pPr>
+      <w:proofErr w:type="gramStart"/>
+      <w:r>
+        <w:rPr>
+          <w:rFonts w:ascii="細明體" w:eastAsia="細明體" w:cs="細明體"/>
+          <w:color w:val="0000FF"/>
+          <w:kern w:val="0"/>
+        </w:rPr>
+        <w:t>where</w:t>
+      </w:r>
+      <w:proofErr w:type="gramEnd"/>
+      <w:r>
+        <w:rPr>
+          <w:rFonts w:ascii="細明體" w:eastAsia="細明體" w:cs="細明體"/>
+          <w:color w:val="000000"/>
+          <w:kern w:val="0"/>
+        </w:rPr>
+        <w:t xml:space="preserve"> </w:t>
+      </w:r>
+      <w:proofErr w:type="spellStart"/>
+      <w:r>
+        <w:rPr>
+          <w:rFonts w:ascii="細明體" w:eastAsia="細明體" w:cs="細明體"/>
+          <w:color w:val="000000"/>
+          <w:kern w:val="0"/>
+        </w:rPr>
+        <w:t>ShipPostalCode</w:t>
+      </w:r>
+      <w:proofErr w:type="spellEnd"/>
+      <w:r>
+        <w:rPr>
+          <w:rFonts w:ascii="細明體" w:eastAsia="細明體" w:cs="細明體"/>
+          <w:color w:val="000000"/>
+          <w:kern w:val="0"/>
+        </w:rPr>
+        <w:t xml:space="preserve"> </w:t>
+      </w:r>
+      <w:r>
+        <w:rPr>
+          <w:rFonts w:ascii="細明體" w:eastAsia="細明體" w:cs="細明體"/>
+          <w:color w:val="808080"/>
+          <w:kern w:val="0"/>
+        </w:rPr>
+        <w:t>in</w:t>
+      </w:r>
+      <w:r>
+        <w:rPr>
+          <w:rFonts w:ascii="細明體" w:eastAsia="細明體" w:cs="細明體"/>
+          <w:color w:val="0000FF"/>
+          <w:kern w:val="0"/>
+        </w:rPr>
+        <w:t xml:space="preserve"> </w:t>
+      </w:r>
+      <w:r>
+        <w:rPr>
+          <w:rFonts w:ascii="細明體" w:eastAsia="細明體" w:cs="細明體"/>
+          <w:color w:val="808080"/>
+          <w:kern w:val="0"/>
+        </w:rPr>
+        <w:t>(</w:t>
+      </w:r>
+      <w:r>
+        <w:rPr>
+          <w:rFonts w:ascii="細明體" w:eastAsia="細明體" w:cs="細明體"/>
+          <w:color w:val="FF0000"/>
+          <w:kern w:val="0"/>
+        </w:rPr>
+        <w:t>'44087'</w:t>
+      </w:r>
+      <w:r>
+        <w:rPr>
+          <w:rFonts w:ascii="細明體" w:eastAsia="細明體" w:cs="細明體"/>
+          <w:color w:val="808080"/>
+          <w:kern w:val="0"/>
+        </w:rPr>
+        <w:t>,</w:t>
+      </w:r>
+      <w:r>
+        <w:rPr>
+          <w:rFonts w:ascii="細明體" w:eastAsia="細明體" w:cs="細明體"/>
+          <w:color w:val="000000"/>
+          <w:kern w:val="0"/>
+        </w:rPr>
+        <w:t xml:space="preserve"> </w:t>
+      </w:r>
+      <w:r>
+        <w:rPr>
+          <w:rFonts w:ascii="細明體" w:eastAsia="細明體" w:cs="細明體"/>
+          <w:color w:val="FF0000"/>
+          <w:kern w:val="0"/>
+        </w:rPr>
+        <w:t>'05022'</w:t>
+      </w:r>
+      <w:r>
+        <w:rPr>
+          <w:rFonts w:ascii="細明體" w:eastAsia="細明體" w:cs="細明體"/>
+          <w:color w:val="808080"/>
+          <w:kern w:val="0"/>
+        </w:rPr>
+        <w:t>,</w:t>
+      </w:r>
+      <w:r>
+        <w:rPr>
+          <w:rFonts w:ascii="細明體" w:eastAsia="細明體" w:cs="細明體"/>
+          <w:color w:val="000000"/>
+          <w:kern w:val="0"/>
+        </w:rPr>
+        <w:t xml:space="preserve"> </w:t>
+      </w:r>
+      <w:r>
+        <w:rPr>
+          <w:rFonts w:ascii="細明體" w:eastAsia="細明體" w:cs="細明體"/>
+          <w:color w:val="FF0000"/>
+          <w:kern w:val="0"/>
+        </w:rPr>
+        <w:t>'82520'</w:t>
+      </w:r>
+      <w:r>
+        <w:rPr>
+          <w:rFonts w:ascii="細明體" w:eastAsia="細明體" w:cs="細明體"/>
+          <w:color w:val="808080"/>
+          <w:kern w:val="0"/>
+        </w:rPr>
+        <w:t>)</w:t>
+      </w:r>
       <w:permEnd w:id="2141605002"/>
     </w:p>
     <w:p>
@@ -9114,7 +9436,7 @@
 </file>
 
 <file path=word/endnotes.xml><?xml version="1.0" encoding="utf-8"?>
-<w:endnotes xmlns:wpc="http://schemas.microsoft.com/office/word/2010/wordprocessingCanvas" xmlns:cx="http://schemas.microsoft.com/office/drawing/2014/chartex" xmlns:cx1="http://schemas.microsoft.com/office/drawing/2015/9/8/chartex" xmlns:cx2="http://schemas.microsoft.com/office/drawing/2015/10/21/chartex" xmlns:cx3="http://schemas.microsoft.com/office/drawing/2016/5/9/chartex" xmlns:cx4="http://schemas.microsoft.com/office/drawing/2016/5/10/chartex" xmlns:cx5="http://schemas.microsoft.com/office/drawing/2016/5/11/chartex" xmlns:cx6="http://schemas.microsoft.com/office/drawing/2016/5/12/chartex" xmlns:cx7="http://schemas.microsoft.com/office/drawing/2016/5/13/chartex" xmlns:cx8="http://schemas.microsoft.com/office/drawing/2016/5/14/chartex" xmlns:mc="http://schemas.openxmlformats.org/markup-compatibility/2006" xmlns:aink="http://schemas.microsoft.com/office/drawing/2016/ink" xmlns:am3d="http://schemas.microsoft.com/office/drawing/2017/model3d" xmlns:o="urn:schemas-microsoft-com:office:office" xmlns:r="http://schemas.openxmlformats.org/officeDocument/2006/relationships" xmlns:m="http://schemas.openxmlformats.org/officeDocument/2006/math" xmlns:v="urn:schemas-microsoft-com:vml" xmlns:wp14="http://schemas.microsoft.com/office/word/2010/wordprocessingDrawing" xmlns:wp="http://schemas.openxmlformats.org/drawingml/2006/wordprocessingDrawing" xmlns:w10="urn:schemas-microsoft-com:office:word" xmlns:w="http://schemas.openxmlformats.org/wordprocessingml/2006/main" xmlns:w14="http://schemas.microsoft.com/office/word/2010/wordml" xmlns:w15="http://schemas.microsoft.com/office/word/2012/wordml" xmlns:w16cid="http://schemas.microsoft.com/office/word/2016/wordml/cid" xmlns:w16se="http://schemas.microsoft.com/office/word/2015/wordml/symex" xmlns:wpg="http://schemas.microsoft.com/office/word/2010/wordprocessingGroup" xmlns:wpi="http://schemas.microsoft.com/office/word/2010/wordprocessingInk" xmlns:wne="http://schemas.microsoft.com/office/word/2006/wordml" xmlns:wps="http://schemas.microsoft.com/office/word/2010/wordprocessingShape" mc:Ignorable="w14 w15 w16se w16cid wp14">
+<w:endnotes xmlns:wpc="http://schemas.microsoft.com/office/word/2010/wordprocessingCanvas" xmlns:cx="http://schemas.microsoft.com/office/drawing/2014/chartex" xmlns:cx1="http://schemas.microsoft.com/office/drawing/2015/9/8/chartex" xmlns:mc="http://schemas.openxmlformats.org/markup-compatibility/2006" xmlns:o="urn:schemas-microsoft-com:office:office" xmlns:r="http://schemas.openxmlformats.org/officeDocument/2006/relationships" xmlns:m="http://schemas.openxmlformats.org/officeDocument/2006/math" xmlns:v="urn:schemas-microsoft-com:vml" xmlns:wp14="http://schemas.microsoft.com/office/word/2010/wordprocessingDrawing" xmlns:wp="http://schemas.openxmlformats.org/drawingml/2006/wordprocessingDrawing" xmlns:w10="urn:schemas-microsoft-com:office:word" xmlns:w="http://schemas.openxmlformats.org/wordprocessingml/2006/main" xmlns:w14="http://schemas.microsoft.com/office/word/2010/wordml" xmlns:w15="http://schemas.microsoft.com/office/word/2012/wordml" xmlns:w16se="http://schemas.microsoft.com/office/word/2015/wordml/symex" xmlns:wpg="http://schemas.microsoft.com/office/word/2010/wordprocessingGroup" xmlns:wpi="http://schemas.microsoft.com/office/word/2010/wordprocessingInk" xmlns:wne="http://schemas.microsoft.com/office/word/2006/wordml" xmlns:wps="http://schemas.microsoft.com/office/word/2010/wordprocessingShape" mc:Ignorable="w14 w15 w16se wp14">
   <w:endnote w:type="separator" w:id="-1">
     <w:p>
       <w:r>
@@ -9133,7 +9455,7 @@
 </file>
 
 <file path=word/footer1.xml><?xml version="1.0" encoding="utf-8"?>
-<w:ftr xmlns:wpc="http://schemas.microsoft.com/office/word/2010/wordprocessingCanvas" xmlns:cx="http://schemas.microsoft.com/office/drawing/2014/chartex" xmlns:cx1="http://schemas.microsoft.com/office/drawing/2015/9/8/chartex" xmlns:cx2="http://schemas.microsoft.com/office/drawing/2015/10/21/chartex" xmlns:cx3="http://schemas.microsoft.com/office/drawing/2016/5/9/chartex" xmlns:cx4="http://schemas.microsoft.com/office/drawing/2016/5/10/chartex" xmlns:cx5="http://schemas.microsoft.com/office/drawing/2016/5/11/chartex" xmlns:cx6="http://schemas.microsoft.com/office/drawing/2016/5/12/chartex" xmlns:cx7="http://schemas.microsoft.com/office/drawing/2016/5/13/chartex" xmlns:cx8="http://schemas.microsoft.com/office/drawing/2016/5/14/chartex" xmlns:mc="http://schemas.openxmlformats.org/markup-compatibility/2006" xmlns:aink="http://schemas.microsoft.com/office/drawing/2016/ink" xmlns:am3d="http://schemas.microsoft.com/office/drawing/2017/model3d" xmlns:o="urn:schemas-microsoft-com:office:office" xmlns:r="http://schemas.openxmlformats.org/officeDocument/2006/relationships" xmlns:m="http://schemas.openxmlformats.org/officeDocument/2006/math" xmlns:v="urn:schemas-microsoft-com:vml" xmlns:wp14="http://schemas.microsoft.com/office/word/2010/wordprocessingDrawing" xmlns:wp="http://schemas.openxmlformats.org/drawingml/2006/wordprocessingDrawing" xmlns:w10="urn:schemas-microsoft-com:office:word" xmlns:w="http://schemas.openxmlformats.org/wordprocessingml/2006/main" xmlns:w14="http://schemas.microsoft.com/office/word/2010/wordml" xmlns:w15="http://schemas.microsoft.com/office/word/2012/wordml" xmlns:w16cid="http://schemas.microsoft.com/office/word/2016/wordml/cid" xmlns:w16se="http://schemas.microsoft.com/office/word/2015/wordml/symex" xmlns:wpg="http://schemas.microsoft.com/office/word/2010/wordprocessingGroup" xmlns:wpi="http://schemas.microsoft.com/office/word/2010/wordprocessingInk" xmlns:wne="http://schemas.microsoft.com/office/word/2006/wordml" xmlns:wps="http://schemas.microsoft.com/office/word/2010/wordprocessingShape" mc:Ignorable="w14 w15 w16se w16cid wp14">
+<w:ftr xmlns:wpc="http://schemas.microsoft.com/office/word/2010/wordprocessingCanvas" xmlns:cx="http://schemas.microsoft.com/office/drawing/2014/chartex" xmlns:cx1="http://schemas.microsoft.com/office/drawing/2015/9/8/chartex" xmlns:mc="http://schemas.openxmlformats.org/markup-compatibility/2006" xmlns:o="urn:schemas-microsoft-com:office:office" xmlns:r="http://schemas.openxmlformats.org/officeDocument/2006/relationships" xmlns:m="http://schemas.openxmlformats.org/officeDocument/2006/math" xmlns:v="urn:schemas-microsoft-com:vml" xmlns:wp14="http://schemas.microsoft.com/office/word/2010/wordprocessingDrawing" xmlns:wp="http://schemas.openxmlformats.org/drawingml/2006/wordprocessingDrawing" xmlns:w10="urn:schemas-microsoft-com:office:word" xmlns:w="http://schemas.openxmlformats.org/wordprocessingml/2006/main" xmlns:w14="http://schemas.microsoft.com/office/word/2010/wordml" xmlns:w15="http://schemas.microsoft.com/office/word/2012/wordml" xmlns:w16se="http://schemas.microsoft.com/office/word/2015/wordml/symex" xmlns:wpg="http://schemas.microsoft.com/office/word/2010/wordprocessingGroup" xmlns:wpi="http://schemas.microsoft.com/office/word/2010/wordprocessingInk" xmlns:wne="http://schemas.microsoft.com/office/word/2006/wordml" xmlns:wps="http://schemas.microsoft.com/office/word/2010/wordprocessingShape" mc:Ignorable="w14 w15 w16se wp14">
   <w:p>
     <w:pPr>
       <w:pStyle w:val="a5"/>
@@ -9163,7 +9485,7 @@
 </file>
 
 <file path=word/footer2.xml><?xml version="1.0" encoding="utf-8"?>
-<w:ftr xmlns:wpc="http://schemas.microsoft.com/office/word/2010/wordprocessingCanvas" xmlns:cx="http://schemas.microsoft.com/office/drawing/2014/chartex" xmlns:cx1="http://schemas.microsoft.com/office/drawing/2015/9/8/chartex" xmlns:cx2="http://schemas.microsoft.com/office/drawing/2015/10/21/chartex" xmlns:cx3="http://schemas.microsoft.com/office/drawing/2016/5/9/chartex" xmlns:cx4="http://schemas.microsoft.com/office/drawing/2016/5/10/chartex" xmlns:cx5="http://schemas.microsoft.com/office/drawing/2016/5/11/chartex" xmlns:cx6="http://schemas.microsoft.com/office/drawing/2016/5/12/chartex" xmlns:cx7="http://schemas.microsoft.com/office/drawing/2016/5/13/chartex" xmlns:cx8="http://schemas.microsoft.com/office/drawing/2016/5/14/chartex" xmlns:mc="http://schemas.openxmlformats.org/markup-compatibility/2006" xmlns:aink="http://schemas.microsoft.com/office/drawing/2016/ink" xmlns:am3d="http://schemas.microsoft.com/office/drawing/2017/model3d" xmlns:o="urn:schemas-microsoft-com:office:office" xmlns:r="http://schemas.openxmlformats.org/officeDocument/2006/relationships" xmlns:m="http://schemas.openxmlformats.org/officeDocument/2006/math" xmlns:v="urn:schemas-microsoft-com:vml" xmlns:wp14="http://schemas.microsoft.com/office/word/2010/wordprocessingDrawing" xmlns:wp="http://schemas.openxmlformats.org/drawingml/2006/wordprocessingDrawing" xmlns:w10="urn:schemas-microsoft-com:office:word" xmlns:w="http://schemas.openxmlformats.org/wordprocessingml/2006/main" xmlns:w14="http://schemas.microsoft.com/office/word/2010/wordml" xmlns:w15="http://schemas.microsoft.com/office/word/2012/wordml" xmlns:w16cid="http://schemas.microsoft.com/office/word/2016/wordml/cid" xmlns:w16se="http://schemas.microsoft.com/office/word/2015/wordml/symex" xmlns:wpg="http://schemas.microsoft.com/office/word/2010/wordprocessingGroup" xmlns:wpi="http://schemas.microsoft.com/office/word/2010/wordprocessingInk" xmlns:wne="http://schemas.microsoft.com/office/word/2006/wordml" xmlns:wps="http://schemas.microsoft.com/office/word/2010/wordprocessingShape" mc:Ignorable="w14 w15 w16se w16cid wp14">
+<w:ftr xmlns:wpc="http://schemas.microsoft.com/office/word/2010/wordprocessingCanvas" xmlns:cx="http://schemas.microsoft.com/office/drawing/2014/chartex" xmlns:cx1="http://schemas.microsoft.com/office/drawing/2015/9/8/chartex" xmlns:mc="http://schemas.openxmlformats.org/markup-compatibility/2006" xmlns:o="urn:schemas-microsoft-com:office:office" xmlns:r="http://schemas.openxmlformats.org/officeDocument/2006/relationships" xmlns:m="http://schemas.openxmlformats.org/officeDocument/2006/math" xmlns:v="urn:schemas-microsoft-com:vml" xmlns:wp14="http://schemas.microsoft.com/office/word/2010/wordprocessingDrawing" xmlns:wp="http://schemas.openxmlformats.org/drawingml/2006/wordprocessingDrawing" xmlns:w10="urn:schemas-microsoft-com:office:word" xmlns:w="http://schemas.openxmlformats.org/wordprocessingml/2006/main" xmlns:w14="http://schemas.microsoft.com/office/word/2010/wordml" xmlns:w15="http://schemas.microsoft.com/office/word/2012/wordml" xmlns:w16se="http://schemas.microsoft.com/office/word/2015/wordml/symex" xmlns:wpg="http://schemas.microsoft.com/office/word/2010/wordprocessingGroup" xmlns:wpi="http://schemas.microsoft.com/office/word/2010/wordprocessingInk" xmlns:wne="http://schemas.microsoft.com/office/word/2006/wordml" xmlns:wps="http://schemas.microsoft.com/office/word/2010/wordprocessingShape" mc:Ignorable="w14 w15 w16se wp14">
   <w:p>
     <w:pPr>
       <w:pStyle w:val="a5"/>
@@ -9183,7 +9505,7 @@
         <w:noProof/>
         <w:lang w:val="zh-TW"/>
       </w:rPr>
-      <w:t>6</w:t>
+      <w:t>2</w:t>
     </w:r>
     <w:r>
       <w:fldChar w:fldCharType="end"/>
@@ -9193,7 +9515,7 @@
 </file>
 
 <file path=word/footnotes.xml><?xml version="1.0" encoding="utf-8"?>
-<w:footnotes xmlns:wpc="http://schemas.microsoft.com/office/word/2010/wordprocessingCanvas" xmlns:cx="http://schemas.microsoft.com/office/drawing/2014/chartex" xmlns:cx1="http://schemas.microsoft.com/office/drawing/2015/9/8/chartex" xmlns:cx2="http://schemas.microsoft.com/office/drawing/2015/10/21/chartex" xmlns:cx3="http://schemas.microsoft.com/office/drawing/2016/5/9/chartex" xmlns:cx4="http://schemas.microsoft.com/office/drawing/2016/5/10/chartex" xmlns:cx5="http://schemas.microsoft.com/office/drawing/2016/5/11/chartex" xmlns:cx6="http://schemas.microsoft.com/office/drawing/2016/5/12/chartex" xmlns:cx7="http://schemas.microsoft.com/office/drawing/2016/5/13/chartex" xmlns:cx8="http://schemas.microsoft.com/office/drawing/2016/5/14/chartex" xmlns:mc="http://schemas.openxmlformats.org/markup-compatibility/2006" xmlns:aink="http://schemas.microsoft.com/office/drawing/2016/ink" xmlns:am3d="http://schemas.microsoft.com/office/drawing/2017/model3d" xmlns:o="urn:schemas-microsoft-com:office:office" xmlns:r="http://schemas.openxmlformats.org/officeDocument/2006/relationships" xmlns:m="http://schemas.openxmlformats.org/officeDocument/2006/math" xmlns:v="urn:schemas-microsoft-com:vml" xmlns:wp14="http://schemas.microsoft.com/office/word/2010/wordprocessingDrawing" xmlns:wp="http://schemas.openxmlformats.org/drawingml/2006/wordprocessingDrawing" xmlns:w10="urn:schemas-microsoft-com:office:word" xmlns:w="http://schemas.openxmlformats.org/wordprocessingml/2006/main" xmlns:w14="http://schemas.microsoft.com/office/word/2010/wordml" xmlns:w15="http://schemas.microsoft.com/office/word/2012/wordml" xmlns:w16cid="http://schemas.microsoft.com/office/word/2016/wordml/cid" xmlns:w16se="http://schemas.microsoft.com/office/word/2015/wordml/symex" xmlns:wpg="http://schemas.microsoft.com/office/word/2010/wordprocessingGroup" xmlns:wpi="http://schemas.microsoft.com/office/word/2010/wordprocessingInk" xmlns:wne="http://schemas.microsoft.com/office/word/2006/wordml" xmlns:wps="http://schemas.microsoft.com/office/word/2010/wordprocessingShape" mc:Ignorable="w14 w15 w16se w16cid wp14">
+<w:footnotes xmlns:wpc="http://schemas.microsoft.com/office/word/2010/wordprocessingCanvas" xmlns:cx="http://schemas.microsoft.com/office/drawing/2014/chartex" xmlns:cx1="http://schemas.microsoft.com/office/drawing/2015/9/8/chartex" xmlns:mc="http://schemas.openxmlformats.org/markup-compatibility/2006" xmlns:o="urn:schemas-microsoft-com:office:office" xmlns:r="http://schemas.openxmlformats.org/officeDocument/2006/relationships" xmlns:m="http://schemas.openxmlformats.org/officeDocument/2006/math" xmlns:v="urn:schemas-microsoft-com:vml" xmlns:wp14="http://schemas.microsoft.com/office/word/2010/wordprocessingDrawing" xmlns:wp="http://schemas.openxmlformats.org/drawingml/2006/wordprocessingDrawing" xmlns:w10="urn:schemas-microsoft-com:office:word" xmlns:w="http://schemas.openxmlformats.org/wordprocessingml/2006/main" xmlns:w14="http://schemas.microsoft.com/office/word/2010/wordml" xmlns:w15="http://schemas.microsoft.com/office/word/2012/wordml" xmlns:w16se="http://schemas.microsoft.com/office/word/2015/wordml/symex" xmlns:wpg="http://schemas.microsoft.com/office/word/2010/wordprocessingGroup" xmlns:wpi="http://schemas.microsoft.com/office/word/2010/wordprocessingInk" xmlns:wne="http://schemas.microsoft.com/office/word/2006/wordml" xmlns:wps="http://schemas.microsoft.com/office/word/2010/wordprocessingShape" mc:Ignorable="w14 w15 w16se wp14">
   <w:footnote w:type="separator" w:id="-1">
     <w:p>
       <w:r>
@@ -9212,7 +9534,7 @@
 </file>
 
 <file path=word/header1.xml><?xml version="1.0" encoding="utf-8"?>
-<w:hdr xmlns:wpc="http://schemas.microsoft.com/office/word/2010/wordprocessingCanvas" xmlns:cx="http://schemas.microsoft.com/office/drawing/2014/chartex" xmlns:cx1="http://schemas.microsoft.com/office/drawing/2015/9/8/chartex" xmlns:cx2="http://schemas.microsoft.com/office/drawing/2015/10/21/chartex" xmlns:cx3="http://schemas.microsoft.com/office/drawing/2016/5/9/chartex" xmlns:cx4="http://schemas.microsoft.com/office/drawing/2016/5/10/chartex" xmlns:cx5="http://schemas.microsoft.com/office/drawing/2016/5/11/chartex" xmlns:cx6="http://schemas.microsoft.com/office/drawing/2016/5/12/chartex" xmlns:cx7="http://schemas.microsoft.com/office/drawing/2016/5/13/chartex" xmlns:cx8="http://schemas.microsoft.com/office/drawing/2016/5/14/chartex" xmlns:mc="http://schemas.openxmlformats.org/markup-compatibility/2006" xmlns:aink="http://schemas.microsoft.com/office/drawing/2016/ink" xmlns:am3d="http://schemas.microsoft.com/office/drawing/2017/model3d" xmlns:o="urn:schemas-microsoft-com:office:office" xmlns:r="http://schemas.openxmlformats.org/officeDocument/2006/relationships" xmlns:m="http://schemas.openxmlformats.org/officeDocument/2006/math" xmlns:v="urn:schemas-microsoft-com:vml" xmlns:wp14="http://schemas.microsoft.com/office/word/2010/wordprocessingDrawing" xmlns:wp="http://schemas.openxmlformats.org/drawingml/2006/wordprocessingDrawing" xmlns:w10="urn:schemas-microsoft-com:office:word" xmlns:w="http://schemas.openxmlformats.org/wordprocessingml/2006/main" xmlns:w14="http://schemas.microsoft.com/office/word/2010/wordml" xmlns:w15="http://schemas.microsoft.com/office/word/2012/wordml" xmlns:w16cid="http://schemas.microsoft.com/office/word/2016/wordml/cid" xmlns:w16se="http://schemas.microsoft.com/office/word/2015/wordml/symex" xmlns:wpg="http://schemas.microsoft.com/office/word/2010/wordprocessingGroup" xmlns:wpi="http://schemas.microsoft.com/office/word/2010/wordprocessingInk" xmlns:wne="http://schemas.microsoft.com/office/word/2006/wordml" xmlns:wps="http://schemas.microsoft.com/office/word/2010/wordprocessingShape" mc:Ignorable="w14 w15 w16se w16cid wp14">
+<w:hdr xmlns:wpc="http://schemas.microsoft.com/office/word/2010/wordprocessingCanvas" xmlns:cx="http://schemas.microsoft.com/office/drawing/2014/chartex" xmlns:cx1="http://schemas.microsoft.com/office/drawing/2015/9/8/chartex" xmlns:mc="http://schemas.openxmlformats.org/markup-compatibility/2006" xmlns:o="urn:schemas-microsoft-com:office:office" xmlns:r="http://schemas.openxmlformats.org/officeDocument/2006/relationships" xmlns:m="http://schemas.openxmlformats.org/officeDocument/2006/math" xmlns:v="urn:schemas-microsoft-com:vml" xmlns:wp14="http://schemas.microsoft.com/office/word/2010/wordprocessingDrawing" xmlns:wp="http://schemas.openxmlformats.org/drawingml/2006/wordprocessingDrawing" xmlns:w10="urn:schemas-microsoft-com:office:word" xmlns:w="http://schemas.openxmlformats.org/wordprocessingml/2006/main" xmlns:w14="http://schemas.microsoft.com/office/word/2010/wordml" xmlns:w15="http://schemas.microsoft.com/office/word/2012/wordml" xmlns:w16se="http://schemas.microsoft.com/office/word/2015/wordml/symex" xmlns:wpg="http://schemas.microsoft.com/office/word/2010/wordprocessingGroup" xmlns:wpi="http://schemas.microsoft.com/office/word/2010/wordprocessingInk" xmlns:wne="http://schemas.microsoft.com/office/word/2006/wordml" xmlns:wps="http://schemas.microsoft.com/office/word/2010/wordprocessingShape" mc:Ignorable="w14 w15 w16se wp14">
   <w:p>
     <w:pPr>
       <w:jc w:val="center"/>
@@ -9263,7 +9585,7 @@
 </file>
 
 <file path=word/header2.xml><?xml version="1.0" encoding="utf-8"?>
-<w:hdr xmlns:wpc="http://schemas.microsoft.com/office/word/2010/wordprocessingCanvas" xmlns:cx="http://schemas.microsoft.com/office/drawing/2014/chartex" xmlns:cx1="http://schemas.microsoft.com/office/drawing/2015/9/8/chartex" xmlns:cx2="http://schemas.microsoft.com/office/drawing/2015/10/21/chartex" xmlns:cx3="http://schemas.microsoft.com/office/drawing/2016/5/9/chartex" xmlns:cx4="http://schemas.microsoft.com/office/drawing/2016/5/10/chartex" xmlns:cx5="http://schemas.microsoft.com/office/drawing/2016/5/11/chartex" xmlns:cx6="http://schemas.microsoft.com/office/drawing/2016/5/12/chartex" xmlns:cx7="http://schemas.microsoft.com/office/drawing/2016/5/13/chartex" xmlns:cx8="http://schemas.microsoft.com/office/drawing/2016/5/14/chartex" xmlns:mc="http://schemas.openxmlformats.org/markup-compatibility/2006" xmlns:aink="http://schemas.microsoft.com/office/drawing/2016/ink" xmlns:am3d="http://schemas.microsoft.com/office/drawing/2017/model3d" xmlns:o="urn:schemas-microsoft-com:office:office" xmlns:r="http://schemas.openxmlformats.org/officeDocument/2006/relationships" xmlns:m="http://schemas.openxmlformats.org/officeDocument/2006/math" xmlns:v="urn:schemas-microsoft-com:vml" xmlns:wp14="http://schemas.microsoft.com/office/word/2010/wordprocessingDrawing" xmlns:wp="http://schemas.openxmlformats.org/drawingml/2006/wordprocessingDrawing" xmlns:w10="urn:schemas-microsoft-com:office:word" xmlns:w="http://schemas.openxmlformats.org/wordprocessingml/2006/main" xmlns:w14="http://schemas.microsoft.com/office/word/2010/wordml" xmlns:w15="http://schemas.microsoft.com/office/word/2012/wordml" xmlns:w16cid="http://schemas.microsoft.com/office/word/2016/wordml/cid" xmlns:w16se="http://schemas.microsoft.com/office/word/2015/wordml/symex" xmlns:wpg="http://schemas.microsoft.com/office/word/2010/wordprocessingGroup" xmlns:wpi="http://schemas.microsoft.com/office/word/2010/wordprocessingInk" xmlns:wne="http://schemas.microsoft.com/office/word/2006/wordml" xmlns:wps="http://schemas.microsoft.com/office/word/2010/wordprocessingShape" mc:Ignorable="w14 w15 w16se w16cid wp14">
+<w:hdr xmlns:wpc="http://schemas.microsoft.com/office/word/2010/wordprocessingCanvas" xmlns:cx="http://schemas.microsoft.com/office/drawing/2014/chartex" xmlns:cx1="http://schemas.microsoft.com/office/drawing/2015/9/8/chartex" xmlns:mc="http://schemas.openxmlformats.org/markup-compatibility/2006" xmlns:o="urn:schemas-microsoft-com:office:office" xmlns:r="http://schemas.openxmlformats.org/officeDocument/2006/relationships" xmlns:m="http://schemas.openxmlformats.org/officeDocument/2006/math" xmlns:v="urn:schemas-microsoft-com:vml" xmlns:wp14="http://schemas.microsoft.com/office/word/2010/wordprocessingDrawing" xmlns:wp="http://schemas.openxmlformats.org/drawingml/2006/wordprocessingDrawing" xmlns:w10="urn:schemas-microsoft-com:office:word" xmlns:w="http://schemas.openxmlformats.org/wordprocessingml/2006/main" xmlns:w14="http://schemas.microsoft.com/office/word/2010/wordml" xmlns:w15="http://schemas.microsoft.com/office/word/2012/wordml" xmlns:w16se="http://schemas.microsoft.com/office/word/2015/wordml/symex" xmlns:wpg="http://schemas.microsoft.com/office/word/2010/wordprocessingGroup" xmlns:wpi="http://schemas.microsoft.com/office/word/2010/wordprocessingInk" xmlns:wne="http://schemas.microsoft.com/office/word/2006/wordml" xmlns:wps="http://schemas.microsoft.com/office/word/2010/wordprocessingShape" mc:Ignorable="w14 w15 w16se wp14">
   <w:p>
     <w:pPr>
       <w:pStyle w:val="a3"/>
@@ -9279,7 +9601,7 @@
 </file>
 
 <file path=word/numbering.xml><?xml version="1.0" encoding="utf-8"?>
-<w:numbering xmlns:wpc="http://schemas.microsoft.com/office/word/2010/wordprocessingCanvas" xmlns:cx="http://schemas.microsoft.com/office/drawing/2014/chartex" xmlns:cx1="http://schemas.microsoft.com/office/drawing/2015/9/8/chartex" xmlns:cx2="http://schemas.microsoft.com/office/drawing/2015/10/21/chartex" xmlns:cx3="http://schemas.microsoft.com/office/drawing/2016/5/9/chartex" xmlns:cx4="http://schemas.microsoft.com/office/drawing/2016/5/10/chartex" xmlns:cx5="http://schemas.microsoft.com/office/drawing/2016/5/11/chartex" xmlns:cx6="http://schemas.microsoft.com/office/drawing/2016/5/12/chartex" xmlns:cx7="http://schemas.microsoft.com/office/drawing/2016/5/13/chartex" xmlns:cx8="http://schemas.microsoft.com/office/drawing/2016/5/14/chartex" xmlns:mc="http://schemas.openxmlformats.org/markup-compatibility/2006" xmlns:aink="http://schemas.microsoft.com/office/drawing/2016/ink" xmlns:am3d="http://schemas.microsoft.com/office/drawing/2017/model3d" xmlns:o="urn:schemas-microsoft-com:office:office" xmlns:r="http://schemas.openxmlformats.org/officeDocument/2006/relationships" xmlns:m="http://schemas.openxmlformats.org/officeDocument/2006/math" xmlns:v="urn:schemas-microsoft-com:vml" xmlns:wp14="http://schemas.microsoft.com/office/word/2010/wordprocessingDrawing" xmlns:wp="http://schemas.openxmlformats.org/drawingml/2006/wordprocessingDrawing" xmlns:w10="urn:schemas-microsoft-com:office:word" xmlns:w="http://schemas.openxmlformats.org/wordprocessingml/2006/main" xmlns:w14="http://schemas.microsoft.com/office/word/2010/wordml" xmlns:w15="http://schemas.microsoft.com/office/word/2012/wordml" xmlns:w16cid="http://schemas.microsoft.com/office/word/2016/wordml/cid" xmlns:w16se="http://schemas.microsoft.com/office/word/2015/wordml/symex" xmlns:wpg="http://schemas.microsoft.com/office/word/2010/wordprocessingGroup" xmlns:wpi="http://schemas.microsoft.com/office/word/2010/wordprocessingInk" xmlns:wne="http://schemas.microsoft.com/office/word/2006/wordml" xmlns:wps="http://schemas.microsoft.com/office/word/2010/wordprocessingShape" mc:Ignorable="w14 w15 w16se w16cid wp14">
+<w:numbering xmlns:wpc="http://schemas.microsoft.com/office/word/2010/wordprocessingCanvas" xmlns:cx="http://schemas.microsoft.com/office/drawing/2014/chartex" xmlns:cx1="http://schemas.microsoft.com/office/drawing/2015/9/8/chartex" xmlns:mc="http://schemas.openxmlformats.org/markup-compatibility/2006" xmlns:o="urn:schemas-microsoft-com:office:office" xmlns:r="http://schemas.openxmlformats.org/officeDocument/2006/relationships" xmlns:m="http://schemas.openxmlformats.org/officeDocument/2006/math" xmlns:v="urn:schemas-microsoft-com:vml" xmlns:wp14="http://schemas.microsoft.com/office/word/2010/wordprocessingDrawing" xmlns:wp="http://schemas.openxmlformats.org/drawingml/2006/wordprocessingDrawing" xmlns:w10="urn:schemas-microsoft-com:office:word" xmlns:w="http://schemas.openxmlformats.org/wordprocessingml/2006/main" xmlns:w14="http://schemas.microsoft.com/office/word/2010/wordml" xmlns:w15="http://schemas.microsoft.com/office/word/2012/wordml" xmlns:w16se="http://schemas.microsoft.com/office/word/2015/wordml/symex" xmlns:wpg="http://schemas.microsoft.com/office/word/2010/wordprocessingGroup" xmlns:wpi="http://schemas.microsoft.com/office/word/2010/wordprocessingInk" xmlns:wne="http://schemas.microsoft.com/office/word/2006/wordml" xmlns:wps="http://schemas.microsoft.com/office/word/2010/wordprocessingShape" mc:Ignorable="w14 w15 w16se wp14">
   <w:abstractNum w:abstractNumId="0" w15:restartNumberingAfterBreak="0">
     <w:nsid w:val="25795980"/>
     <w:multiLevelType w:val="hybridMultilevel"/>
@@ -10587,7 +10909,7 @@
 </file>
 
 <file path=word/styles.xml><?xml version="1.0" encoding="utf-8"?>
-<w:styles xmlns:mc="http://schemas.openxmlformats.org/markup-compatibility/2006" xmlns:r="http://schemas.openxmlformats.org/officeDocument/2006/relationships" xmlns:w="http://schemas.openxmlformats.org/wordprocessingml/2006/main" xmlns:w14="http://schemas.microsoft.com/office/word/2010/wordml" xmlns:w15="http://schemas.microsoft.com/office/word/2012/wordml" xmlns:w16cid="http://schemas.microsoft.com/office/word/2016/wordml/cid" xmlns:w16se="http://schemas.microsoft.com/office/word/2015/wordml/symex" mc:Ignorable="w14 w15 w16se w16cid">
+<w:styles xmlns:mc="http://schemas.openxmlformats.org/markup-compatibility/2006" xmlns:r="http://schemas.openxmlformats.org/officeDocument/2006/relationships" xmlns:w="http://schemas.openxmlformats.org/wordprocessingml/2006/main" xmlns:w14="http://schemas.microsoft.com/office/word/2010/wordml" xmlns:w15="http://schemas.microsoft.com/office/word/2012/wordml" xmlns:w16se="http://schemas.microsoft.com/office/word/2015/wordml/symex" mc:Ignorable="w14 w15 w16se">
   <w:docDefaults>
     <w:rPrDefault>
       <w:rPr>
@@ -10597,7 +10919,7 @@
     </w:rPrDefault>
     <w:pPrDefault/>
   </w:docDefaults>
-  <w:latentStyles w:defLockedState="0" w:defUIPriority="0" w:defSemiHidden="0" w:defUnhideWhenUsed="0" w:defQFormat="0" w:count="375">
+  <w:latentStyles w:defLockedState="0" w:defUIPriority="0" w:defSemiHidden="0" w:defUnhideWhenUsed="0" w:defQFormat="0" w:count="371">
     <w:lsdException w:name="Normal" w:qFormat="1"/>
     <w:lsdException w:name="heading 1" w:qFormat="1"/>
     <w:lsdException w:name="heading 2" w:semiHidden="1" w:unhideWhenUsed="1" w:qFormat="1"/>
@@ -10882,10 +11204,6 @@
     <w:lsdException w:name="List Table 5 Dark Accent 6" w:uiPriority="50"/>
     <w:lsdException w:name="List Table 6 Colorful Accent 6" w:uiPriority="51"/>
     <w:lsdException w:name="List Table 7 Colorful Accent 6" w:uiPriority="52"/>
-    <w:lsdException w:name="Mention" w:semiHidden="1" w:uiPriority="99" w:unhideWhenUsed="1"/>
-    <w:lsdException w:name="Smart Hyperlink" w:semiHidden="1" w:uiPriority="99" w:unhideWhenUsed="1"/>
-    <w:lsdException w:name="Hashtag" w:semiHidden="1" w:uiPriority="99" w:unhideWhenUsed="1"/>
-    <w:lsdException w:name="Unresolved Mention" w:semiHidden="1" w:uiPriority="99" w:unhideWhenUsed="1"/>
   </w:latentStyles>
   <w:style w:type="paragraph" w:default="1" w:styleId="a">
     <w:name w:val="Normal"/>

</xml_diff>

<commit_message>
style: adjust formatting and layout
</commit_message>
<xml_diff>
--- a/★2-3資料庫應用與開發實務/2-3評量題目.docx
+++ b/★2-3資料庫應用與開發實務/2-3評量題目.docx
@@ -3495,8 +3495,6 @@
       <w:r>
         <w:t>ProductID</w:t>
       </w:r>
-      <w:bookmarkStart w:id="0" w:name="_GoBack"/>
-      <w:bookmarkEnd w:id="0"/>
       <w:permEnd w:id="2125818626"/>
       <w:proofErr w:type="spellEnd"/>
     </w:p>
@@ -4035,6 +4033,12 @@
         <w:tab/>
       </w:r>
       <w:permStart w:id="1822373810" w:edGrp="everyone"/>
+      <w:r>
+        <w:rPr>
+          <w:rFonts w:eastAsia="標楷體" w:hint="eastAsia"/>
+        </w:rPr>
+        <w:t xml:space="preserve">  </w:t>
+      </w:r>
       <w:permEnd w:id="1822373810"/>
     </w:p>
     <w:p>
@@ -4045,6 +4049,8 @@
           <w:szCs w:val="22"/>
         </w:rPr>
       </w:pPr>
+      <w:bookmarkStart w:id="0" w:name="_GoBack"/>
+      <w:bookmarkEnd w:id="0"/>
     </w:p>
     <w:p>
       <w:pPr>

</xml_diff>

<commit_message>
feat: complete homework, pending review for syntax correctness
</commit_message>
<xml_diff>
--- a/★2-3資料庫應用與開發實務/2-3評量題目.docx
+++ b/★2-3資料庫應用與開發實務/2-3評量題目.docx
@@ -1,6 +1,6 @@
 
 <file path=word/document.xml><?xml version="1.0" encoding="utf-8"?>
-<w:document xmlns:wpc="http://schemas.microsoft.com/office/word/2010/wordprocessingCanvas" xmlns:cx="http://schemas.microsoft.com/office/drawing/2014/chartex" xmlns:cx1="http://schemas.microsoft.com/office/drawing/2015/9/8/chartex" xmlns:cx2="http://schemas.microsoft.com/office/drawing/2015/10/21/chartex" xmlns:cx3="http://schemas.microsoft.com/office/drawing/2016/5/9/chartex" xmlns:cx4="http://schemas.microsoft.com/office/drawing/2016/5/10/chartex" xmlns:cx5="http://schemas.microsoft.com/office/drawing/2016/5/11/chartex" xmlns:cx6="http://schemas.microsoft.com/office/drawing/2016/5/12/chartex" xmlns:cx7="http://schemas.microsoft.com/office/drawing/2016/5/13/chartex" xmlns:cx8="http://schemas.microsoft.com/office/drawing/2016/5/14/chartex" xmlns:mc="http://schemas.openxmlformats.org/markup-compatibility/2006" xmlns:aink="http://schemas.microsoft.com/office/drawing/2016/ink" xmlns:am3d="http://schemas.microsoft.com/office/drawing/2017/model3d" xmlns:o="urn:schemas-microsoft-com:office:office" xmlns:r="http://schemas.openxmlformats.org/officeDocument/2006/relationships" xmlns:m="http://schemas.openxmlformats.org/officeDocument/2006/math" xmlns:v="urn:schemas-microsoft-com:vml" xmlns:wp14="http://schemas.microsoft.com/office/word/2010/wordprocessingDrawing" xmlns:wp="http://schemas.openxmlformats.org/drawingml/2006/wordprocessingDrawing" xmlns:w10="urn:schemas-microsoft-com:office:word" xmlns:w="http://schemas.openxmlformats.org/wordprocessingml/2006/main" xmlns:w14="http://schemas.microsoft.com/office/word/2010/wordml" xmlns:w15="http://schemas.microsoft.com/office/word/2012/wordml" xmlns:w16cid="http://schemas.microsoft.com/office/word/2016/wordml/cid" xmlns:w16se="http://schemas.microsoft.com/office/word/2015/wordml/symex" xmlns:wpg="http://schemas.microsoft.com/office/word/2010/wordprocessingGroup" xmlns:wpi="http://schemas.microsoft.com/office/word/2010/wordprocessingInk" xmlns:wne="http://schemas.microsoft.com/office/word/2006/wordml" xmlns:wps="http://schemas.microsoft.com/office/word/2010/wordprocessingShape" mc:Ignorable="w14 w15 w16se w16cid wp14">
+<w:document xmlns:wpc="http://schemas.microsoft.com/office/word/2010/wordprocessingCanvas" xmlns:cx="http://schemas.microsoft.com/office/drawing/2014/chartex" xmlns:cx1="http://schemas.microsoft.com/office/drawing/2015/9/8/chartex" xmlns:mc="http://schemas.openxmlformats.org/markup-compatibility/2006" xmlns:o="urn:schemas-microsoft-com:office:office" xmlns:r="http://schemas.openxmlformats.org/officeDocument/2006/relationships" xmlns:m="http://schemas.openxmlformats.org/officeDocument/2006/math" xmlns:v="urn:schemas-microsoft-com:vml" xmlns:wp14="http://schemas.microsoft.com/office/word/2010/wordprocessingDrawing" xmlns:wp="http://schemas.openxmlformats.org/drawingml/2006/wordprocessingDrawing" xmlns:w10="urn:schemas-microsoft-com:office:word" xmlns:w="http://schemas.openxmlformats.org/wordprocessingml/2006/main" xmlns:w14="http://schemas.microsoft.com/office/word/2010/wordml" xmlns:w15="http://schemas.microsoft.com/office/word/2012/wordml" xmlns:w16se="http://schemas.microsoft.com/office/word/2015/wordml/symex" xmlns:wpg="http://schemas.microsoft.com/office/word/2010/wordprocessingGroup" xmlns:wpi="http://schemas.microsoft.com/office/word/2010/wordprocessingInk" xmlns:wne="http://schemas.microsoft.com/office/word/2006/wordml" xmlns:wps="http://schemas.microsoft.com/office/word/2010/wordprocessingShape" mc:Ignorable="w14 w15 w16se wp14">
   <w:body>
     <w:p>
       <w:pPr>
@@ -2180,9 +2180,17 @@
         <w:rPr>
           <w:rFonts w:eastAsia="標楷體"/>
         </w:rPr>
-        <w:t xml:space="preserve"> desc</w:t>
+        <w:t xml:space="preserve"> </w:t>
+      </w:r>
+      <w:proofErr w:type="spellStart"/>
+      <w:r>
+        <w:rPr>
+          <w:rFonts w:eastAsia="標楷體"/>
+        </w:rPr>
+        <w:t>desc</w:t>
       </w:r>
       <w:permEnd w:id="816531561"/>
+      <w:proofErr w:type="spellEnd"/>
     </w:p>
     <w:p>
       <w:pPr>
@@ -2566,7 +2574,7 @@
       <w:pPr>
         <w:ind w:left="480"/>
         <w:rPr>
-          <w:rFonts w:eastAsia="標楷體" w:hint="eastAsia"/>
+          <w:rFonts w:eastAsia="標楷體"/>
         </w:rPr>
       </w:pPr>
       <w:permStart w:id="1886002990" w:edGrp="everyone"/>
@@ -2574,7 +2582,21 @@
         <w:rPr>
           <w:rFonts w:eastAsia="標楷體" w:hint="eastAsia"/>
         </w:rPr>
-        <w:t>select avg (</w:t>
+        <w:t xml:space="preserve">select </w:t>
+      </w:r>
+      <w:proofErr w:type="spellStart"/>
+      <w:r>
+        <w:rPr>
+          <w:rFonts w:eastAsia="標楷體" w:hint="eastAsia"/>
+        </w:rPr>
+        <w:t>avg</w:t>
+      </w:r>
+      <w:proofErr w:type="spellEnd"/>
+      <w:r>
+        <w:rPr>
+          <w:rFonts w:eastAsia="標楷體" w:hint="eastAsia"/>
+        </w:rPr>
+        <w:t xml:space="preserve"> (</w:t>
       </w:r>
       <w:proofErr w:type="spellStart"/>
       <w:r>
@@ -3063,9 +3085,6 @@
     <w:p>
       <w:pPr>
         <w:ind w:left="480"/>
-        <w:rPr>
-          <w:rFonts w:hint="eastAsia"/>
-        </w:rPr>
       </w:pPr>
       <w:permStart w:id="601633188" w:edGrp="everyone"/>
       <w:r>
@@ -3187,9 +3206,6 @@
     <w:p>
       <w:pPr>
         <w:ind w:left="480"/>
-        <w:rPr>
-          <w:rFonts w:hint="eastAsia"/>
-        </w:rPr>
       </w:pPr>
       <w:permStart w:id="301357188" w:edGrp="everyone"/>
       <w:r>
@@ -3391,9 +3407,6 @@
     <w:p>
       <w:pPr>
         <w:pStyle w:val="a7"/>
-        <w:rPr>
-          <w:rFonts w:hint="eastAsia"/>
-        </w:rPr>
       </w:pPr>
       <w:permStart w:id="2125818626" w:edGrp="everyone"/>
       <w:r>
@@ -4037,7 +4050,954 @@
         <w:rPr>
           <w:rFonts w:eastAsia="標楷體" w:hint="eastAsia"/>
         </w:rPr>
-        <w:t xml:space="preserve">  </w:t>
+        <w:t xml:space="preserve"> </w:t>
+      </w:r>
+      <w:r>
+        <w:rPr>
+          <w:rFonts w:eastAsia="標楷體" w:hint="eastAsia"/>
+        </w:rPr>
+        <w:t xml:space="preserve">select </w:t>
+      </w:r>
+      <w:proofErr w:type="spellStart"/>
+      <w:r>
+        <w:rPr>
+          <w:rFonts w:eastAsia="標楷體" w:hint="eastAsia"/>
+        </w:rPr>
+        <w:t>o.OrderID</w:t>
+      </w:r>
+      <w:proofErr w:type="spellEnd"/>
+      <w:r>
+        <w:rPr>
+          <w:rFonts w:eastAsia="標楷體" w:hint="eastAsia"/>
+        </w:rPr>
+        <w:t xml:space="preserve"> </w:t>
+      </w:r>
+      <w:r>
+        <w:rPr>
+          <w:rFonts w:eastAsia="標楷體" w:hint="eastAsia"/>
+        </w:rPr>
+        <w:t>訂單號碼</w:t>
+      </w:r>
+      <w:r>
+        <w:rPr>
+          <w:rFonts w:eastAsia="標楷體" w:hint="eastAsia"/>
+        </w:rPr>
+        <w:t>,</w:t>
+      </w:r>
+      <w:proofErr w:type="spellStart"/>
+      <w:r>
+        <w:rPr>
+          <w:rFonts w:eastAsia="標楷體" w:hint="eastAsia"/>
+        </w:rPr>
+        <w:t>c.CategoryID</w:t>
+      </w:r>
+      <w:proofErr w:type="spellEnd"/>
+      <w:r>
+        <w:rPr>
+          <w:rFonts w:eastAsia="標楷體" w:hint="eastAsia"/>
+        </w:rPr>
+        <w:t xml:space="preserve"> </w:t>
+      </w:r>
+      <w:r>
+        <w:rPr>
+          <w:rFonts w:eastAsia="標楷體" w:hint="eastAsia"/>
+        </w:rPr>
+        <w:t>產品類別</w:t>
+      </w:r>
+      <w:r>
+        <w:rPr>
+          <w:rFonts w:eastAsia="標楷體" w:hint="eastAsia"/>
+        </w:rPr>
+        <w:t>,</w:t>
+      </w:r>
+      <w:proofErr w:type="spellStart"/>
+      <w:r>
+        <w:rPr>
+          <w:rFonts w:eastAsia="標楷體" w:hint="eastAsia"/>
+        </w:rPr>
+        <w:t>p.ProductName</w:t>
+      </w:r>
+      <w:proofErr w:type="spellEnd"/>
+      <w:r>
+        <w:rPr>
+          <w:rFonts w:eastAsia="標楷體" w:hint="eastAsia"/>
+        </w:rPr>
+        <w:t xml:space="preserve"> </w:t>
+      </w:r>
+      <w:r>
+        <w:rPr>
+          <w:rFonts w:eastAsia="標楷體" w:hint="eastAsia"/>
+        </w:rPr>
+        <w:t>產品</w:t>
+      </w:r>
+      <w:r>
+        <w:rPr>
+          <w:rFonts w:eastAsia="標楷體" w:hint="eastAsia"/>
+        </w:rPr>
+        <w:t>,</w:t>
+      </w:r>
+      <w:proofErr w:type="spellStart"/>
+      <w:r>
+        <w:rPr>
+          <w:rFonts w:eastAsia="標楷體" w:hint="eastAsia"/>
+        </w:rPr>
+        <w:t>od.UnitPrice</w:t>
+      </w:r>
+      <w:proofErr w:type="spellEnd"/>
+      <w:r>
+        <w:rPr>
+          <w:rFonts w:eastAsia="標楷體" w:hint="eastAsia"/>
+        </w:rPr>
+        <w:t xml:space="preserve"> </w:t>
+      </w:r>
+      <w:r>
+        <w:rPr>
+          <w:rFonts w:eastAsia="標楷體" w:hint="eastAsia"/>
+        </w:rPr>
+        <w:t>訂購單價</w:t>
+      </w:r>
+      <w:r>
+        <w:rPr>
+          <w:rFonts w:eastAsia="標楷體" w:hint="eastAsia"/>
+        </w:rPr>
+        <w:t xml:space="preserve"> ,</w:t>
+      </w:r>
+      <w:proofErr w:type="spellStart"/>
+      <w:r>
+        <w:rPr>
+          <w:rFonts w:eastAsia="標楷體" w:hint="eastAsia"/>
+        </w:rPr>
+        <w:t>od.Quantity</w:t>
+      </w:r>
+      <w:proofErr w:type="spellEnd"/>
+      <w:r>
+        <w:rPr>
+          <w:rFonts w:eastAsia="標楷體" w:hint="eastAsia"/>
+        </w:rPr>
+        <w:t xml:space="preserve"> </w:t>
+      </w:r>
+      <w:r>
+        <w:rPr>
+          <w:rFonts w:eastAsia="標楷體" w:hint="eastAsia"/>
+        </w:rPr>
+        <w:t>訂購數量</w:t>
+      </w:r>
+      <w:r>
+        <w:rPr>
+          <w:rFonts w:eastAsia="標楷體" w:hint="eastAsia"/>
+        </w:rPr>
+        <w:t xml:space="preserve"> ,round(</w:t>
+      </w:r>
+      <w:proofErr w:type="spellStart"/>
+      <w:r>
+        <w:rPr>
+          <w:rFonts w:eastAsia="標楷體" w:hint="eastAsia"/>
+        </w:rPr>
+        <w:t>od.UnitPrice</w:t>
+      </w:r>
+      <w:proofErr w:type="spellEnd"/>
+      <w:r>
+        <w:rPr>
+          <w:rFonts w:eastAsia="標楷體" w:hint="eastAsia"/>
+        </w:rPr>
+        <w:t xml:space="preserve">*(1-od.Discount)*od.Quantity,0) </w:t>
+      </w:r>
+      <w:r>
+        <w:rPr>
+          <w:rFonts w:eastAsia="標楷體" w:hint="eastAsia"/>
+        </w:rPr>
+        <w:t>小計</w:t>
+      </w:r>
+      <w:r>
+        <w:rPr>
+          <w:rFonts w:eastAsia="標楷體" w:hint="eastAsia"/>
+        </w:rPr>
+        <w:t>,</w:t>
+      </w:r>
+    </w:p>
+    <w:p>
+      <w:pPr>
+        <w:rPr>
+          <w:rFonts w:eastAsia="標楷體"/>
+        </w:rPr>
+      </w:pPr>
+      <w:proofErr w:type="spellStart"/>
+      <w:r>
+        <w:rPr>
+          <w:rFonts w:eastAsia="標楷體" w:hint="eastAsia"/>
+        </w:rPr>
+        <w:t>cu.CustomerID</w:t>
+      </w:r>
+      <w:proofErr w:type="spellEnd"/>
+      <w:r>
+        <w:rPr>
+          <w:rFonts w:eastAsia="標楷體" w:hint="eastAsia"/>
+        </w:rPr>
+        <w:t xml:space="preserve"> </w:t>
+      </w:r>
+      <w:r>
+        <w:rPr>
+          <w:rFonts w:eastAsia="標楷體" w:hint="eastAsia"/>
+        </w:rPr>
+        <w:t>客戶編號</w:t>
+      </w:r>
+      <w:r>
+        <w:rPr>
+          <w:rFonts w:eastAsia="標楷體" w:hint="eastAsia"/>
+        </w:rPr>
+        <w:t>,</w:t>
+      </w:r>
+      <w:proofErr w:type="spellStart"/>
+      <w:r>
+        <w:rPr>
+          <w:rFonts w:eastAsia="標楷體" w:hint="eastAsia"/>
+        </w:rPr>
+        <w:t>cu.CompanyName</w:t>
+      </w:r>
+      <w:proofErr w:type="spellEnd"/>
+      <w:r>
+        <w:rPr>
+          <w:rFonts w:eastAsia="標楷體" w:hint="eastAsia"/>
+        </w:rPr>
+        <w:t xml:space="preserve"> </w:t>
+      </w:r>
+      <w:r>
+        <w:rPr>
+          <w:rFonts w:eastAsia="標楷體" w:hint="eastAsia"/>
+        </w:rPr>
+        <w:t>客戶名稱</w:t>
+      </w:r>
+      <w:r>
+        <w:rPr>
+          <w:rFonts w:eastAsia="標楷體" w:hint="eastAsia"/>
+        </w:rPr>
+        <w:t>,</w:t>
+      </w:r>
+      <w:proofErr w:type="spellStart"/>
+      <w:r>
+        <w:rPr>
+          <w:rFonts w:eastAsia="標楷體" w:hint="eastAsia"/>
+        </w:rPr>
+        <w:t>o.ShipName</w:t>
+      </w:r>
+      <w:proofErr w:type="spellEnd"/>
+      <w:r>
+        <w:rPr>
+          <w:rFonts w:eastAsia="標楷體" w:hint="eastAsia"/>
+        </w:rPr>
+        <w:t xml:space="preserve"> </w:t>
+      </w:r>
+      <w:r>
+        <w:rPr>
+          <w:rFonts w:eastAsia="標楷體" w:hint="eastAsia"/>
+        </w:rPr>
+        <w:t>收貨人</w:t>
+      </w:r>
+      <w:r>
+        <w:rPr>
+          <w:rFonts w:eastAsia="標楷體" w:hint="eastAsia"/>
+        </w:rPr>
+        <w:t>,</w:t>
+      </w:r>
+      <w:proofErr w:type="spellStart"/>
+      <w:r>
+        <w:rPr>
+          <w:rFonts w:eastAsia="標楷體" w:hint="eastAsia"/>
+        </w:rPr>
+        <w:t>o.OrderDate</w:t>
+      </w:r>
+      <w:proofErr w:type="spellEnd"/>
+      <w:r>
+        <w:rPr>
+          <w:rFonts w:eastAsia="標楷體" w:hint="eastAsia"/>
+        </w:rPr>
+        <w:t xml:space="preserve"> </w:t>
+      </w:r>
+      <w:r>
+        <w:rPr>
+          <w:rFonts w:eastAsia="標楷體" w:hint="eastAsia"/>
+        </w:rPr>
+        <w:t>訂購日期</w:t>
+      </w:r>
+      <w:r>
+        <w:rPr>
+          <w:rFonts w:eastAsia="標楷體" w:hint="eastAsia"/>
+        </w:rPr>
+        <w:t>,</w:t>
+      </w:r>
+      <w:proofErr w:type="spellStart"/>
+      <w:r>
+        <w:rPr>
+          <w:rFonts w:eastAsia="標楷體" w:hint="eastAsia"/>
+        </w:rPr>
+        <w:t>e.FirstName</w:t>
+      </w:r>
+      <w:proofErr w:type="spellEnd"/>
+      <w:r>
+        <w:rPr>
+          <w:rFonts w:eastAsia="標楷體" w:hint="eastAsia"/>
+        </w:rPr>
+        <w:t>+' '+</w:t>
+      </w:r>
+      <w:proofErr w:type="spellStart"/>
+      <w:r>
+        <w:rPr>
+          <w:rFonts w:eastAsia="標楷體" w:hint="eastAsia"/>
+        </w:rPr>
+        <w:t>e.LastName</w:t>
+      </w:r>
+      <w:proofErr w:type="spellEnd"/>
+      <w:r>
+        <w:rPr>
+          <w:rFonts w:eastAsia="標楷體" w:hint="eastAsia"/>
+        </w:rPr>
+        <w:t xml:space="preserve"> as </w:t>
+      </w:r>
+      <w:r>
+        <w:rPr>
+          <w:rFonts w:eastAsia="標楷體" w:hint="eastAsia"/>
+        </w:rPr>
+        <w:t>處理訂單員工</w:t>
+      </w:r>
+      <w:r>
+        <w:rPr>
+          <w:rFonts w:eastAsia="標楷體" w:hint="eastAsia"/>
+        </w:rPr>
+        <w:t>,</w:t>
+      </w:r>
+      <w:proofErr w:type="spellStart"/>
+      <w:r>
+        <w:rPr>
+          <w:rFonts w:eastAsia="標楷體" w:hint="eastAsia"/>
+        </w:rPr>
+        <w:t>s.CompanyName</w:t>
+      </w:r>
+      <w:proofErr w:type="spellEnd"/>
+      <w:r>
+        <w:rPr>
+          <w:rFonts w:eastAsia="標楷體" w:hint="eastAsia"/>
+        </w:rPr>
+        <w:t xml:space="preserve"> </w:t>
+      </w:r>
+      <w:r>
+        <w:rPr>
+          <w:rFonts w:eastAsia="標楷體" w:hint="eastAsia"/>
+        </w:rPr>
+        <w:t>貨運公司</w:t>
+      </w:r>
+      <w:r>
+        <w:rPr>
+          <w:rFonts w:eastAsia="標楷體" w:hint="eastAsia"/>
+        </w:rPr>
+        <w:t>,</w:t>
+      </w:r>
+      <w:proofErr w:type="spellStart"/>
+      <w:r>
+        <w:rPr>
+          <w:rFonts w:eastAsia="標楷體" w:hint="eastAsia"/>
+        </w:rPr>
+        <w:t>su.CompanyName</w:t>
+      </w:r>
+      <w:proofErr w:type="spellEnd"/>
+      <w:r>
+        <w:rPr>
+          <w:rFonts w:eastAsia="標楷體" w:hint="eastAsia"/>
+        </w:rPr>
+        <w:t xml:space="preserve"> </w:t>
+      </w:r>
+      <w:r>
+        <w:rPr>
+          <w:rFonts w:eastAsia="標楷體" w:hint="eastAsia"/>
+        </w:rPr>
+        <w:t>供應商</w:t>
+      </w:r>
+    </w:p>
+    <w:p>
+      <w:pPr>
+        <w:rPr>
+          <w:rFonts w:eastAsia="標楷體"/>
+        </w:rPr>
+      </w:pPr>
+      <w:proofErr w:type="gramStart"/>
+      <w:r>
+        <w:rPr>
+          <w:rFonts w:eastAsia="標楷體"/>
+        </w:rPr>
+        <w:t>from</w:t>
+      </w:r>
+      <w:proofErr w:type="gramEnd"/>
+      <w:r>
+        <w:rPr>
+          <w:rFonts w:eastAsia="標楷體"/>
+        </w:rPr>
+        <w:t xml:space="preserve"> Shippers as s </w:t>
+      </w:r>
+    </w:p>
+    <w:p>
+      <w:pPr>
+        <w:rPr>
+          <w:rFonts w:eastAsia="標楷體"/>
+        </w:rPr>
+      </w:pPr>
+      <w:proofErr w:type="gramStart"/>
+      <w:r>
+        <w:rPr>
+          <w:rFonts w:eastAsia="標楷體"/>
+        </w:rPr>
+        <w:t>inner</w:t>
+      </w:r>
+      <w:proofErr w:type="gramEnd"/>
+      <w:r>
+        <w:rPr>
+          <w:rFonts w:eastAsia="標楷體"/>
+        </w:rPr>
+        <w:t xml:space="preserve"> join (Categories as c </w:t>
+      </w:r>
+    </w:p>
+    <w:p>
+      <w:pPr>
+        <w:rPr>
+          <w:rFonts w:eastAsia="標楷體"/>
+        </w:rPr>
+      </w:pPr>
+      <w:proofErr w:type="gramStart"/>
+      <w:r>
+        <w:rPr>
+          <w:rFonts w:eastAsia="標楷體"/>
+        </w:rPr>
+        <w:t>inner</w:t>
+      </w:r>
+      <w:proofErr w:type="gramEnd"/>
+      <w:r>
+        <w:rPr>
+          <w:rFonts w:eastAsia="標楷體"/>
+        </w:rPr>
+        <w:t xml:space="preserve"> join (Employees as e </w:t>
+      </w:r>
+    </w:p>
+    <w:p>
+      <w:pPr>
+        <w:rPr>
+          <w:rFonts w:eastAsia="標楷體"/>
+        </w:rPr>
+      </w:pPr>
+      <w:proofErr w:type="gramStart"/>
+      <w:r>
+        <w:rPr>
+          <w:rFonts w:eastAsia="標楷體"/>
+        </w:rPr>
+        <w:t>inner</w:t>
+      </w:r>
+      <w:proofErr w:type="gramEnd"/>
+      <w:r>
+        <w:rPr>
+          <w:rFonts w:eastAsia="標楷體"/>
+        </w:rPr>
+        <w:t xml:space="preserve"> join(Suppliers as </w:t>
+      </w:r>
+      <w:proofErr w:type="spellStart"/>
+      <w:r>
+        <w:rPr>
+          <w:rFonts w:eastAsia="標楷體"/>
+        </w:rPr>
+        <w:t>su</w:t>
+      </w:r>
+      <w:proofErr w:type="spellEnd"/>
+      <w:r>
+        <w:rPr>
+          <w:rFonts w:eastAsia="標楷體"/>
+        </w:rPr>
+        <w:t xml:space="preserve"> </w:t>
+      </w:r>
+    </w:p>
+    <w:p>
+      <w:pPr>
+        <w:rPr>
+          <w:rFonts w:eastAsia="標楷體"/>
+        </w:rPr>
+      </w:pPr>
+      <w:proofErr w:type="gramStart"/>
+      <w:r>
+        <w:rPr>
+          <w:rFonts w:eastAsia="標楷體"/>
+        </w:rPr>
+        <w:t>inner</w:t>
+      </w:r>
+      <w:proofErr w:type="gramEnd"/>
+      <w:r>
+        <w:rPr>
+          <w:rFonts w:eastAsia="標楷體"/>
+        </w:rPr>
+        <w:t xml:space="preserve"> join (Customers as cu </w:t>
+      </w:r>
+    </w:p>
+    <w:p>
+      <w:pPr>
+        <w:rPr>
+          <w:rFonts w:eastAsia="標楷體"/>
+        </w:rPr>
+      </w:pPr>
+      <w:proofErr w:type="gramStart"/>
+      <w:r>
+        <w:rPr>
+          <w:rFonts w:eastAsia="標楷體"/>
+        </w:rPr>
+        <w:t>inner</w:t>
+      </w:r>
+      <w:proofErr w:type="gramEnd"/>
+      <w:r>
+        <w:rPr>
+          <w:rFonts w:eastAsia="標楷體"/>
+        </w:rPr>
+        <w:t xml:space="preserve"> join (Products as p </w:t>
+      </w:r>
+    </w:p>
+    <w:p>
+      <w:pPr>
+        <w:rPr>
+          <w:rFonts w:eastAsia="標楷體"/>
+        </w:rPr>
+      </w:pPr>
+      <w:proofErr w:type="gramStart"/>
+      <w:r>
+        <w:rPr>
+          <w:rFonts w:eastAsia="標楷體"/>
+        </w:rPr>
+        <w:t>inner</w:t>
+      </w:r>
+      <w:proofErr w:type="gramEnd"/>
+      <w:r>
+        <w:rPr>
+          <w:rFonts w:eastAsia="標楷體"/>
+        </w:rPr>
+        <w:t xml:space="preserve"> join (</w:t>
+      </w:r>
+      <w:proofErr w:type="spellStart"/>
+      <w:r>
+        <w:rPr>
+          <w:rFonts w:eastAsia="標楷體"/>
+        </w:rPr>
+        <w:t>OrderDetails</w:t>
+      </w:r>
+      <w:proofErr w:type="spellEnd"/>
+      <w:r>
+        <w:rPr>
+          <w:rFonts w:eastAsia="標楷體"/>
+        </w:rPr>
+        <w:t xml:space="preserve"> as od </w:t>
+      </w:r>
+    </w:p>
+    <w:p>
+      <w:pPr>
+        <w:rPr>
+          <w:rFonts w:eastAsia="標楷體"/>
+        </w:rPr>
+      </w:pPr>
+      <w:proofErr w:type="gramStart"/>
+      <w:r>
+        <w:rPr>
+          <w:rFonts w:eastAsia="標楷體"/>
+        </w:rPr>
+        <w:t>inner</w:t>
+      </w:r>
+      <w:proofErr w:type="gramEnd"/>
+      <w:r>
+        <w:rPr>
+          <w:rFonts w:eastAsia="標楷體"/>
+        </w:rPr>
+        <w:t xml:space="preserve"> join Orders as o </w:t>
+      </w:r>
+    </w:p>
+    <w:p>
+      <w:pPr>
+        <w:rPr>
+          <w:rFonts w:eastAsia="標楷體"/>
+        </w:rPr>
+      </w:pPr>
+      <w:proofErr w:type="gramStart"/>
+      <w:r>
+        <w:rPr>
+          <w:rFonts w:eastAsia="標楷體"/>
+        </w:rPr>
+        <w:t>on</w:t>
+      </w:r>
+      <w:proofErr w:type="gramEnd"/>
+      <w:r>
+        <w:rPr>
+          <w:rFonts w:eastAsia="標楷體"/>
+        </w:rPr>
+        <w:t xml:space="preserve"> </w:t>
+      </w:r>
+      <w:proofErr w:type="spellStart"/>
+      <w:r>
+        <w:rPr>
+          <w:rFonts w:eastAsia="標楷體"/>
+        </w:rPr>
+        <w:t>od.OrderID</w:t>
+      </w:r>
+      <w:proofErr w:type="spellEnd"/>
+      <w:r>
+        <w:rPr>
+          <w:rFonts w:eastAsia="標楷體"/>
+        </w:rPr>
+        <w:t>=</w:t>
+      </w:r>
+      <w:proofErr w:type="spellStart"/>
+      <w:r>
+        <w:rPr>
+          <w:rFonts w:eastAsia="標楷體"/>
+        </w:rPr>
+        <w:t>o.OrderID</w:t>
+      </w:r>
+      <w:proofErr w:type="spellEnd"/>
+      <w:r>
+        <w:rPr>
+          <w:rFonts w:eastAsia="標楷體"/>
+        </w:rPr>
+        <w:t xml:space="preserve">) </w:t>
+      </w:r>
+    </w:p>
+    <w:p>
+      <w:pPr>
+        <w:rPr>
+          <w:rFonts w:eastAsia="標楷體"/>
+        </w:rPr>
+      </w:pPr>
+      <w:proofErr w:type="gramStart"/>
+      <w:r>
+        <w:rPr>
+          <w:rFonts w:eastAsia="標楷體"/>
+        </w:rPr>
+        <w:t>on</w:t>
+      </w:r>
+      <w:proofErr w:type="gramEnd"/>
+      <w:r>
+        <w:rPr>
+          <w:rFonts w:eastAsia="標楷體"/>
+        </w:rPr>
+        <w:t xml:space="preserve"> </w:t>
+      </w:r>
+      <w:proofErr w:type="spellStart"/>
+      <w:r>
+        <w:rPr>
+          <w:rFonts w:eastAsia="標楷體"/>
+        </w:rPr>
+        <w:t>p.ProductID</w:t>
+      </w:r>
+      <w:proofErr w:type="spellEnd"/>
+      <w:r>
+        <w:rPr>
+          <w:rFonts w:eastAsia="標楷體"/>
+        </w:rPr>
+        <w:t>=</w:t>
+      </w:r>
+      <w:proofErr w:type="spellStart"/>
+      <w:r>
+        <w:rPr>
+          <w:rFonts w:eastAsia="標楷體"/>
+        </w:rPr>
+        <w:t>od.ProductID</w:t>
+      </w:r>
+      <w:proofErr w:type="spellEnd"/>
+      <w:r>
+        <w:rPr>
+          <w:rFonts w:eastAsia="標楷體"/>
+        </w:rPr>
+        <w:t xml:space="preserve">) </w:t>
+      </w:r>
+    </w:p>
+    <w:p>
+      <w:pPr>
+        <w:rPr>
+          <w:rFonts w:eastAsia="標楷體"/>
+        </w:rPr>
+      </w:pPr>
+      <w:proofErr w:type="gramStart"/>
+      <w:r>
+        <w:rPr>
+          <w:rFonts w:eastAsia="標楷體"/>
+        </w:rPr>
+        <w:t>on</w:t>
+      </w:r>
+      <w:proofErr w:type="gramEnd"/>
+      <w:r>
+        <w:rPr>
+          <w:rFonts w:eastAsia="標楷體"/>
+        </w:rPr>
+        <w:t xml:space="preserve"> </w:t>
+      </w:r>
+      <w:proofErr w:type="spellStart"/>
+      <w:r>
+        <w:rPr>
+          <w:rFonts w:eastAsia="標楷體"/>
+        </w:rPr>
+        <w:t>cu.CustomerID</w:t>
+      </w:r>
+      <w:proofErr w:type="spellEnd"/>
+      <w:r>
+        <w:rPr>
+          <w:rFonts w:eastAsia="標楷體"/>
+        </w:rPr>
+        <w:t>=</w:t>
+      </w:r>
+      <w:proofErr w:type="spellStart"/>
+      <w:r>
+        <w:rPr>
+          <w:rFonts w:eastAsia="標楷體"/>
+        </w:rPr>
+        <w:t>o.CustomerID</w:t>
+      </w:r>
+      <w:proofErr w:type="spellEnd"/>
+      <w:r>
+        <w:rPr>
+          <w:rFonts w:eastAsia="標楷體"/>
+        </w:rPr>
+        <w:t>)</w:t>
+      </w:r>
+    </w:p>
+    <w:p>
+      <w:pPr>
+        <w:rPr>
+          <w:rFonts w:eastAsia="標楷體"/>
+        </w:rPr>
+      </w:pPr>
+      <w:proofErr w:type="gramStart"/>
+      <w:r>
+        <w:rPr>
+          <w:rFonts w:eastAsia="標楷體"/>
+        </w:rPr>
+        <w:t>on</w:t>
+      </w:r>
+      <w:proofErr w:type="gramEnd"/>
+      <w:r>
+        <w:rPr>
+          <w:rFonts w:eastAsia="標楷體"/>
+        </w:rPr>
+        <w:t xml:space="preserve"> </w:t>
+      </w:r>
+      <w:proofErr w:type="spellStart"/>
+      <w:r>
+        <w:rPr>
+          <w:rFonts w:eastAsia="標楷體"/>
+        </w:rPr>
+        <w:t>su.SupplierID</w:t>
+      </w:r>
+      <w:proofErr w:type="spellEnd"/>
+      <w:r>
+        <w:rPr>
+          <w:rFonts w:eastAsia="標楷體"/>
+        </w:rPr>
+        <w:t>=</w:t>
+      </w:r>
+      <w:proofErr w:type="spellStart"/>
+      <w:r>
+        <w:rPr>
+          <w:rFonts w:eastAsia="標楷體"/>
+        </w:rPr>
+        <w:t>p.SupplierID</w:t>
+      </w:r>
+      <w:proofErr w:type="spellEnd"/>
+      <w:r>
+        <w:rPr>
+          <w:rFonts w:eastAsia="標楷體"/>
+        </w:rPr>
+        <w:t>)</w:t>
+      </w:r>
+    </w:p>
+    <w:p>
+      <w:pPr>
+        <w:rPr>
+          <w:rFonts w:eastAsia="標楷體"/>
+        </w:rPr>
+      </w:pPr>
+      <w:proofErr w:type="gramStart"/>
+      <w:r>
+        <w:rPr>
+          <w:rFonts w:eastAsia="標楷體"/>
+        </w:rPr>
+        <w:t>on</w:t>
+      </w:r>
+      <w:proofErr w:type="gramEnd"/>
+      <w:r>
+        <w:rPr>
+          <w:rFonts w:eastAsia="標楷體"/>
+        </w:rPr>
+        <w:t xml:space="preserve"> </w:t>
+      </w:r>
+      <w:proofErr w:type="spellStart"/>
+      <w:r>
+        <w:rPr>
+          <w:rFonts w:eastAsia="標楷體"/>
+        </w:rPr>
+        <w:t>e.EmployeeID</w:t>
+      </w:r>
+      <w:proofErr w:type="spellEnd"/>
+      <w:r>
+        <w:rPr>
+          <w:rFonts w:eastAsia="標楷體"/>
+        </w:rPr>
+        <w:t>=</w:t>
+      </w:r>
+      <w:proofErr w:type="spellStart"/>
+      <w:r>
+        <w:rPr>
+          <w:rFonts w:eastAsia="標楷體"/>
+        </w:rPr>
+        <w:t>o.EmployeeID</w:t>
+      </w:r>
+      <w:proofErr w:type="spellEnd"/>
+      <w:r>
+        <w:rPr>
+          <w:rFonts w:eastAsia="標楷體"/>
+        </w:rPr>
+        <w:t>)</w:t>
+      </w:r>
+    </w:p>
+    <w:p>
+      <w:pPr>
+        <w:rPr>
+          <w:rFonts w:eastAsia="標楷體"/>
+        </w:rPr>
+      </w:pPr>
+      <w:proofErr w:type="gramStart"/>
+      <w:r>
+        <w:rPr>
+          <w:rFonts w:eastAsia="標楷體"/>
+        </w:rPr>
+        <w:t>on</w:t>
+      </w:r>
+      <w:proofErr w:type="gramEnd"/>
+      <w:r>
+        <w:rPr>
+          <w:rFonts w:eastAsia="標楷體"/>
+        </w:rPr>
+        <w:t xml:space="preserve"> </w:t>
+      </w:r>
+      <w:proofErr w:type="spellStart"/>
+      <w:r>
+        <w:rPr>
+          <w:rFonts w:eastAsia="標楷體"/>
+        </w:rPr>
+        <w:t>c.CategoryID</w:t>
+      </w:r>
+      <w:proofErr w:type="spellEnd"/>
+      <w:r>
+        <w:rPr>
+          <w:rFonts w:eastAsia="標楷體"/>
+        </w:rPr>
+        <w:t>=</w:t>
+      </w:r>
+      <w:proofErr w:type="spellStart"/>
+      <w:r>
+        <w:rPr>
+          <w:rFonts w:eastAsia="標楷體"/>
+        </w:rPr>
+        <w:t>p.CategoryID</w:t>
+      </w:r>
+      <w:proofErr w:type="spellEnd"/>
+      <w:r>
+        <w:rPr>
+          <w:rFonts w:eastAsia="標楷體"/>
+        </w:rPr>
+        <w:t>)</w:t>
+      </w:r>
+    </w:p>
+    <w:p>
+      <w:pPr>
+        <w:rPr>
+          <w:rFonts w:eastAsia="標楷體"/>
+        </w:rPr>
+      </w:pPr>
+      <w:proofErr w:type="gramStart"/>
+      <w:r>
+        <w:rPr>
+          <w:rFonts w:eastAsia="標楷體"/>
+        </w:rPr>
+        <w:t>on</w:t>
+      </w:r>
+      <w:proofErr w:type="gramEnd"/>
+      <w:r>
+        <w:rPr>
+          <w:rFonts w:eastAsia="標楷體"/>
+        </w:rPr>
+        <w:t xml:space="preserve"> </w:t>
+      </w:r>
+      <w:proofErr w:type="spellStart"/>
+      <w:r>
+        <w:rPr>
+          <w:rFonts w:eastAsia="標楷體"/>
+        </w:rPr>
+        <w:t>s.ShipperID</w:t>
+      </w:r>
+      <w:proofErr w:type="spellEnd"/>
+      <w:r>
+        <w:rPr>
+          <w:rFonts w:eastAsia="標楷體"/>
+        </w:rPr>
+        <w:t>=</w:t>
+      </w:r>
+      <w:proofErr w:type="spellStart"/>
+      <w:r>
+        <w:rPr>
+          <w:rFonts w:eastAsia="標楷體"/>
+        </w:rPr>
+        <w:t>o.ShipVia</w:t>
+      </w:r>
+      <w:proofErr w:type="spellEnd"/>
+    </w:p>
+    <w:p>
+      <w:pPr>
+        <w:rPr>
+          <w:rFonts w:eastAsia="標楷體"/>
+        </w:rPr>
+      </w:pPr>
+      <w:proofErr w:type="gramStart"/>
+      <w:r>
+        <w:rPr>
+          <w:rFonts w:eastAsia="標楷體"/>
+        </w:rPr>
+        <w:t>where</w:t>
+      </w:r>
+      <w:proofErr w:type="gramEnd"/>
+      <w:r>
+        <w:rPr>
+          <w:rFonts w:eastAsia="標楷體"/>
+        </w:rPr>
+        <w:t xml:space="preserve"> </w:t>
+      </w:r>
+      <w:proofErr w:type="spellStart"/>
+      <w:r>
+        <w:rPr>
+          <w:rFonts w:eastAsia="標楷體"/>
+        </w:rPr>
+        <w:t>o.OrderDate</w:t>
+      </w:r>
+      <w:proofErr w:type="spellEnd"/>
+      <w:r>
+        <w:rPr>
+          <w:rFonts w:eastAsia="標楷體"/>
+        </w:rPr>
+        <w:t xml:space="preserve"> between '1996-7-1' and '1996-7-31' and </w:t>
+      </w:r>
+      <w:proofErr w:type="spellStart"/>
+      <w:r>
+        <w:rPr>
+          <w:rFonts w:eastAsia="標楷體"/>
+        </w:rPr>
+        <w:t>s.CompanyName</w:t>
+      </w:r>
+      <w:proofErr w:type="spellEnd"/>
+      <w:r>
+        <w:rPr>
+          <w:rFonts w:eastAsia="標楷體"/>
+        </w:rPr>
+        <w:t>='United Package'</w:t>
+      </w:r>
+      <w:r>
+        <w:rPr>
+          <w:rFonts w:eastAsia="標楷體" w:hint="eastAsia"/>
+        </w:rPr>
+        <w:t xml:space="preserve"> </w:t>
       </w:r>
       <w:permEnd w:id="1822373810"/>
     </w:p>
@@ -4049,8 +5009,6 @@
           <w:szCs w:val="22"/>
         </w:rPr>
       </w:pPr>
-      <w:bookmarkStart w:id="0" w:name="_GoBack"/>
-      <w:bookmarkEnd w:id="0"/>
     </w:p>
     <w:p>
       <w:pPr>
@@ -4154,6 +5112,119 @@
         <w:tab/>
       </w:r>
       <w:permStart w:id="1839733874" w:edGrp="everyone"/>
+      <w:proofErr w:type="gramStart"/>
+      <w:r>
+        <w:rPr>
+          <w:rFonts w:eastAsia="標楷體"/>
+          <w:szCs w:val="22"/>
+        </w:rPr>
+        <w:t>select</w:t>
+      </w:r>
+      <w:proofErr w:type="gramEnd"/>
+      <w:r>
+        <w:rPr>
+          <w:rFonts w:eastAsia="標楷體"/>
+          <w:szCs w:val="22"/>
+        </w:rPr>
+        <w:t xml:space="preserve"> * from Customers as cu </w:t>
+      </w:r>
+    </w:p>
+    <w:p>
+      <w:pPr>
+        <w:spacing w:beforeLines="50" w:before="180"/>
+        <w:ind w:firstLine="480"/>
+        <w:rPr>
+          <w:rFonts w:eastAsia="標楷體"/>
+          <w:szCs w:val="22"/>
+        </w:rPr>
+      </w:pPr>
+      <w:proofErr w:type="gramStart"/>
+      <w:r>
+        <w:rPr>
+          <w:rFonts w:eastAsia="標楷體"/>
+          <w:szCs w:val="22"/>
+        </w:rPr>
+        <w:t>where</w:t>
+      </w:r>
+      <w:proofErr w:type="gramEnd"/>
+      <w:r>
+        <w:rPr>
+          <w:rFonts w:eastAsia="標楷體"/>
+          <w:szCs w:val="22"/>
+        </w:rPr>
+        <w:t xml:space="preserve"> not exists </w:t>
+      </w:r>
+    </w:p>
+    <w:p>
+      <w:pPr>
+        <w:spacing w:beforeLines="50" w:before="180"/>
+        <w:rPr>
+          <w:rFonts w:eastAsia="標楷體"/>
+          <w:szCs w:val="22"/>
+        </w:rPr>
+      </w:pPr>
+      <w:r>
+        <w:rPr>
+          <w:rFonts w:eastAsia="標楷體"/>
+          <w:szCs w:val="22"/>
+        </w:rPr>
+        <w:tab/>
+      </w:r>
+      <w:r>
+        <w:rPr>
+          <w:rFonts w:eastAsia="標楷體"/>
+          <w:szCs w:val="22"/>
+        </w:rPr>
+        <w:t>(</w:t>
+      </w:r>
+      <w:proofErr w:type="gramStart"/>
+      <w:r>
+        <w:rPr>
+          <w:rFonts w:eastAsia="標楷體"/>
+          <w:szCs w:val="22"/>
+        </w:rPr>
+        <w:t>select</w:t>
+      </w:r>
+      <w:proofErr w:type="gramEnd"/>
+      <w:r>
+        <w:rPr>
+          <w:rFonts w:eastAsia="標楷體"/>
+          <w:szCs w:val="22"/>
+        </w:rPr>
+        <w:t xml:space="preserve"> * from Orders as o where </w:t>
+      </w:r>
+      <w:proofErr w:type="spellStart"/>
+      <w:r>
+        <w:rPr>
+          <w:rFonts w:eastAsia="標楷體"/>
+          <w:szCs w:val="22"/>
+        </w:rPr>
+        <w:t>cu.CustomerID</w:t>
+      </w:r>
+      <w:proofErr w:type="spellEnd"/>
+      <w:r>
+        <w:rPr>
+          <w:rFonts w:eastAsia="標楷體"/>
+          <w:szCs w:val="22"/>
+        </w:rPr>
+        <w:t>=</w:t>
+      </w:r>
+      <w:proofErr w:type="spellStart"/>
+      <w:r>
+        <w:rPr>
+          <w:rFonts w:eastAsia="標楷體"/>
+          <w:szCs w:val="22"/>
+        </w:rPr>
+        <w:t>o.CustomerID</w:t>
+      </w:r>
+      <w:proofErr w:type="spellEnd"/>
+      <w:r>
+        <w:rPr>
+          <w:rFonts w:eastAsia="標楷體"/>
+          <w:szCs w:val="22"/>
+        </w:rPr>
+        <w:t>)</w:t>
+      </w:r>
       <w:permEnd w:id="1839733874"/>
     </w:p>
     <w:p>
@@ -4178,6 +5249,7 @@
           <w:rFonts w:eastAsia="標楷體" w:hint="eastAsia"/>
           <w:szCs w:val="22"/>
         </w:rPr>
+        <w:lastRenderedPageBreak/>
         <w:t>3</w:t>
       </w:r>
       <w:r>
@@ -4267,6 +5339,153 @@
         <w:tab/>
       </w:r>
       <w:permStart w:id="629540371" w:edGrp="everyone"/>
+      <w:proofErr w:type="gramStart"/>
+      <w:r>
+        <w:rPr>
+          <w:rFonts w:eastAsia="標楷體"/>
+          <w:szCs w:val="22"/>
+        </w:rPr>
+        <w:t>select</w:t>
+      </w:r>
+      <w:proofErr w:type="gramEnd"/>
+      <w:r>
+        <w:rPr>
+          <w:rFonts w:eastAsia="標楷體"/>
+          <w:szCs w:val="22"/>
+        </w:rPr>
+        <w:t xml:space="preserve"> </w:t>
+      </w:r>
+      <w:proofErr w:type="spellStart"/>
+      <w:r>
+        <w:rPr>
+          <w:rFonts w:eastAsia="標楷體"/>
+          <w:szCs w:val="22"/>
+        </w:rPr>
+        <w:t>EmployeeID,FirstName</w:t>
+      </w:r>
+      <w:proofErr w:type="spellEnd"/>
+      <w:r>
+        <w:rPr>
+          <w:rFonts w:eastAsia="標楷體"/>
+          <w:szCs w:val="22"/>
+        </w:rPr>
+        <w:t>+' '+</w:t>
+      </w:r>
+      <w:proofErr w:type="spellStart"/>
+      <w:r>
+        <w:rPr>
+          <w:rFonts w:eastAsia="標楷體"/>
+          <w:szCs w:val="22"/>
+        </w:rPr>
+        <w:t>LastName,Title,Extension,Notes</w:t>
+      </w:r>
+      <w:proofErr w:type="spellEnd"/>
+    </w:p>
+    <w:p>
+      <w:pPr>
+        <w:spacing w:beforeLines="50" w:before="180"/>
+        <w:ind w:firstLine="480"/>
+        <w:rPr>
+          <w:rFonts w:eastAsia="標楷體"/>
+          <w:szCs w:val="22"/>
+        </w:rPr>
+      </w:pPr>
+      <w:proofErr w:type="gramStart"/>
+      <w:r>
+        <w:rPr>
+          <w:rFonts w:eastAsia="標楷體"/>
+          <w:szCs w:val="22"/>
+        </w:rPr>
+        <w:t>from</w:t>
+      </w:r>
+      <w:proofErr w:type="gramEnd"/>
+      <w:r>
+        <w:rPr>
+          <w:rFonts w:eastAsia="標楷體"/>
+          <w:szCs w:val="22"/>
+        </w:rPr>
+        <w:t xml:space="preserve"> Employees</w:t>
+      </w:r>
+    </w:p>
+    <w:p>
+      <w:pPr>
+        <w:spacing w:beforeLines="50" w:before="180"/>
+        <w:rPr>
+          <w:rFonts w:eastAsia="標楷體"/>
+          <w:szCs w:val="22"/>
+        </w:rPr>
+      </w:pPr>
+      <w:r>
+        <w:rPr>
+          <w:rFonts w:eastAsia="標楷體"/>
+          <w:szCs w:val="22"/>
+        </w:rPr>
+        <w:tab/>
+      </w:r>
+      <w:proofErr w:type="gramStart"/>
+      <w:r>
+        <w:rPr>
+          <w:rFonts w:eastAsia="標楷體"/>
+          <w:szCs w:val="22"/>
+        </w:rPr>
+        <w:t>where</w:t>
+      </w:r>
+      <w:proofErr w:type="gramEnd"/>
+      <w:r>
+        <w:rPr>
+          <w:rFonts w:eastAsia="標楷體"/>
+          <w:szCs w:val="22"/>
+        </w:rPr>
+        <w:t xml:space="preserve"> </w:t>
+      </w:r>
+      <w:proofErr w:type="spellStart"/>
+      <w:r>
+        <w:rPr>
+          <w:rFonts w:eastAsia="標楷體"/>
+          <w:szCs w:val="22"/>
+        </w:rPr>
+        <w:t>EmployeeID</w:t>
+      </w:r>
+      <w:proofErr w:type="spellEnd"/>
+      <w:r>
+        <w:rPr>
+          <w:rFonts w:eastAsia="標楷體"/>
+          <w:szCs w:val="22"/>
+        </w:rPr>
+        <w:t xml:space="preserve"> in(select distinct </w:t>
+      </w:r>
+      <w:proofErr w:type="spellStart"/>
+      <w:r>
+        <w:rPr>
+          <w:rFonts w:eastAsia="標楷體"/>
+          <w:szCs w:val="22"/>
+        </w:rPr>
+        <w:t>EmployeeID</w:t>
+      </w:r>
+      <w:proofErr w:type="spellEnd"/>
+      <w:r>
+        <w:rPr>
+          <w:rFonts w:eastAsia="標楷體"/>
+          <w:szCs w:val="22"/>
+        </w:rPr>
+        <w:t xml:space="preserve"> from </w:t>
+      </w:r>
+      <w:proofErr w:type="spellStart"/>
+      <w:r>
+        <w:rPr>
+          <w:rFonts w:eastAsia="標楷體"/>
+          <w:szCs w:val="22"/>
+        </w:rPr>
+        <w:t>OrderDetails</w:t>
+      </w:r>
+      <w:proofErr w:type="spellEnd"/>
+      <w:r>
+        <w:rPr>
+          <w:rFonts w:eastAsia="標楷體"/>
+          <w:szCs w:val="22"/>
+        </w:rPr>
+        <w:t>)</w:t>
+      </w:r>
       <w:permEnd w:id="629540371"/>
     </w:p>
     <w:p>
@@ -4382,7 +5601,251 @@
         <w:tab/>
       </w:r>
       <w:permStart w:id="1467829478" w:edGrp="everyone"/>
+      <w:proofErr w:type="gramStart"/>
+      <w:r>
+        <w:rPr>
+          <w:rFonts w:eastAsia="標楷體"/>
+          <w:szCs w:val="22"/>
+        </w:rPr>
+        <w:t>select</w:t>
+      </w:r>
+      <w:proofErr w:type="gramEnd"/>
+      <w:r>
+        <w:rPr>
+          <w:rFonts w:eastAsia="標楷體"/>
+          <w:szCs w:val="22"/>
+        </w:rPr>
+        <w:t xml:space="preserve"> distinct p.*</w:t>
+      </w:r>
+    </w:p>
+    <w:p>
+      <w:pPr>
+        <w:spacing w:beforeLines="50" w:before="180"/>
+        <w:ind w:firstLine="480"/>
+        <w:rPr>
+          <w:rFonts w:eastAsia="標楷體"/>
+          <w:szCs w:val="22"/>
+        </w:rPr>
+      </w:pPr>
+      <w:proofErr w:type="gramStart"/>
+      <w:r>
+        <w:rPr>
+          <w:rFonts w:eastAsia="標楷體"/>
+          <w:szCs w:val="22"/>
+        </w:rPr>
+        <w:t>from</w:t>
+      </w:r>
+      <w:proofErr w:type="gramEnd"/>
+      <w:r>
+        <w:rPr>
+          <w:rFonts w:eastAsia="標楷體"/>
+          <w:szCs w:val="22"/>
+        </w:rPr>
+        <w:t xml:space="preserve"> Products as p </w:t>
+      </w:r>
+    </w:p>
+    <w:p>
+      <w:pPr>
+        <w:spacing w:beforeLines="50" w:before="180"/>
+        <w:ind w:firstLine="480"/>
+        <w:rPr>
+          <w:rFonts w:eastAsia="標楷體"/>
+          <w:szCs w:val="22"/>
+        </w:rPr>
+      </w:pPr>
+      <w:proofErr w:type="gramStart"/>
+      <w:r>
+        <w:rPr>
+          <w:rFonts w:eastAsia="標楷體"/>
+          <w:szCs w:val="22"/>
+        </w:rPr>
+        <w:t>inner</w:t>
+      </w:r>
+      <w:proofErr w:type="gramEnd"/>
+      <w:r>
+        <w:rPr>
+          <w:rFonts w:eastAsia="標楷體"/>
+          <w:szCs w:val="22"/>
+        </w:rPr>
+        <w:t xml:space="preserve"> join </w:t>
+      </w:r>
+      <w:proofErr w:type="spellStart"/>
+      <w:r>
+        <w:rPr>
+          <w:rFonts w:eastAsia="標楷體"/>
+          <w:szCs w:val="22"/>
+        </w:rPr>
+        <w:t>OrderDetails</w:t>
+      </w:r>
+      <w:proofErr w:type="spellEnd"/>
+      <w:r>
+        <w:rPr>
+          <w:rFonts w:eastAsia="標楷體"/>
+          <w:szCs w:val="22"/>
+        </w:rPr>
+        <w:tab/>
+        <w:t xml:space="preserve">as od on </w:t>
+      </w:r>
+      <w:proofErr w:type="spellStart"/>
+      <w:r>
+        <w:rPr>
+          <w:rFonts w:eastAsia="標楷體"/>
+          <w:szCs w:val="22"/>
+        </w:rPr>
+        <w:t>p.ProductID</w:t>
+      </w:r>
+      <w:proofErr w:type="spellEnd"/>
+      <w:r>
+        <w:rPr>
+          <w:rFonts w:eastAsia="標楷體"/>
+          <w:szCs w:val="22"/>
+        </w:rPr>
+        <w:t>=</w:t>
+      </w:r>
+      <w:proofErr w:type="spellStart"/>
+      <w:r>
+        <w:rPr>
+          <w:rFonts w:eastAsia="標楷體"/>
+          <w:szCs w:val="22"/>
+        </w:rPr>
+        <w:t>od.ProductID</w:t>
+      </w:r>
+      <w:proofErr w:type="spellEnd"/>
+    </w:p>
+    <w:p>
+      <w:pPr>
+        <w:spacing w:beforeLines="50" w:before="180"/>
+        <w:ind w:firstLine="480"/>
+        <w:rPr>
+          <w:rFonts w:eastAsia="標楷體"/>
+          <w:szCs w:val="22"/>
+        </w:rPr>
+      </w:pPr>
+      <w:proofErr w:type="gramStart"/>
+      <w:r>
+        <w:rPr>
+          <w:rFonts w:eastAsia="標楷體"/>
+          <w:szCs w:val="22"/>
+        </w:rPr>
+        <w:t>inner</w:t>
+      </w:r>
+      <w:proofErr w:type="gramEnd"/>
+      <w:r>
+        <w:rPr>
+          <w:rFonts w:eastAsia="標楷體"/>
+          <w:szCs w:val="22"/>
+        </w:rPr>
+        <w:t xml:space="preserve"> join Orders as o on </w:t>
+      </w:r>
+      <w:proofErr w:type="spellStart"/>
+      <w:r>
+        <w:rPr>
+          <w:rFonts w:eastAsia="標楷體"/>
+          <w:szCs w:val="22"/>
+        </w:rPr>
+        <w:t>od.OrderID</w:t>
+      </w:r>
+      <w:proofErr w:type="spellEnd"/>
+      <w:r>
+        <w:rPr>
+          <w:rFonts w:eastAsia="標楷體"/>
+          <w:szCs w:val="22"/>
+        </w:rPr>
+        <w:t>=</w:t>
+      </w:r>
+      <w:proofErr w:type="spellStart"/>
+      <w:r>
+        <w:rPr>
+          <w:rFonts w:eastAsia="標楷體"/>
+          <w:szCs w:val="22"/>
+        </w:rPr>
+        <w:t>o.OrderID</w:t>
+      </w:r>
+      <w:proofErr w:type="spellEnd"/>
+    </w:p>
+    <w:p>
+      <w:pPr>
+        <w:spacing w:beforeLines="50" w:before="180"/>
+        <w:ind w:firstLine="480"/>
+        <w:rPr>
+          <w:rFonts w:eastAsia="標楷體"/>
+          <w:szCs w:val="22"/>
+        </w:rPr>
+      </w:pPr>
+      <w:proofErr w:type="gramStart"/>
+      <w:r>
+        <w:rPr>
+          <w:rFonts w:eastAsia="標楷體"/>
+          <w:szCs w:val="22"/>
+        </w:rPr>
+        <w:t>where</w:t>
+      </w:r>
+      <w:proofErr w:type="gramEnd"/>
+      <w:r>
+        <w:rPr>
+          <w:rFonts w:eastAsia="標楷體"/>
+          <w:szCs w:val="22"/>
+        </w:rPr>
+        <w:t xml:space="preserve"> </w:t>
+      </w:r>
+      <w:proofErr w:type="spellStart"/>
+      <w:r>
+        <w:rPr>
+          <w:rFonts w:eastAsia="標楷體"/>
+          <w:szCs w:val="22"/>
+        </w:rPr>
+        <w:t>o.OrderDate</w:t>
+      </w:r>
+      <w:proofErr w:type="spellEnd"/>
+      <w:r>
+        <w:rPr>
+          <w:rFonts w:eastAsia="標楷體"/>
+          <w:szCs w:val="22"/>
+        </w:rPr>
+        <w:t xml:space="preserve"> between '1998-01-01'and '1998-12-31'</w:t>
+      </w:r>
+    </w:p>
+    <w:p>
+      <w:pPr>
+        <w:spacing w:beforeLines="50" w:before="180"/>
+        <w:rPr>
+          <w:rFonts w:eastAsia="標楷體"/>
+          <w:szCs w:val="22"/>
+        </w:rPr>
+      </w:pPr>
+      <w:r>
+        <w:rPr>
+          <w:rFonts w:eastAsia="標楷體"/>
+          <w:szCs w:val="22"/>
+        </w:rPr>
+        <w:tab/>
+      </w:r>
+      <w:proofErr w:type="gramStart"/>
+      <w:r>
+        <w:rPr>
+          <w:rFonts w:eastAsia="標楷體"/>
+          <w:szCs w:val="22"/>
+        </w:rPr>
+        <w:t>order</w:t>
+      </w:r>
+      <w:proofErr w:type="gramEnd"/>
+      <w:r>
+        <w:rPr>
+          <w:rFonts w:eastAsia="標楷體"/>
+          <w:szCs w:val="22"/>
+        </w:rPr>
+        <w:t xml:space="preserve"> by </w:t>
+      </w:r>
+      <w:proofErr w:type="spellStart"/>
+      <w:r>
+        <w:rPr>
+          <w:rFonts w:eastAsia="標楷體"/>
+          <w:szCs w:val="22"/>
+        </w:rPr>
+        <w:t>p.ProductID</w:t>
+      </w:r>
       <w:permEnd w:id="1467829478"/>
+      <w:proofErr w:type="spellEnd"/>
     </w:p>
     <w:p>
       <w:pPr>
@@ -4416,6 +5879,193 @@
         <w:tab/>
       </w:r>
       <w:permStart w:id="1447964073" w:edGrp="everyone"/>
+      <w:proofErr w:type="gramStart"/>
+      <w:r>
+        <w:rPr>
+          <w:rFonts w:eastAsia="標楷體"/>
+          <w:szCs w:val="22"/>
+        </w:rPr>
+        <w:t>select</w:t>
+      </w:r>
+      <w:proofErr w:type="gramEnd"/>
+      <w:r>
+        <w:rPr>
+          <w:rFonts w:eastAsia="標楷體"/>
+          <w:szCs w:val="22"/>
+        </w:rPr>
+        <w:t xml:space="preserve"> * from Products</w:t>
+      </w:r>
+      <w:r>
+        <w:rPr>
+          <w:rFonts w:eastAsia="標楷體"/>
+          <w:szCs w:val="22"/>
+        </w:rPr>
+        <w:tab/>
+      </w:r>
+    </w:p>
+    <w:p>
+      <w:pPr>
+        <w:spacing w:beforeLines="50" w:before="180"/>
+        <w:ind w:firstLine="480"/>
+        <w:rPr>
+          <w:rFonts w:eastAsia="標楷體"/>
+          <w:szCs w:val="22"/>
+        </w:rPr>
+      </w:pPr>
+      <w:proofErr w:type="gramStart"/>
+      <w:r>
+        <w:rPr>
+          <w:rFonts w:eastAsia="標楷體"/>
+          <w:szCs w:val="22"/>
+        </w:rPr>
+        <w:t>where</w:t>
+      </w:r>
+      <w:proofErr w:type="gramEnd"/>
+      <w:r>
+        <w:rPr>
+          <w:rFonts w:eastAsia="標楷體"/>
+          <w:szCs w:val="22"/>
+        </w:rPr>
+        <w:t xml:space="preserve"> </w:t>
+      </w:r>
+      <w:proofErr w:type="spellStart"/>
+      <w:r>
+        <w:rPr>
+          <w:rFonts w:eastAsia="標楷體"/>
+          <w:szCs w:val="22"/>
+        </w:rPr>
+        <w:t>ProductID</w:t>
+      </w:r>
+      <w:proofErr w:type="spellEnd"/>
+      <w:r>
+        <w:rPr>
+          <w:rFonts w:eastAsia="標楷體"/>
+          <w:szCs w:val="22"/>
+        </w:rPr>
+        <w:t xml:space="preserve"> in (select </w:t>
+      </w:r>
+      <w:proofErr w:type="spellStart"/>
+      <w:r>
+        <w:rPr>
+          <w:rFonts w:eastAsia="標楷體"/>
+          <w:szCs w:val="22"/>
+        </w:rPr>
+        <w:t>ProductID</w:t>
+      </w:r>
+      <w:proofErr w:type="spellEnd"/>
+      <w:r>
+        <w:rPr>
+          <w:rFonts w:eastAsia="標楷體"/>
+          <w:szCs w:val="22"/>
+        </w:rPr>
+        <w:t xml:space="preserve"> from </w:t>
+      </w:r>
+      <w:proofErr w:type="spellStart"/>
+      <w:r>
+        <w:rPr>
+          <w:rFonts w:eastAsia="標楷體"/>
+          <w:szCs w:val="22"/>
+        </w:rPr>
+        <w:t>OrderDetails</w:t>
+      </w:r>
+      <w:proofErr w:type="spellEnd"/>
+    </w:p>
+    <w:p>
+      <w:pPr>
+        <w:spacing w:beforeLines="50" w:before="180"/>
+        <w:ind w:firstLine="480"/>
+        <w:rPr>
+          <w:rFonts w:eastAsia="標楷體"/>
+          <w:szCs w:val="22"/>
+        </w:rPr>
+      </w:pPr>
+      <w:proofErr w:type="gramStart"/>
+      <w:r>
+        <w:rPr>
+          <w:rFonts w:eastAsia="標楷體"/>
+          <w:szCs w:val="22"/>
+        </w:rPr>
+        <w:t>where</w:t>
+      </w:r>
+      <w:proofErr w:type="gramEnd"/>
+      <w:r>
+        <w:rPr>
+          <w:rFonts w:eastAsia="標楷體"/>
+          <w:szCs w:val="22"/>
+        </w:rPr>
+        <w:t xml:space="preserve"> </w:t>
+      </w:r>
+      <w:proofErr w:type="spellStart"/>
+      <w:r>
+        <w:rPr>
+          <w:rFonts w:eastAsia="標楷體"/>
+          <w:szCs w:val="22"/>
+        </w:rPr>
+        <w:t>OrderID</w:t>
+      </w:r>
+      <w:proofErr w:type="spellEnd"/>
+      <w:r>
+        <w:rPr>
+          <w:rFonts w:eastAsia="標楷體"/>
+          <w:szCs w:val="22"/>
+        </w:rPr>
+        <w:t xml:space="preserve"> in (select </w:t>
+      </w:r>
+      <w:proofErr w:type="spellStart"/>
+      <w:r>
+        <w:rPr>
+          <w:rFonts w:eastAsia="標楷體"/>
+          <w:szCs w:val="22"/>
+        </w:rPr>
+        <w:t>OrderID</w:t>
+      </w:r>
+      <w:proofErr w:type="spellEnd"/>
+      <w:r>
+        <w:rPr>
+          <w:rFonts w:eastAsia="標楷體"/>
+          <w:szCs w:val="22"/>
+        </w:rPr>
+        <w:t xml:space="preserve"> from Orders</w:t>
+      </w:r>
+    </w:p>
+    <w:p>
+      <w:pPr>
+        <w:spacing w:beforeLines="50" w:before="180"/>
+        <w:rPr>
+          <w:rFonts w:eastAsia="標楷體"/>
+          <w:szCs w:val="22"/>
+        </w:rPr>
+      </w:pPr>
+      <w:r>
+        <w:rPr>
+          <w:rFonts w:eastAsia="標楷體"/>
+          <w:szCs w:val="22"/>
+        </w:rPr>
+        <w:tab/>
+      </w:r>
+      <w:r>
+        <w:rPr>
+          <w:rFonts w:eastAsia="標楷體"/>
+          <w:szCs w:val="22"/>
+        </w:rPr>
+        <w:t xml:space="preserve">where </w:t>
+      </w:r>
+      <w:proofErr w:type="spellStart"/>
+      <w:r>
+        <w:rPr>
+          <w:rFonts w:eastAsia="標楷體"/>
+          <w:szCs w:val="22"/>
+        </w:rPr>
+        <w:t>OrderDate</w:t>
+      </w:r>
+      <w:proofErr w:type="spellEnd"/>
+      <w:r>
+        <w:rPr>
+          <w:rFonts w:eastAsia="標楷體"/>
+          <w:szCs w:val="22"/>
+        </w:rPr>
+        <w:t xml:space="preserve"> between '1998-01-01'and '1998-12-31'))</w:t>
+      </w:r>
       <w:permEnd w:id="1447964073"/>
     </w:p>
     <w:p>
@@ -4616,7 +6266,49 @@
         </w:rPr>
       </w:pPr>
       <w:permStart w:id="1496788980" w:edGrp="everyone"/>
+      <w:proofErr w:type="gramStart"/>
+      <w:r>
+        <w:rPr>
+          <w:rFonts w:eastAsia="標楷體"/>
+          <w:bCs/>
+        </w:rPr>
+        <w:t>create</w:t>
+      </w:r>
+      <w:proofErr w:type="gramEnd"/>
+      <w:r>
+        <w:rPr>
+          <w:rFonts w:eastAsia="標楷體"/>
+          <w:bCs/>
+        </w:rPr>
+        <w:t xml:space="preserve"> database </w:t>
+      </w:r>
+      <w:proofErr w:type="spellStart"/>
+      <w:r>
+        <w:rPr>
+          <w:rFonts w:eastAsia="標楷體"/>
+          <w:bCs/>
+        </w:rPr>
+        <w:t>MySchool</w:t>
+      </w:r>
+      <w:proofErr w:type="spellEnd"/>
+    </w:p>
+    <w:p>
+      <w:pPr>
+        <w:rPr>
+          <w:rFonts w:eastAsia="標楷體"/>
+          <w:bCs/>
+        </w:rPr>
+      </w:pPr>
+      <w:proofErr w:type="gramStart"/>
+      <w:r>
+        <w:rPr>
+          <w:rFonts w:eastAsia="標楷體"/>
+          <w:bCs/>
+        </w:rPr>
+        <w:t>go</w:t>
+      </w:r>
       <w:permEnd w:id="1496788980"/>
+      <w:proofErr w:type="gramEnd"/>
     </w:p>
     <w:p>
       <w:pPr>
@@ -6000,6 +7692,351 @@
         </w:rPr>
       </w:pPr>
       <w:permStart w:id="630541424" w:edGrp="everyone"/>
+      <w:r>
+        <w:rPr>
+          <w:rFonts w:eastAsia="標楷體" w:hint="eastAsia"/>
+          <w:bCs/>
+        </w:rPr>
+        <w:t xml:space="preserve"> </w:t>
+      </w:r>
+      <w:proofErr w:type="gramStart"/>
+      <w:r>
+        <w:rPr>
+          <w:rFonts w:eastAsia="標楷體"/>
+          <w:bCs/>
+        </w:rPr>
+        <w:t>create</w:t>
+      </w:r>
+      <w:proofErr w:type="gramEnd"/>
+      <w:r>
+        <w:rPr>
+          <w:rFonts w:eastAsia="標楷體"/>
+          <w:bCs/>
+        </w:rPr>
+        <w:t xml:space="preserve"> table[Student](</w:t>
+      </w:r>
+    </w:p>
+    <w:p>
+      <w:pPr>
+        <w:spacing w:beforeLines="50" w:before="180"/>
+        <w:rPr>
+          <w:rFonts w:eastAsia="標楷體"/>
+          <w:bCs/>
+        </w:rPr>
+      </w:pPr>
+      <w:proofErr w:type="spellStart"/>
+      <w:r>
+        <w:rPr>
+          <w:rFonts w:eastAsia="標楷體"/>
+          <w:bCs/>
+        </w:rPr>
+        <w:t>StuID</w:t>
+      </w:r>
+      <w:proofErr w:type="spellEnd"/>
+      <w:r>
+        <w:rPr>
+          <w:rFonts w:eastAsia="標楷體"/>
+          <w:bCs/>
+        </w:rPr>
+        <w:t xml:space="preserve"> </w:t>
+      </w:r>
+      <w:proofErr w:type="spellStart"/>
+      <w:proofErr w:type="gramStart"/>
+      <w:r>
+        <w:rPr>
+          <w:rFonts w:eastAsia="標楷體"/>
+          <w:bCs/>
+        </w:rPr>
+        <w:t>nchar</w:t>
+      </w:r>
+      <w:proofErr w:type="spellEnd"/>
+      <w:r>
+        <w:rPr>
+          <w:rFonts w:eastAsia="標楷體"/>
+          <w:bCs/>
+        </w:rPr>
+        <w:t>(</w:t>
+      </w:r>
+      <w:proofErr w:type="gramEnd"/>
+      <w:r>
+        <w:rPr>
+          <w:rFonts w:eastAsia="標楷體"/>
+          <w:bCs/>
+        </w:rPr>
+        <w:t>10) not null primary key,</w:t>
+      </w:r>
+    </w:p>
+    <w:p>
+      <w:pPr>
+        <w:spacing w:beforeLines="50" w:before="180"/>
+        <w:rPr>
+          <w:rFonts w:eastAsia="標楷體"/>
+          <w:bCs/>
+        </w:rPr>
+      </w:pPr>
+      <w:proofErr w:type="spellStart"/>
+      <w:r>
+        <w:rPr>
+          <w:rFonts w:eastAsia="標楷體"/>
+          <w:bCs/>
+        </w:rPr>
+        <w:t>StuName</w:t>
+      </w:r>
+      <w:proofErr w:type="spellEnd"/>
+      <w:r>
+        <w:rPr>
+          <w:rFonts w:eastAsia="標楷體"/>
+          <w:bCs/>
+        </w:rPr>
+        <w:t xml:space="preserve"> </w:t>
+      </w:r>
+      <w:proofErr w:type="spellStart"/>
+      <w:proofErr w:type="gramStart"/>
+      <w:r>
+        <w:rPr>
+          <w:rFonts w:eastAsia="標楷體"/>
+          <w:bCs/>
+        </w:rPr>
+        <w:t>nvarchar</w:t>
+      </w:r>
+      <w:proofErr w:type="spellEnd"/>
+      <w:r>
+        <w:rPr>
+          <w:rFonts w:eastAsia="標楷體"/>
+          <w:bCs/>
+        </w:rPr>
+        <w:t>(</w:t>
+      </w:r>
+      <w:proofErr w:type="gramEnd"/>
+      <w:r>
+        <w:rPr>
+          <w:rFonts w:eastAsia="標楷體"/>
+          <w:bCs/>
+        </w:rPr>
+        <w:t>20) not null,</w:t>
+      </w:r>
+    </w:p>
+    <w:p>
+      <w:pPr>
+        <w:spacing w:beforeLines="50" w:before="180"/>
+        <w:rPr>
+          <w:rFonts w:eastAsia="標楷體"/>
+          <w:bCs/>
+        </w:rPr>
+      </w:pPr>
+      <w:r>
+        <w:rPr>
+          <w:rFonts w:eastAsia="標楷體"/>
+          <w:bCs/>
+        </w:rPr>
+        <w:t xml:space="preserve">Tel </w:t>
+      </w:r>
+      <w:proofErr w:type="spellStart"/>
+      <w:proofErr w:type="gramStart"/>
+      <w:r>
+        <w:rPr>
+          <w:rFonts w:eastAsia="標楷體"/>
+          <w:bCs/>
+        </w:rPr>
+        <w:t>nvarchar</w:t>
+      </w:r>
+      <w:proofErr w:type="spellEnd"/>
+      <w:r>
+        <w:rPr>
+          <w:rFonts w:eastAsia="標楷體"/>
+          <w:bCs/>
+        </w:rPr>
+        <w:t>(</w:t>
+      </w:r>
+      <w:proofErr w:type="gramEnd"/>
+      <w:r>
+        <w:rPr>
+          <w:rFonts w:eastAsia="標楷體"/>
+          <w:bCs/>
+        </w:rPr>
+        <w:t>20) not null ,</w:t>
+      </w:r>
+    </w:p>
+    <w:p>
+      <w:pPr>
+        <w:spacing w:beforeLines="50" w:before="180"/>
+        <w:rPr>
+          <w:rFonts w:eastAsia="標楷體"/>
+          <w:bCs/>
+        </w:rPr>
+      </w:pPr>
+      <w:r>
+        <w:rPr>
+          <w:rFonts w:eastAsia="標楷體"/>
+          <w:bCs/>
+        </w:rPr>
+        <w:t xml:space="preserve">[Address] </w:t>
+      </w:r>
+      <w:proofErr w:type="spellStart"/>
+      <w:proofErr w:type="gramStart"/>
+      <w:r>
+        <w:rPr>
+          <w:rFonts w:eastAsia="標楷體"/>
+          <w:bCs/>
+        </w:rPr>
+        <w:t>nvarchar</w:t>
+      </w:r>
+      <w:proofErr w:type="spellEnd"/>
+      <w:r>
+        <w:rPr>
+          <w:rFonts w:eastAsia="標楷體"/>
+          <w:bCs/>
+        </w:rPr>
+        <w:t>(</w:t>
+      </w:r>
+      <w:proofErr w:type="gramEnd"/>
+      <w:r>
+        <w:rPr>
+          <w:rFonts w:eastAsia="標楷體"/>
+          <w:bCs/>
+        </w:rPr>
+        <w:t>100),</w:t>
+      </w:r>
+    </w:p>
+    <w:p>
+      <w:pPr>
+        <w:spacing w:beforeLines="50" w:before="180"/>
+        <w:rPr>
+          <w:rFonts w:eastAsia="標楷體"/>
+          <w:bCs/>
+        </w:rPr>
+      </w:pPr>
+      <w:r>
+        <w:rPr>
+          <w:rFonts w:eastAsia="標楷體"/>
+          <w:bCs/>
+        </w:rPr>
+        <w:lastRenderedPageBreak/>
+        <w:t xml:space="preserve">Birthday </w:t>
+      </w:r>
+      <w:proofErr w:type="spellStart"/>
+      <w:r>
+        <w:rPr>
+          <w:rFonts w:eastAsia="標楷體"/>
+          <w:bCs/>
+        </w:rPr>
+        <w:t>datetime</w:t>
+      </w:r>
+      <w:proofErr w:type="spellEnd"/>
+      <w:r>
+        <w:rPr>
+          <w:rFonts w:eastAsia="標楷體"/>
+          <w:bCs/>
+        </w:rPr>
+        <w:t xml:space="preserve"> not null,</w:t>
+      </w:r>
+    </w:p>
+    <w:p>
+      <w:pPr>
+        <w:spacing w:beforeLines="50" w:before="180"/>
+        <w:rPr>
+          <w:rFonts w:eastAsia="標楷體"/>
+          <w:bCs/>
+        </w:rPr>
+      </w:pPr>
+      <w:proofErr w:type="spellStart"/>
+      <w:r>
+        <w:rPr>
+          <w:rFonts w:eastAsia="標楷體"/>
+          <w:bCs/>
+        </w:rPr>
+        <w:t>DeptID</w:t>
+      </w:r>
+      <w:proofErr w:type="spellEnd"/>
+      <w:r>
+        <w:rPr>
+          <w:rFonts w:eastAsia="標楷體"/>
+          <w:bCs/>
+        </w:rPr>
+        <w:t xml:space="preserve"> </w:t>
+      </w:r>
+      <w:proofErr w:type="spellStart"/>
+      <w:proofErr w:type="gramStart"/>
+      <w:r>
+        <w:rPr>
+          <w:rFonts w:eastAsia="標楷體"/>
+          <w:bCs/>
+        </w:rPr>
+        <w:t>nchar</w:t>
+      </w:r>
+      <w:proofErr w:type="spellEnd"/>
+      <w:r>
+        <w:rPr>
+          <w:rFonts w:eastAsia="標楷體"/>
+          <w:bCs/>
+        </w:rPr>
+        <w:t>(</w:t>
+      </w:r>
+      <w:proofErr w:type="gramEnd"/>
+      <w:r>
+        <w:rPr>
+          <w:rFonts w:eastAsia="標楷體"/>
+          <w:bCs/>
+        </w:rPr>
+        <w:t xml:space="preserve">1) not null, </w:t>
+      </w:r>
+    </w:p>
+    <w:p>
+      <w:pPr>
+        <w:spacing w:beforeLines="50" w:before="180"/>
+        <w:rPr>
+          <w:rFonts w:eastAsia="標楷體"/>
+          <w:bCs/>
+        </w:rPr>
+      </w:pPr>
+      <w:proofErr w:type="gramStart"/>
+      <w:r>
+        <w:rPr>
+          <w:rFonts w:eastAsia="標楷體"/>
+          <w:bCs/>
+        </w:rPr>
+        <w:t>foreign</w:t>
+      </w:r>
+      <w:proofErr w:type="gramEnd"/>
+      <w:r>
+        <w:rPr>
+          <w:rFonts w:eastAsia="標楷體"/>
+          <w:bCs/>
+        </w:rPr>
+        <w:t xml:space="preserve"> key(</w:t>
+      </w:r>
+      <w:proofErr w:type="spellStart"/>
+      <w:r>
+        <w:rPr>
+          <w:rFonts w:eastAsia="標楷體"/>
+          <w:bCs/>
+        </w:rPr>
+        <w:t>DeptID</w:t>
+      </w:r>
+      <w:proofErr w:type="spellEnd"/>
+      <w:r>
+        <w:rPr>
+          <w:rFonts w:eastAsia="標楷體"/>
+          <w:bCs/>
+        </w:rPr>
+        <w:t>) references [Department](</w:t>
+      </w:r>
+      <w:proofErr w:type="spellStart"/>
+      <w:r>
+        <w:rPr>
+          <w:rFonts w:eastAsia="標楷體"/>
+          <w:bCs/>
+        </w:rPr>
+        <w:t>DeptID</w:t>
+      </w:r>
+      <w:proofErr w:type="spellEnd"/>
+      <w:r>
+        <w:rPr>
+          <w:rFonts w:eastAsia="標楷體"/>
+          <w:bCs/>
+        </w:rPr>
+        <w:t>))</w:t>
+      </w:r>
       <w:permEnd w:id="630541424"/>
     </w:p>
     <w:p>
@@ -6989,7 +9026,6 @@
           <w:rFonts w:eastAsia="標楷體" w:hint="eastAsia"/>
           <w:b/>
         </w:rPr>
-        <w:lastRenderedPageBreak/>
         <w:t>D</w:t>
       </w:r>
       <w:r>
@@ -7030,6 +9066,325 @@
         </w:rPr>
       </w:pPr>
       <w:permStart w:id="1229813923" w:edGrp="everyone"/>
+      <w:proofErr w:type="gramStart"/>
+      <w:r>
+        <w:rPr>
+          <w:rFonts w:eastAsia="標楷體"/>
+          <w:bCs/>
+        </w:rPr>
+        <w:t>create</w:t>
+      </w:r>
+      <w:proofErr w:type="gramEnd"/>
+      <w:r>
+        <w:rPr>
+          <w:rFonts w:eastAsia="標楷體"/>
+          <w:bCs/>
+        </w:rPr>
+        <w:t xml:space="preserve"> table[Course](</w:t>
+      </w:r>
+    </w:p>
+    <w:p>
+      <w:pPr>
+        <w:spacing w:beforeLines="50" w:before="180"/>
+        <w:rPr>
+          <w:rFonts w:eastAsia="標楷體"/>
+          <w:bCs/>
+        </w:rPr>
+      </w:pPr>
+      <w:proofErr w:type="spellStart"/>
+      <w:r>
+        <w:rPr>
+          <w:rFonts w:eastAsia="標楷體"/>
+          <w:bCs/>
+        </w:rPr>
+        <w:t>CourseID</w:t>
+      </w:r>
+      <w:proofErr w:type="spellEnd"/>
+      <w:r>
+        <w:rPr>
+          <w:rFonts w:eastAsia="標楷體"/>
+          <w:bCs/>
+        </w:rPr>
+        <w:t xml:space="preserve"> </w:t>
+      </w:r>
+      <w:proofErr w:type="spellStart"/>
+      <w:proofErr w:type="gramStart"/>
+      <w:r>
+        <w:rPr>
+          <w:rFonts w:eastAsia="標楷體"/>
+          <w:bCs/>
+        </w:rPr>
+        <w:t>nchar</w:t>
+      </w:r>
+      <w:proofErr w:type="spellEnd"/>
+      <w:r>
+        <w:rPr>
+          <w:rFonts w:eastAsia="標楷體"/>
+          <w:bCs/>
+        </w:rPr>
+        <w:t>(</w:t>
+      </w:r>
+      <w:proofErr w:type="gramEnd"/>
+      <w:r>
+        <w:rPr>
+          <w:rFonts w:eastAsia="標楷體"/>
+          <w:bCs/>
+        </w:rPr>
+        <w:t>5) not null primary key,</w:t>
+      </w:r>
+    </w:p>
+    <w:p>
+      <w:pPr>
+        <w:spacing w:beforeLines="50" w:before="180"/>
+        <w:rPr>
+          <w:rFonts w:eastAsia="標楷體"/>
+          <w:bCs/>
+        </w:rPr>
+      </w:pPr>
+      <w:proofErr w:type="spellStart"/>
+      <w:r>
+        <w:rPr>
+          <w:rFonts w:eastAsia="標楷體"/>
+          <w:bCs/>
+        </w:rPr>
+        <w:t>CourseName</w:t>
+      </w:r>
+      <w:proofErr w:type="spellEnd"/>
+      <w:r>
+        <w:rPr>
+          <w:rFonts w:eastAsia="標楷體"/>
+          <w:bCs/>
+        </w:rPr>
+        <w:t xml:space="preserve"> </w:t>
+      </w:r>
+      <w:proofErr w:type="spellStart"/>
+      <w:proofErr w:type="gramStart"/>
+      <w:r>
+        <w:rPr>
+          <w:rFonts w:eastAsia="標楷體"/>
+          <w:bCs/>
+        </w:rPr>
+        <w:t>nvarchar</w:t>
+      </w:r>
+      <w:proofErr w:type="spellEnd"/>
+      <w:r>
+        <w:rPr>
+          <w:rFonts w:eastAsia="標楷體"/>
+          <w:bCs/>
+        </w:rPr>
+        <w:t>(</w:t>
+      </w:r>
+      <w:proofErr w:type="gramEnd"/>
+      <w:r>
+        <w:rPr>
+          <w:rFonts w:eastAsia="標楷體"/>
+          <w:bCs/>
+        </w:rPr>
+        <w:t>30) not null,</w:t>
+      </w:r>
+    </w:p>
+    <w:p>
+      <w:pPr>
+        <w:spacing w:beforeLines="50" w:before="180"/>
+        <w:rPr>
+          <w:rFonts w:eastAsia="標楷體"/>
+          <w:bCs/>
+        </w:rPr>
+      </w:pPr>
+      <w:r>
+        <w:rPr>
+          <w:rFonts w:eastAsia="標楷體"/>
+          <w:bCs/>
+        </w:rPr>
+        <w:t xml:space="preserve">Credit </w:t>
+      </w:r>
+      <w:proofErr w:type="spellStart"/>
+      <w:r>
+        <w:rPr>
+          <w:rFonts w:eastAsia="標楷體"/>
+          <w:bCs/>
+        </w:rPr>
+        <w:t>int</w:t>
+      </w:r>
+      <w:proofErr w:type="spellEnd"/>
+      <w:r>
+        <w:rPr>
+          <w:rFonts w:eastAsia="標楷體"/>
+          <w:bCs/>
+        </w:rPr>
+        <w:t xml:space="preserve"> not null </w:t>
+      </w:r>
+      <w:proofErr w:type="gramStart"/>
+      <w:r>
+        <w:rPr>
+          <w:rFonts w:eastAsia="標楷體"/>
+          <w:bCs/>
+        </w:rPr>
+        <w:t>default(</w:t>
+      </w:r>
+      <w:proofErr w:type="gramEnd"/>
+      <w:r>
+        <w:rPr>
+          <w:rFonts w:eastAsia="標楷體"/>
+          <w:bCs/>
+        </w:rPr>
+        <w:t>0),</w:t>
+      </w:r>
+    </w:p>
+    <w:p>
+      <w:pPr>
+        <w:spacing w:beforeLines="50" w:before="180"/>
+        <w:rPr>
+          <w:rFonts w:eastAsia="標楷體"/>
+          <w:bCs/>
+        </w:rPr>
+      </w:pPr>
+      <w:r>
+        <w:rPr>
+          <w:rFonts w:eastAsia="標楷體"/>
+          <w:bCs/>
+        </w:rPr>
+        <w:t xml:space="preserve">[Hour] </w:t>
+      </w:r>
+      <w:proofErr w:type="spellStart"/>
+      <w:r>
+        <w:rPr>
+          <w:rFonts w:eastAsia="標楷體"/>
+          <w:bCs/>
+        </w:rPr>
+        <w:t>int</w:t>
+      </w:r>
+      <w:proofErr w:type="spellEnd"/>
+      <w:r>
+        <w:rPr>
+          <w:rFonts w:eastAsia="標楷體"/>
+          <w:bCs/>
+        </w:rPr>
+        <w:t xml:space="preserve"> not null </w:t>
+      </w:r>
+      <w:proofErr w:type="gramStart"/>
+      <w:r>
+        <w:rPr>
+          <w:rFonts w:eastAsia="標楷體"/>
+          <w:bCs/>
+        </w:rPr>
+        <w:t>default(</w:t>
+      </w:r>
+      <w:proofErr w:type="gramEnd"/>
+      <w:r>
+        <w:rPr>
+          <w:rFonts w:eastAsia="標楷體"/>
+          <w:bCs/>
+        </w:rPr>
+        <w:t>2),</w:t>
+      </w:r>
+    </w:p>
+    <w:p>
+      <w:pPr>
+        <w:spacing w:beforeLines="50" w:before="180"/>
+        <w:rPr>
+          <w:rFonts w:eastAsia="標楷體"/>
+          <w:bCs/>
+        </w:rPr>
+      </w:pPr>
+      <w:proofErr w:type="spellStart"/>
+      <w:r>
+        <w:rPr>
+          <w:rFonts w:eastAsia="標楷體"/>
+          <w:bCs/>
+        </w:rPr>
+        <w:t>DeptID</w:t>
+      </w:r>
+      <w:proofErr w:type="spellEnd"/>
+      <w:r>
+        <w:rPr>
+          <w:rFonts w:eastAsia="標楷體"/>
+          <w:bCs/>
+        </w:rPr>
+        <w:t xml:space="preserve"> </w:t>
+      </w:r>
+      <w:proofErr w:type="spellStart"/>
+      <w:proofErr w:type="gramStart"/>
+      <w:r>
+        <w:rPr>
+          <w:rFonts w:eastAsia="標楷體"/>
+          <w:bCs/>
+        </w:rPr>
+        <w:t>nchar</w:t>
+      </w:r>
+      <w:proofErr w:type="spellEnd"/>
+      <w:r>
+        <w:rPr>
+          <w:rFonts w:eastAsia="標楷體"/>
+          <w:bCs/>
+        </w:rPr>
+        <w:t>(</w:t>
+      </w:r>
+      <w:proofErr w:type="gramEnd"/>
+      <w:r>
+        <w:rPr>
+          <w:rFonts w:eastAsia="標楷體"/>
+          <w:bCs/>
+        </w:rPr>
+        <w:t xml:space="preserve">1) not null, </w:t>
+      </w:r>
+    </w:p>
+    <w:p>
+      <w:pPr>
+        <w:spacing w:beforeLines="50" w:before="180"/>
+        <w:rPr>
+          <w:rFonts w:eastAsia="標楷體"/>
+          <w:bCs/>
+        </w:rPr>
+      </w:pPr>
+      <w:proofErr w:type="gramStart"/>
+      <w:r>
+        <w:rPr>
+          <w:rFonts w:eastAsia="標楷體"/>
+          <w:bCs/>
+        </w:rPr>
+        <w:t>foreign</w:t>
+      </w:r>
+      <w:proofErr w:type="gramEnd"/>
+      <w:r>
+        <w:rPr>
+          <w:rFonts w:eastAsia="標楷體"/>
+          <w:bCs/>
+        </w:rPr>
+        <w:t xml:space="preserve"> key(</w:t>
+      </w:r>
+      <w:proofErr w:type="spellStart"/>
+      <w:r>
+        <w:rPr>
+          <w:rFonts w:eastAsia="標楷體"/>
+          <w:bCs/>
+        </w:rPr>
+        <w:t>DeptID</w:t>
+      </w:r>
+      <w:proofErr w:type="spellEnd"/>
+      <w:r>
+        <w:rPr>
+          <w:rFonts w:eastAsia="標楷體"/>
+          <w:bCs/>
+        </w:rPr>
+        <w:t>) references [Department](</w:t>
+      </w:r>
+      <w:proofErr w:type="spellStart"/>
+      <w:r>
+        <w:rPr>
+          <w:rFonts w:eastAsia="標楷體"/>
+          <w:bCs/>
+        </w:rPr>
+        <w:t>DeptID</w:t>
+      </w:r>
+      <w:proofErr w:type="spellEnd"/>
+      <w:r>
+        <w:rPr>
+          <w:rFonts w:eastAsia="標楷體"/>
+          <w:bCs/>
+        </w:rPr>
+        <w:t>))</w:t>
+      </w:r>
       <w:permEnd w:id="1229813923"/>
     </w:p>
     <w:p>
@@ -8100,6 +10455,447 @@
         </w:rPr>
       </w:pPr>
       <w:permStart w:id="1511413834" w:edGrp="everyone"/>
+      <w:proofErr w:type="gramStart"/>
+      <w:r>
+        <w:rPr>
+          <w:rFonts w:eastAsia="標楷體"/>
+          <w:bCs/>
+        </w:rPr>
+        <w:t>create</w:t>
+      </w:r>
+      <w:proofErr w:type="gramEnd"/>
+      <w:r>
+        <w:rPr>
+          <w:rFonts w:eastAsia="標楷體"/>
+          <w:bCs/>
+        </w:rPr>
+        <w:t xml:space="preserve"> table[</w:t>
+      </w:r>
+      <w:proofErr w:type="spellStart"/>
+      <w:r>
+        <w:rPr>
+          <w:rFonts w:eastAsia="標楷體"/>
+          <w:bCs/>
+        </w:rPr>
+        <w:t>SelectionDetail</w:t>
+      </w:r>
+      <w:proofErr w:type="spellEnd"/>
+      <w:r>
+        <w:rPr>
+          <w:rFonts w:eastAsia="標楷體"/>
+          <w:bCs/>
+        </w:rPr>
+        <w:t>](</w:t>
+      </w:r>
+    </w:p>
+    <w:p>
+      <w:pPr>
+        <w:spacing w:beforeLines="50" w:before="180"/>
+        <w:rPr>
+          <w:rFonts w:eastAsia="標楷體"/>
+          <w:bCs/>
+        </w:rPr>
+      </w:pPr>
+      <w:proofErr w:type="spellStart"/>
+      <w:r>
+        <w:rPr>
+          <w:rFonts w:eastAsia="標楷體"/>
+          <w:bCs/>
+        </w:rPr>
+        <w:t>StuID</w:t>
+      </w:r>
+      <w:proofErr w:type="spellEnd"/>
+      <w:r>
+        <w:rPr>
+          <w:rFonts w:eastAsia="標楷體"/>
+          <w:bCs/>
+        </w:rPr>
+        <w:t xml:space="preserve"> </w:t>
+      </w:r>
+      <w:proofErr w:type="spellStart"/>
+      <w:proofErr w:type="gramStart"/>
+      <w:r>
+        <w:rPr>
+          <w:rFonts w:eastAsia="標楷體"/>
+          <w:bCs/>
+        </w:rPr>
+        <w:t>nchar</w:t>
+      </w:r>
+      <w:proofErr w:type="spellEnd"/>
+      <w:r>
+        <w:rPr>
+          <w:rFonts w:eastAsia="標楷體"/>
+          <w:bCs/>
+        </w:rPr>
+        <w:t>(</w:t>
+      </w:r>
+      <w:proofErr w:type="gramEnd"/>
+      <w:r>
+        <w:rPr>
+          <w:rFonts w:eastAsia="標楷體"/>
+          <w:bCs/>
+        </w:rPr>
+        <w:t>10) not null ,</w:t>
+      </w:r>
+    </w:p>
+    <w:p>
+      <w:pPr>
+        <w:spacing w:beforeLines="50" w:before="180"/>
+        <w:rPr>
+          <w:rFonts w:eastAsia="標楷體"/>
+          <w:bCs/>
+        </w:rPr>
+      </w:pPr>
+      <w:proofErr w:type="spellStart"/>
+      <w:r>
+        <w:rPr>
+          <w:rFonts w:eastAsia="標楷體"/>
+          <w:bCs/>
+        </w:rPr>
+        <w:t>CourseID</w:t>
+      </w:r>
+      <w:proofErr w:type="spellEnd"/>
+      <w:r>
+        <w:rPr>
+          <w:rFonts w:eastAsia="標楷體"/>
+          <w:bCs/>
+        </w:rPr>
+        <w:t xml:space="preserve"> </w:t>
+      </w:r>
+      <w:proofErr w:type="spellStart"/>
+      <w:proofErr w:type="gramStart"/>
+      <w:r>
+        <w:rPr>
+          <w:rFonts w:eastAsia="標楷體"/>
+          <w:bCs/>
+        </w:rPr>
+        <w:t>nchar</w:t>
+      </w:r>
+      <w:proofErr w:type="spellEnd"/>
+      <w:r>
+        <w:rPr>
+          <w:rFonts w:eastAsia="標楷體"/>
+          <w:bCs/>
+        </w:rPr>
+        <w:t>(</w:t>
+      </w:r>
+      <w:proofErr w:type="gramEnd"/>
+      <w:r>
+        <w:rPr>
+          <w:rFonts w:eastAsia="標楷體"/>
+          <w:bCs/>
+        </w:rPr>
+        <w:t>5) not null ,</w:t>
+      </w:r>
+    </w:p>
+    <w:p>
+      <w:pPr>
+        <w:spacing w:beforeLines="50" w:before="180"/>
+        <w:rPr>
+          <w:rFonts w:eastAsia="標楷體"/>
+          <w:bCs/>
+        </w:rPr>
+      </w:pPr>
+      <w:r>
+        <w:rPr>
+          <w:rFonts w:eastAsia="標楷體"/>
+          <w:bCs/>
+        </w:rPr>
+        <w:t xml:space="preserve">[Year] </w:t>
+      </w:r>
+      <w:proofErr w:type="spellStart"/>
+      <w:r>
+        <w:rPr>
+          <w:rFonts w:eastAsia="標楷體"/>
+          <w:bCs/>
+        </w:rPr>
+        <w:t>int</w:t>
+      </w:r>
+      <w:proofErr w:type="spellEnd"/>
+      <w:r>
+        <w:rPr>
+          <w:rFonts w:eastAsia="標楷體"/>
+          <w:bCs/>
+        </w:rPr>
+        <w:t xml:space="preserve"> not null default (</w:t>
+      </w:r>
+      <w:proofErr w:type="gramStart"/>
+      <w:r>
+        <w:rPr>
+          <w:rFonts w:eastAsia="標楷體"/>
+          <w:bCs/>
+        </w:rPr>
+        <w:t>Year(</w:t>
+      </w:r>
+      <w:proofErr w:type="spellStart"/>
+      <w:proofErr w:type="gramEnd"/>
+      <w:r>
+        <w:rPr>
+          <w:rFonts w:eastAsia="標楷體"/>
+          <w:bCs/>
+        </w:rPr>
+        <w:t>Getdate</w:t>
+      </w:r>
+      <w:proofErr w:type="spellEnd"/>
+      <w:r>
+        <w:rPr>
+          <w:rFonts w:eastAsia="標楷體"/>
+          <w:bCs/>
+        </w:rPr>
+        <w:t>())),</w:t>
+      </w:r>
+    </w:p>
+    <w:p>
+      <w:pPr>
+        <w:spacing w:beforeLines="50" w:before="180"/>
+        <w:rPr>
+          <w:rFonts w:eastAsia="標楷體"/>
+          <w:bCs/>
+        </w:rPr>
+      </w:pPr>
+      <w:r>
+        <w:rPr>
+          <w:rFonts w:eastAsia="標楷體"/>
+          <w:bCs/>
+        </w:rPr>
+        <w:t xml:space="preserve">Term </w:t>
+      </w:r>
+      <w:proofErr w:type="spellStart"/>
+      <w:proofErr w:type="gramStart"/>
+      <w:r>
+        <w:rPr>
+          <w:rFonts w:eastAsia="標楷體"/>
+          <w:bCs/>
+        </w:rPr>
+        <w:t>tinyint</w:t>
+      </w:r>
+      <w:proofErr w:type="spellEnd"/>
+      <w:r>
+        <w:rPr>
+          <w:rFonts w:eastAsia="標楷體"/>
+          <w:bCs/>
+        </w:rPr>
+        <w:t xml:space="preserve">  not</w:t>
+      </w:r>
+      <w:proofErr w:type="gramEnd"/>
+      <w:r>
+        <w:rPr>
+          <w:rFonts w:eastAsia="標楷體"/>
+          <w:bCs/>
+        </w:rPr>
+        <w:t xml:space="preserve"> null,</w:t>
+      </w:r>
+    </w:p>
+    <w:p>
+      <w:pPr>
+        <w:spacing w:beforeLines="50" w:before="180"/>
+        <w:rPr>
+          <w:rFonts w:eastAsia="標楷體"/>
+          <w:bCs/>
+        </w:rPr>
+      </w:pPr>
+      <w:r>
+        <w:rPr>
+          <w:rFonts w:eastAsia="標楷體"/>
+          <w:bCs/>
+        </w:rPr>
+        <w:t xml:space="preserve">Score </w:t>
+      </w:r>
+      <w:proofErr w:type="spellStart"/>
+      <w:r>
+        <w:rPr>
+          <w:rFonts w:eastAsia="標楷體"/>
+          <w:bCs/>
+        </w:rPr>
+        <w:t>int</w:t>
+      </w:r>
+      <w:proofErr w:type="spellEnd"/>
+      <w:r>
+        <w:rPr>
+          <w:rFonts w:eastAsia="標楷體"/>
+          <w:bCs/>
+        </w:rPr>
+        <w:t xml:space="preserve"> not null </w:t>
+      </w:r>
+      <w:proofErr w:type="gramStart"/>
+      <w:r>
+        <w:rPr>
+          <w:rFonts w:eastAsia="標楷體"/>
+          <w:bCs/>
+        </w:rPr>
+        <w:t>default(</w:t>
+      </w:r>
+      <w:proofErr w:type="gramEnd"/>
+      <w:r>
+        <w:rPr>
+          <w:rFonts w:eastAsia="標楷體"/>
+          <w:bCs/>
+        </w:rPr>
+        <w:t>0),</w:t>
+      </w:r>
+    </w:p>
+    <w:p>
+      <w:pPr>
+        <w:spacing w:beforeLines="50" w:before="180"/>
+        <w:rPr>
+          <w:rFonts w:eastAsia="標楷體"/>
+          <w:bCs/>
+        </w:rPr>
+      </w:pPr>
+      <w:proofErr w:type="gramStart"/>
+      <w:r>
+        <w:rPr>
+          <w:rFonts w:eastAsia="標楷體"/>
+          <w:bCs/>
+        </w:rPr>
+        <w:lastRenderedPageBreak/>
+        <w:t>primary</w:t>
+      </w:r>
+      <w:proofErr w:type="gramEnd"/>
+      <w:r>
+        <w:rPr>
+          <w:rFonts w:eastAsia="標楷體"/>
+          <w:bCs/>
+        </w:rPr>
+        <w:t xml:space="preserve"> key (</w:t>
+      </w:r>
+      <w:proofErr w:type="spellStart"/>
+      <w:r>
+        <w:rPr>
+          <w:rFonts w:eastAsia="標楷體"/>
+          <w:bCs/>
+        </w:rPr>
+        <w:t>StuID,CourseID</w:t>
+      </w:r>
+      <w:proofErr w:type="spellEnd"/>
+      <w:r>
+        <w:rPr>
+          <w:rFonts w:eastAsia="標楷體"/>
+          <w:bCs/>
+        </w:rPr>
+        <w:t>),</w:t>
+      </w:r>
+    </w:p>
+    <w:p>
+      <w:pPr>
+        <w:spacing w:beforeLines="50" w:before="180"/>
+        <w:rPr>
+          <w:rFonts w:eastAsia="標楷體"/>
+          <w:bCs/>
+        </w:rPr>
+      </w:pPr>
+      <w:proofErr w:type="gramStart"/>
+      <w:r>
+        <w:rPr>
+          <w:rFonts w:eastAsia="標楷體"/>
+          <w:bCs/>
+        </w:rPr>
+        <w:t>foreign</w:t>
+      </w:r>
+      <w:proofErr w:type="gramEnd"/>
+      <w:r>
+        <w:rPr>
+          <w:rFonts w:eastAsia="標楷體"/>
+          <w:bCs/>
+        </w:rPr>
+        <w:t xml:space="preserve"> key(</w:t>
+      </w:r>
+      <w:proofErr w:type="spellStart"/>
+      <w:r>
+        <w:rPr>
+          <w:rFonts w:eastAsia="標楷體"/>
+          <w:bCs/>
+        </w:rPr>
+        <w:t>StuID</w:t>
+      </w:r>
+      <w:proofErr w:type="spellEnd"/>
+      <w:r>
+        <w:rPr>
+          <w:rFonts w:eastAsia="標楷體"/>
+          <w:bCs/>
+        </w:rPr>
+        <w:t>) references [Student](</w:t>
+      </w:r>
+      <w:proofErr w:type="spellStart"/>
+      <w:r>
+        <w:rPr>
+          <w:rFonts w:eastAsia="標楷體"/>
+          <w:bCs/>
+        </w:rPr>
+        <w:t>StuID</w:t>
+      </w:r>
+      <w:proofErr w:type="spellEnd"/>
+      <w:r>
+        <w:rPr>
+          <w:rFonts w:eastAsia="標楷體"/>
+          <w:bCs/>
+        </w:rPr>
+        <w:t>),</w:t>
+      </w:r>
+    </w:p>
+    <w:p>
+      <w:pPr>
+        <w:spacing w:beforeLines="50" w:before="180"/>
+        <w:rPr>
+          <w:rFonts w:eastAsia="標楷體"/>
+          <w:bCs/>
+        </w:rPr>
+      </w:pPr>
+      <w:proofErr w:type="gramStart"/>
+      <w:r>
+        <w:rPr>
+          <w:rFonts w:eastAsia="標楷體"/>
+          <w:bCs/>
+        </w:rPr>
+        <w:t>foreign</w:t>
+      </w:r>
+      <w:proofErr w:type="gramEnd"/>
+      <w:r>
+        <w:rPr>
+          <w:rFonts w:eastAsia="標楷體"/>
+          <w:bCs/>
+        </w:rPr>
+        <w:t xml:space="preserve"> key(</w:t>
+      </w:r>
+      <w:proofErr w:type="spellStart"/>
+      <w:r>
+        <w:rPr>
+          <w:rFonts w:eastAsia="標楷體"/>
+          <w:bCs/>
+        </w:rPr>
+        <w:t>CourseID</w:t>
+      </w:r>
+      <w:proofErr w:type="spellEnd"/>
+      <w:r>
+        <w:rPr>
+          <w:rFonts w:eastAsia="標楷體"/>
+          <w:bCs/>
+        </w:rPr>
+        <w:t>) references [Course](</w:t>
+      </w:r>
+      <w:proofErr w:type="spellStart"/>
+      <w:r>
+        <w:rPr>
+          <w:rFonts w:eastAsia="標楷體"/>
+          <w:bCs/>
+        </w:rPr>
+        <w:t>CourseID</w:t>
+      </w:r>
+      <w:proofErr w:type="spellEnd"/>
+      <w:r>
+        <w:rPr>
+          <w:rFonts w:eastAsia="標楷體"/>
+          <w:bCs/>
+        </w:rPr>
+        <w:t>))</w:t>
+      </w:r>
+      <w:r>
+        <w:rPr>
+          <w:rFonts w:eastAsia="標楷體" w:hint="eastAsia"/>
+          <w:bCs/>
+        </w:rPr>
+        <w:t xml:space="preserve"> </w:t>
+      </w:r>
       <w:permEnd w:id="1511413834"/>
     </w:p>
     <w:p>
@@ -8706,6 +11502,129 @@
         </w:rPr>
       </w:pPr>
       <w:permStart w:id="543179473" w:edGrp="everyone"/>
+      <w:proofErr w:type="gramStart"/>
+      <w:r>
+        <w:rPr>
+          <w:rFonts w:eastAsia="標楷體"/>
+          <w:bCs/>
+        </w:rPr>
+        <w:t>create</w:t>
+      </w:r>
+      <w:proofErr w:type="gramEnd"/>
+      <w:r>
+        <w:rPr>
+          <w:rFonts w:eastAsia="標楷體"/>
+          <w:bCs/>
+        </w:rPr>
+        <w:t xml:space="preserve"> table [Department](</w:t>
+      </w:r>
+    </w:p>
+    <w:p>
+      <w:pPr>
+        <w:spacing w:beforeLines="50" w:before="180"/>
+        <w:rPr>
+          <w:rFonts w:eastAsia="標楷體"/>
+          <w:bCs/>
+        </w:rPr>
+      </w:pPr>
+      <w:proofErr w:type="spellStart"/>
+      <w:r>
+        <w:rPr>
+          <w:rFonts w:eastAsia="標楷體"/>
+          <w:bCs/>
+        </w:rPr>
+        <w:t>DeptID</w:t>
+      </w:r>
+      <w:proofErr w:type="spellEnd"/>
+      <w:r>
+        <w:rPr>
+          <w:rFonts w:eastAsia="標楷體"/>
+          <w:bCs/>
+        </w:rPr>
+        <w:t xml:space="preserve"> </w:t>
+      </w:r>
+      <w:proofErr w:type="spellStart"/>
+      <w:proofErr w:type="gramStart"/>
+      <w:r>
+        <w:rPr>
+          <w:rFonts w:eastAsia="標楷體"/>
+          <w:bCs/>
+        </w:rPr>
+        <w:t>nchar</w:t>
+      </w:r>
+      <w:proofErr w:type="spellEnd"/>
+      <w:r>
+        <w:rPr>
+          <w:rFonts w:eastAsia="標楷體"/>
+          <w:bCs/>
+        </w:rPr>
+        <w:t>(</w:t>
+      </w:r>
+      <w:proofErr w:type="gramEnd"/>
+      <w:r>
+        <w:rPr>
+          <w:rFonts w:eastAsia="標楷體"/>
+          <w:bCs/>
+        </w:rPr>
+        <w:t>1) not null primary key,</w:t>
+      </w:r>
+    </w:p>
+    <w:p>
+      <w:pPr>
+        <w:spacing w:beforeLines="50" w:before="180"/>
+        <w:rPr>
+          <w:rFonts w:eastAsia="標楷體"/>
+          <w:bCs/>
+        </w:rPr>
+      </w:pPr>
+      <w:proofErr w:type="spellStart"/>
+      <w:r>
+        <w:rPr>
+          <w:rFonts w:eastAsia="標楷體"/>
+          <w:bCs/>
+        </w:rPr>
+        <w:t>DeptName</w:t>
+      </w:r>
+      <w:proofErr w:type="spellEnd"/>
+      <w:r>
+        <w:rPr>
+          <w:rFonts w:eastAsia="標楷體"/>
+          <w:bCs/>
+        </w:rPr>
+        <w:t xml:space="preserve"> </w:t>
+      </w:r>
+      <w:proofErr w:type="spellStart"/>
+      <w:proofErr w:type="gramStart"/>
+      <w:r>
+        <w:rPr>
+          <w:rFonts w:eastAsia="標楷體"/>
+          <w:bCs/>
+        </w:rPr>
+        <w:t>nvarchar</w:t>
+      </w:r>
+      <w:proofErr w:type="spellEnd"/>
+      <w:r>
+        <w:rPr>
+          <w:rFonts w:eastAsia="標楷體"/>
+          <w:bCs/>
+        </w:rPr>
+        <w:t>(</w:t>
+      </w:r>
+      <w:proofErr w:type="gramEnd"/>
+      <w:r>
+        <w:rPr>
+          <w:rFonts w:eastAsia="標楷體"/>
+          <w:bCs/>
+        </w:rPr>
+        <w:t>30) not null unique)</w:t>
+      </w:r>
+      <w:r>
+        <w:rPr>
+          <w:rFonts w:eastAsia="標楷體" w:hint="eastAsia"/>
+          <w:bCs/>
+        </w:rPr>
+        <w:t xml:space="preserve"> </w:t>
+      </w:r>
       <w:permEnd w:id="543179473"/>
     </w:p>
     <w:p>
@@ -9213,6 +12132,1146 @@
         </w:rPr>
       </w:pPr>
       <w:permStart w:id="171972946" w:edGrp="everyone"/>
+      <w:r>
+        <w:rPr>
+          <w:rFonts w:eastAsia="標楷體" w:hint="eastAsia"/>
+          <w:bCs/>
+        </w:rPr>
+        <w:t xml:space="preserve"> </w:t>
+      </w:r>
+      <w:proofErr w:type="gramStart"/>
+      <w:r>
+        <w:rPr>
+          <w:rFonts w:eastAsia="標楷體"/>
+          <w:bCs/>
+        </w:rPr>
+        <w:t>create</w:t>
+      </w:r>
+      <w:proofErr w:type="gramEnd"/>
+      <w:r>
+        <w:rPr>
+          <w:rFonts w:eastAsia="標楷體"/>
+          <w:bCs/>
+        </w:rPr>
+        <w:t xml:space="preserve"> </w:t>
+      </w:r>
+      <w:proofErr w:type="spellStart"/>
+      <w:r>
+        <w:rPr>
+          <w:rFonts w:eastAsia="標楷體"/>
+          <w:bCs/>
+        </w:rPr>
+        <w:t>proc</w:t>
+      </w:r>
+      <w:proofErr w:type="spellEnd"/>
+      <w:r>
+        <w:rPr>
+          <w:rFonts w:eastAsia="標楷體"/>
+          <w:bCs/>
+        </w:rPr>
+        <w:t xml:space="preserve"> </w:t>
+      </w:r>
+      <w:proofErr w:type="spellStart"/>
+      <w:r>
+        <w:rPr>
+          <w:rFonts w:eastAsia="標楷體"/>
+          <w:bCs/>
+        </w:rPr>
+        <w:t>InsertDeptmentData</w:t>
+      </w:r>
+      <w:proofErr w:type="spellEnd"/>
+    </w:p>
+    <w:p>
+      <w:pPr>
+        <w:spacing w:line="280" w:lineRule="exact"/>
+        <w:rPr>
+          <w:rFonts w:eastAsia="標楷體"/>
+          <w:bCs/>
+        </w:rPr>
+      </w:pPr>
+    </w:p>
+    <w:p>
+      <w:pPr>
+        <w:spacing w:line="280" w:lineRule="exact"/>
+        <w:rPr>
+          <w:rFonts w:eastAsia="標楷體"/>
+          <w:bCs/>
+        </w:rPr>
+      </w:pPr>
+      <w:r>
+        <w:rPr>
+          <w:rFonts w:eastAsia="標楷體"/>
+          <w:bCs/>
+        </w:rPr>
+        <w:tab/>
+        <w:t>@</w:t>
+      </w:r>
+      <w:proofErr w:type="spellStart"/>
+      <w:r>
+        <w:rPr>
+          <w:rFonts w:eastAsia="標楷體"/>
+          <w:bCs/>
+        </w:rPr>
+        <w:t>DeptID</w:t>
+      </w:r>
+      <w:proofErr w:type="spellEnd"/>
+      <w:r>
+        <w:rPr>
+          <w:rFonts w:eastAsia="標楷體"/>
+          <w:bCs/>
+        </w:rPr>
+        <w:t xml:space="preserve"> </w:t>
+      </w:r>
+      <w:proofErr w:type="spellStart"/>
+      <w:proofErr w:type="gramStart"/>
+      <w:r>
+        <w:rPr>
+          <w:rFonts w:eastAsia="標楷體"/>
+          <w:bCs/>
+        </w:rPr>
+        <w:t>nchar</w:t>
+      </w:r>
+      <w:proofErr w:type="spellEnd"/>
+      <w:r>
+        <w:rPr>
+          <w:rFonts w:eastAsia="標楷體"/>
+          <w:bCs/>
+        </w:rPr>
+        <w:t>(</w:t>
+      </w:r>
+      <w:proofErr w:type="gramEnd"/>
+      <w:r>
+        <w:rPr>
+          <w:rFonts w:eastAsia="標楷體"/>
+          <w:bCs/>
+        </w:rPr>
+        <w:t>1),@</w:t>
+      </w:r>
+      <w:proofErr w:type="spellStart"/>
+      <w:r>
+        <w:rPr>
+          <w:rFonts w:eastAsia="標楷體"/>
+          <w:bCs/>
+        </w:rPr>
+        <w:t>DeptName</w:t>
+      </w:r>
+      <w:proofErr w:type="spellEnd"/>
+      <w:r>
+        <w:rPr>
+          <w:rFonts w:eastAsia="標楷體"/>
+          <w:bCs/>
+        </w:rPr>
+        <w:t xml:space="preserve"> </w:t>
+      </w:r>
+      <w:proofErr w:type="spellStart"/>
+      <w:r>
+        <w:rPr>
+          <w:rFonts w:eastAsia="標楷體"/>
+          <w:bCs/>
+        </w:rPr>
+        <w:t>nvarchar</w:t>
+      </w:r>
+      <w:proofErr w:type="spellEnd"/>
+      <w:r>
+        <w:rPr>
+          <w:rFonts w:eastAsia="標楷體"/>
+          <w:bCs/>
+        </w:rPr>
+        <w:t>(30)</w:t>
+      </w:r>
+    </w:p>
+    <w:p>
+      <w:pPr>
+        <w:spacing w:line="280" w:lineRule="exact"/>
+        <w:rPr>
+          <w:rFonts w:eastAsia="標楷體"/>
+          <w:bCs/>
+        </w:rPr>
+      </w:pPr>
+      <w:proofErr w:type="gramStart"/>
+      <w:r>
+        <w:rPr>
+          <w:rFonts w:eastAsia="標楷體"/>
+          <w:bCs/>
+        </w:rPr>
+        <w:t>as</w:t>
+      </w:r>
+      <w:proofErr w:type="gramEnd"/>
+    </w:p>
+    <w:p>
+      <w:pPr>
+        <w:spacing w:line="280" w:lineRule="exact"/>
+        <w:rPr>
+          <w:rFonts w:eastAsia="標楷體"/>
+          <w:bCs/>
+        </w:rPr>
+      </w:pPr>
+      <w:proofErr w:type="gramStart"/>
+      <w:r>
+        <w:rPr>
+          <w:rFonts w:eastAsia="標楷體"/>
+          <w:bCs/>
+        </w:rPr>
+        <w:t>begin</w:t>
+      </w:r>
+      <w:proofErr w:type="gramEnd"/>
+    </w:p>
+    <w:p>
+      <w:pPr>
+        <w:spacing w:line="280" w:lineRule="exact"/>
+        <w:rPr>
+          <w:rFonts w:eastAsia="標楷體"/>
+          <w:bCs/>
+        </w:rPr>
+      </w:pPr>
+    </w:p>
+    <w:p>
+      <w:pPr>
+        <w:spacing w:line="280" w:lineRule="exact"/>
+        <w:rPr>
+          <w:rFonts w:eastAsia="標楷體"/>
+          <w:bCs/>
+        </w:rPr>
+      </w:pPr>
+      <w:r>
+        <w:rPr>
+          <w:rFonts w:eastAsia="標楷體"/>
+          <w:bCs/>
+        </w:rPr>
+        <w:tab/>
+      </w:r>
+      <w:proofErr w:type="gramStart"/>
+      <w:r>
+        <w:rPr>
+          <w:rFonts w:eastAsia="標楷體"/>
+          <w:bCs/>
+        </w:rPr>
+        <w:t>declare</w:t>
+      </w:r>
+      <w:proofErr w:type="gramEnd"/>
+      <w:r>
+        <w:rPr>
+          <w:rFonts w:eastAsia="標楷體"/>
+          <w:bCs/>
+        </w:rPr>
+        <w:t xml:space="preserve"> @d </w:t>
+      </w:r>
+      <w:proofErr w:type="spellStart"/>
+      <w:r>
+        <w:rPr>
+          <w:rFonts w:eastAsia="標楷體"/>
+          <w:bCs/>
+        </w:rPr>
+        <w:t>nchar</w:t>
+      </w:r>
+      <w:proofErr w:type="spellEnd"/>
+      <w:r>
+        <w:rPr>
+          <w:rFonts w:eastAsia="標楷體"/>
+          <w:bCs/>
+        </w:rPr>
+        <w:t>(1)</w:t>
+      </w:r>
+    </w:p>
+    <w:p>
+      <w:pPr>
+        <w:spacing w:line="280" w:lineRule="exact"/>
+        <w:rPr>
+          <w:rFonts w:eastAsia="標楷體"/>
+          <w:bCs/>
+        </w:rPr>
+      </w:pPr>
+      <w:r>
+        <w:rPr>
+          <w:rFonts w:eastAsia="標楷體"/>
+          <w:bCs/>
+        </w:rPr>
+        <w:tab/>
+      </w:r>
+      <w:proofErr w:type="gramStart"/>
+      <w:r>
+        <w:rPr>
+          <w:rFonts w:eastAsia="標楷體"/>
+          <w:bCs/>
+        </w:rPr>
+        <w:t>declare</w:t>
+      </w:r>
+      <w:proofErr w:type="gramEnd"/>
+      <w:r>
+        <w:rPr>
+          <w:rFonts w:eastAsia="標楷體"/>
+          <w:bCs/>
+        </w:rPr>
+        <w:t xml:space="preserve"> @</w:t>
+      </w:r>
+      <w:proofErr w:type="spellStart"/>
+      <w:r>
+        <w:rPr>
+          <w:rFonts w:eastAsia="標楷體"/>
+          <w:bCs/>
+        </w:rPr>
+        <w:t>dn</w:t>
+      </w:r>
+      <w:proofErr w:type="spellEnd"/>
+      <w:r>
+        <w:rPr>
+          <w:rFonts w:eastAsia="標楷體"/>
+          <w:bCs/>
+        </w:rPr>
+        <w:t xml:space="preserve"> </w:t>
+      </w:r>
+      <w:proofErr w:type="spellStart"/>
+      <w:r>
+        <w:rPr>
+          <w:rFonts w:eastAsia="標楷體"/>
+          <w:bCs/>
+        </w:rPr>
+        <w:t>nvarchar</w:t>
+      </w:r>
+      <w:proofErr w:type="spellEnd"/>
+      <w:r>
+        <w:rPr>
+          <w:rFonts w:eastAsia="標楷體"/>
+          <w:bCs/>
+        </w:rPr>
+        <w:t>(30)</w:t>
+      </w:r>
+    </w:p>
+    <w:p>
+      <w:pPr>
+        <w:spacing w:line="280" w:lineRule="exact"/>
+        <w:rPr>
+          <w:rFonts w:eastAsia="標楷體"/>
+          <w:bCs/>
+        </w:rPr>
+      </w:pPr>
+    </w:p>
+    <w:p>
+      <w:pPr>
+        <w:spacing w:line="280" w:lineRule="exact"/>
+        <w:rPr>
+          <w:rFonts w:eastAsia="標楷體"/>
+          <w:bCs/>
+        </w:rPr>
+      </w:pPr>
+      <w:r>
+        <w:rPr>
+          <w:rFonts w:eastAsia="標楷體"/>
+          <w:bCs/>
+        </w:rPr>
+        <w:tab/>
+      </w:r>
+      <w:proofErr w:type="gramStart"/>
+      <w:r>
+        <w:rPr>
+          <w:rFonts w:eastAsia="標楷體"/>
+          <w:bCs/>
+        </w:rPr>
+        <w:t>select</w:t>
+      </w:r>
+      <w:proofErr w:type="gramEnd"/>
+      <w:r>
+        <w:rPr>
+          <w:rFonts w:eastAsia="標楷體"/>
+          <w:bCs/>
+        </w:rPr>
+        <w:t xml:space="preserve"> @d=</w:t>
+      </w:r>
+      <w:proofErr w:type="spellStart"/>
+      <w:r>
+        <w:rPr>
+          <w:rFonts w:eastAsia="標楷體"/>
+          <w:bCs/>
+        </w:rPr>
+        <w:t>DeptID</w:t>
+      </w:r>
+      <w:proofErr w:type="spellEnd"/>
+      <w:r>
+        <w:rPr>
+          <w:rFonts w:eastAsia="標楷體"/>
+          <w:bCs/>
+        </w:rPr>
+        <w:t xml:space="preserve"> from [Department]  where </w:t>
+      </w:r>
+      <w:proofErr w:type="spellStart"/>
+      <w:r>
+        <w:rPr>
+          <w:rFonts w:eastAsia="標楷體"/>
+          <w:bCs/>
+        </w:rPr>
+        <w:t>DeptID</w:t>
+      </w:r>
+      <w:proofErr w:type="spellEnd"/>
+      <w:r>
+        <w:rPr>
+          <w:rFonts w:eastAsia="標楷體"/>
+          <w:bCs/>
+        </w:rPr>
+        <w:t>=@</w:t>
+      </w:r>
+      <w:proofErr w:type="spellStart"/>
+      <w:r>
+        <w:rPr>
+          <w:rFonts w:eastAsia="標楷體"/>
+          <w:bCs/>
+        </w:rPr>
+        <w:t>DeptID</w:t>
+      </w:r>
+      <w:proofErr w:type="spellEnd"/>
+    </w:p>
+    <w:p>
+      <w:pPr>
+        <w:spacing w:line="280" w:lineRule="exact"/>
+        <w:rPr>
+          <w:rFonts w:eastAsia="標楷體"/>
+          <w:bCs/>
+        </w:rPr>
+      </w:pPr>
+      <w:r>
+        <w:rPr>
+          <w:rFonts w:eastAsia="標楷體"/>
+          <w:bCs/>
+        </w:rPr>
+        <w:tab/>
+      </w:r>
+      <w:proofErr w:type="gramStart"/>
+      <w:r>
+        <w:rPr>
+          <w:rFonts w:eastAsia="標楷體"/>
+          <w:bCs/>
+        </w:rPr>
+        <w:t>select</w:t>
+      </w:r>
+      <w:proofErr w:type="gramEnd"/>
+      <w:r>
+        <w:rPr>
+          <w:rFonts w:eastAsia="標楷體"/>
+          <w:bCs/>
+        </w:rPr>
+        <w:t xml:space="preserve"> @</w:t>
+      </w:r>
+      <w:proofErr w:type="spellStart"/>
+      <w:r>
+        <w:rPr>
+          <w:rFonts w:eastAsia="標楷體"/>
+          <w:bCs/>
+        </w:rPr>
+        <w:t>dn</w:t>
+      </w:r>
+      <w:proofErr w:type="spellEnd"/>
+      <w:r>
+        <w:rPr>
+          <w:rFonts w:eastAsia="標楷體"/>
+          <w:bCs/>
+        </w:rPr>
+        <w:t>=</w:t>
+      </w:r>
+      <w:proofErr w:type="spellStart"/>
+      <w:r>
+        <w:rPr>
+          <w:rFonts w:eastAsia="標楷體"/>
+          <w:bCs/>
+        </w:rPr>
+        <w:t>DeptName</w:t>
+      </w:r>
+      <w:proofErr w:type="spellEnd"/>
+      <w:r>
+        <w:rPr>
+          <w:rFonts w:eastAsia="標楷體"/>
+          <w:bCs/>
+        </w:rPr>
+        <w:t xml:space="preserve"> from [Department]  where </w:t>
+      </w:r>
+      <w:proofErr w:type="spellStart"/>
+      <w:r>
+        <w:rPr>
+          <w:rFonts w:eastAsia="標楷體"/>
+          <w:bCs/>
+        </w:rPr>
+        <w:t>DeptName</w:t>
+      </w:r>
+      <w:proofErr w:type="spellEnd"/>
+      <w:r>
+        <w:rPr>
+          <w:rFonts w:eastAsia="標楷體"/>
+          <w:bCs/>
+        </w:rPr>
+        <w:t>=@</w:t>
+      </w:r>
+      <w:proofErr w:type="spellStart"/>
+      <w:r>
+        <w:rPr>
+          <w:rFonts w:eastAsia="標楷體"/>
+          <w:bCs/>
+        </w:rPr>
+        <w:t>DeptName</w:t>
+      </w:r>
+      <w:proofErr w:type="spellEnd"/>
+    </w:p>
+    <w:p>
+      <w:pPr>
+        <w:spacing w:line="280" w:lineRule="exact"/>
+        <w:rPr>
+          <w:rFonts w:eastAsia="標楷體"/>
+          <w:bCs/>
+        </w:rPr>
+      </w:pPr>
+    </w:p>
+    <w:p>
+      <w:pPr>
+        <w:spacing w:line="280" w:lineRule="exact"/>
+        <w:rPr>
+          <w:rFonts w:eastAsia="標楷體"/>
+          <w:bCs/>
+        </w:rPr>
+      </w:pPr>
+    </w:p>
+    <w:p>
+      <w:pPr>
+        <w:spacing w:line="280" w:lineRule="exact"/>
+        <w:rPr>
+          <w:rFonts w:eastAsia="標楷體"/>
+          <w:bCs/>
+        </w:rPr>
+      </w:pPr>
+      <w:r>
+        <w:rPr>
+          <w:rFonts w:eastAsia="標楷體"/>
+          <w:bCs/>
+        </w:rPr>
+        <w:tab/>
+      </w:r>
+      <w:proofErr w:type="gramStart"/>
+      <w:r>
+        <w:rPr>
+          <w:rFonts w:eastAsia="標楷體"/>
+          <w:bCs/>
+        </w:rPr>
+        <w:t>if</w:t>
+      </w:r>
+      <w:proofErr w:type="gramEnd"/>
+      <w:r>
+        <w:rPr>
+          <w:rFonts w:eastAsia="標楷體"/>
+          <w:bCs/>
+        </w:rPr>
+        <w:t xml:space="preserve"> @d is not null</w:t>
+      </w:r>
+    </w:p>
+    <w:p>
+      <w:pPr>
+        <w:spacing w:line="280" w:lineRule="exact"/>
+        <w:rPr>
+          <w:rFonts w:eastAsia="標楷體"/>
+          <w:bCs/>
+        </w:rPr>
+      </w:pPr>
+      <w:r>
+        <w:rPr>
+          <w:rFonts w:eastAsia="標楷體"/>
+          <w:bCs/>
+        </w:rPr>
+        <w:tab/>
+      </w:r>
+      <w:proofErr w:type="gramStart"/>
+      <w:r>
+        <w:rPr>
+          <w:rFonts w:eastAsia="標楷體"/>
+          <w:bCs/>
+        </w:rPr>
+        <w:t>begin</w:t>
+      </w:r>
+      <w:proofErr w:type="gramEnd"/>
+    </w:p>
+    <w:p>
+      <w:pPr>
+        <w:spacing w:line="280" w:lineRule="exact"/>
+        <w:rPr>
+          <w:rFonts w:eastAsia="標楷體" w:hint="eastAsia"/>
+          <w:bCs/>
+        </w:rPr>
+      </w:pPr>
+      <w:r>
+        <w:rPr>
+          <w:rFonts w:eastAsia="標楷體" w:hint="eastAsia"/>
+          <w:bCs/>
+        </w:rPr>
+        <w:tab/>
+      </w:r>
+      <w:r>
+        <w:rPr>
+          <w:rFonts w:eastAsia="標楷體" w:hint="eastAsia"/>
+          <w:bCs/>
+        </w:rPr>
+        <w:tab/>
+        <w:t>print '</w:t>
+      </w:r>
+      <w:r>
+        <w:rPr>
+          <w:rFonts w:eastAsia="標楷體" w:hint="eastAsia"/>
+          <w:bCs/>
+        </w:rPr>
+        <w:t>科系代碼</w:t>
+      </w:r>
+      <w:r>
+        <w:rPr>
+          <w:rFonts w:eastAsia="標楷體" w:hint="eastAsia"/>
+          <w:bCs/>
+        </w:rPr>
+        <w:t>[' + @</w:t>
+      </w:r>
+      <w:proofErr w:type="spellStart"/>
+      <w:r>
+        <w:rPr>
+          <w:rFonts w:eastAsia="標楷體" w:hint="eastAsia"/>
+          <w:bCs/>
+        </w:rPr>
+        <w:t>DeptID</w:t>
+      </w:r>
+      <w:proofErr w:type="spellEnd"/>
+      <w:r>
+        <w:rPr>
+          <w:rFonts w:eastAsia="標楷體" w:hint="eastAsia"/>
+          <w:bCs/>
+        </w:rPr>
+        <w:t xml:space="preserve"> + '] </w:t>
+      </w:r>
+      <w:r>
+        <w:rPr>
+          <w:rFonts w:eastAsia="標楷體" w:hint="eastAsia"/>
+          <w:bCs/>
+        </w:rPr>
+        <w:t>已存在，無法新增！</w:t>
+      </w:r>
+      <w:r>
+        <w:rPr>
+          <w:rFonts w:eastAsia="標楷體" w:hint="eastAsia"/>
+          <w:bCs/>
+        </w:rPr>
+        <w:t xml:space="preserve">' </w:t>
+      </w:r>
+    </w:p>
+    <w:p>
+      <w:pPr>
+        <w:spacing w:line="280" w:lineRule="exact"/>
+        <w:rPr>
+          <w:rFonts w:eastAsia="標楷體"/>
+          <w:bCs/>
+        </w:rPr>
+      </w:pPr>
+      <w:r>
+        <w:rPr>
+          <w:rFonts w:eastAsia="標楷體"/>
+          <w:bCs/>
+        </w:rPr>
+        <w:tab/>
+      </w:r>
+      <w:r>
+        <w:rPr>
+          <w:rFonts w:eastAsia="標楷體"/>
+          <w:bCs/>
+        </w:rPr>
+        <w:tab/>
+      </w:r>
+      <w:proofErr w:type="gramStart"/>
+      <w:r>
+        <w:rPr>
+          <w:rFonts w:eastAsia="標楷體"/>
+          <w:bCs/>
+        </w:rPr>
+        <w:t>return</w:t>
+      </w:r>
+      <w:proofErr w:type="gramEnd"/>
+    </w:p>
+    <w:p>
+      <w:pPr>
+        <w:spacing w:line="280" w:lineRule="exact"/>
+        <w:rPr>
+          <w:rFonts w:eastAsia="標楷體"/>
+          <w:bCs/>
+        </w:rPr>
+      </w:pPr>
+      <w:r>
+        <w:rPr>
+          <w:rFonts w:eastAsia="標楷體"/>
+          <w:bCs/>
+        </w:rPr>
+        <w:tab/>
+      </w:r>
+      <w:proofErr w:type="gramStart"/>
+      <w:r>
+        <w:rPr>
+          <w:rFonts w:eastAsia="標楷體"/>
+          <w:bCs/>
+        </w:rPr>
+        <w:t>end</w:t>
+      </w:r>
+      <w:proofErr w:type="gramEnd"/>
+    </w:p>
+    <w:p>
+      <w:pPr>
+        <w:spacing w:line="280" w:lineRule="exact"/>
+        <w:rPr>
+          <w:rFonts w:eastAsia="標楷體"/>
+          <w:bCs/>
+        </w:rPr>
+      </w:pPr>
+    </w:p>
+    <w:p>
+      <w:pPr>
+        <w:spacing w:line="280" w:lineRule="exact"/>
+        <w:rPr>
+          <w:rFonts w:eastAsia="標楷體"/>
+          <w:bCs/>
+        </w:rPr>
+      </w:pPr>
+      <w:r>
+        <w:rPr>
+          <w:rFonts w:eastAsia="標楷體"/>
+          <w:bCs/>
+        </w:rPr>
+        <w:tab/>
+      </w:r>
+      <w:proofErr w:type="gramStart"/>
+      <w:r>
+        <w:rPr>
+          <w:rFonts w:eastAsia="標楷體"/>
+          <w:bCs/>
+        </w:rPr>
+        <w:t>if</w:t>
+      </w:r>
+      <w:proofErr w:type="gramEnd"/>
+      <w:r>
+        <w:rPr>
+          <w:rFonts w:eastAsia="標楷體"/>
+          <w:bCs/>
+        </w:rPr>
+        <w:t xml:space="preserve"> @</w:t>
+      </w:r>
+      <w:proofErr w:type="spellStart"/>
+      <w:r>
+        <w:rPr>
+          <w:rFonts w:eastAsia="標楷體"/>
+          <w:bCs/>
+        </w:rPr>
+        <w:t>dn</w:t>
+      </w:r>
+      <w:proofErr w:type="spellEnd"/>
+      <w:r>
+        <w:rPr>
+          <w:rFonts w:eastAsia="標楷體"/>
+          <w:bCs/>
+        </w:rPr>
+        <w:t xml:space="preserve"> is not null</w:t>
+      </w:r>
+    </w:p>
+    <w:p>
+      <w:pPr>
+        <w:spacing w:line="280" w:lineRule="exact"/>
+        <w:rPr>
+          <w:rFonts w:eastAsia="標楷體"/>
+          <w:bCs/>
+        </w:rPr>
+      </w:pPr>
+      <w:r>
+        <w:rPr>
+          <w:rFonts w:eastAsia="標楷體"/>
+          <w:bCs/>
+        </w:rPr>
+        <w:tab/>
+      </w:r>
+      <w:proofErr w:type="gramStart"/>
+      <w:r>
+        <w:rPr>
+          <w:rFonts w:eastAsia="標楷體"/>
+          <w:bCs/>
+        </w:rPr>
+        <w:t>begin</w:t>
+      </w:r>
+      <w:proofErr w:type="gramEnd"/>
+    </w:p>
+    <w:p>
+      <w:pPr>
+        <w:spacing w:line="280" w:lineRule="exact"/>
+        <w:rPr>
+          <w:rFonts w:eastAsia="標楷體" w:hint="eastAsia"/>
+          <w:bCs/>
+        </w:rPr>
+      </w:pPr>
+      <w:r>
+        <w:rPr>
+          <w:rFonts w:eastAsia="標楷體" w:hint="eastAsia"/>
+          <w:bCs/>
+        </w:rPr>
+        <w:tab/>
+      </w:r>
+      <w:r>
+        <w:rPr>
+          <w:rFonts w:eastAsia="標楷體" w:hint="eastAsia"/>
+          <w:bCs/>
+        </w:rPr>
+        <w:tab/>
+        <w:t>print '</w:t>
+      </w:r>
+      <w:r>
+        <w:rPr>
+          <w:rFonts w:eastAsia="標楷體" w:hint="eastAsia"/>
+          <w:bCs/>
+        </w:rPr>
+        <w:t>科系名稱</w:t>
+      </w:r>
+      <w:r>
+        <w:rPr>
+          <w:rFonts w:eastAsia="標楷體" w:hint="eastAsia"/>
+          <w:bCs/>
+        </w:rPr>
+        <w:t>[' + @</w:t>
+      </w:r>
+      <w:proofErr w:type="spellStart"/>
+      <w:r>
+        <w:rPr>
+          <w:rFonts w:eastAsia="標楷體" w:hint="eastAsia"/>
+          <w:bCs/>
+        </w:rPr>
+        <w:t>DeptName</w:t>
+      </w:r>
+      <w:proofErr w:type="spellEnd"/>
+      <w:r>
+        <w:rPr>
+          <w:rFonts w:eastAsia="標楷體" w:hint="eastAsia"/>
+          <w:bCs/>
+        </w:rPr>
+        <w:t xml:space="preserve"> + '] </w:t>
+      </w:r>
+      <w:r>
+        <w:rPr>
+          <w:rFonts w:eastAsia="標楷體" w:hint="eastAsia"/>
+          <w:bCs/>
+        </w:rPr>
+        <w:t>已存在，無法新增！</w:t>
+      </w:r>
+      <w:r>
+        <w:rPr>
+          <w:rFonts w:eastAsia="標楷體" w:hint="eastAsia"/>
+          <w:bCs/>
+        </w:rPr>
+        <w:t xml:space="preserve">' </w:t>
+      </w:r>
+    </w:p>
+    <w:p>
+      <w:pPr>
+        <w:spacing w:line="280" w:lineRule="exact"/>
+        <w:rPr>
+          <w:rFonts w:eastAsia="標楷體"/>
+          <w:bCs/>
+        </w:rPr>
+      </w:pPr>
+      <w:r>
+        <w:rPr>
+          <w:rFonts w:eastAsia="標楷體"/>
+          <w:bCs/>
+        </w:rPr>
+        <w:tab/>
+      </w:r>
+      <w:r>
+        <w:rPr>
+          <w:rFonts w:eastAsia="標楷體"/>
+          <w:bCs/>
+        </w:rPr>
+        <w:tab/>
+      </w:r>
+      <w:proofErr w:type="gramStart"/>
+      <w:r>
+        <w:rPr>
+          <w:rFonts w:eastAsia="標楷體"/>
+          <w:bCs/>
+        </w:rPr>
+        <w:t>return</w:t>
+      </w:r>
+      <w:proofErr w:type="gramEnd"/>
+    </w:p>
+    <w:p>
+      <w:pPr>
+        <w:spacing w:line="280" w:lineRule="exact"/>
+        <w:rPr>
+          <w:rFonts w:eastAsia="標楷體"/>
+          <w:bCs/>
+        </w:rPr>
+      </w:pPr>
+      <w:r>
+        <w:rPr>
+          <w:rFonts w:eastAsia="標楷體"/>
+          <w:bCs/>
+        </w:rPr>
+        <w:tab/>
+      </w:r>
+      <w:proofErr w:type="gramStart"/>
+      <w:r>
+        <w:rPr>
+          <w:rFonts w:eastAsia="標楷體"/>
+          <w:bCs/>
+        </w:rPr>
+        <w:t>end</w:t>
+      </w:r>
+      <w:proofErr w:type="gramEnd"/>
+    </w:p>
+    <w:p>
+      <w:pPr>
+        <w:spacing w:line="280" w:lineRule="exact"/>
+        <w:rPr>
+          <w:rFonts w:eastAsia="標楷體"/>
+          <w:bCs/>
+        </w:rPr>
+      </w:pPr>
+    </w:p>
+    <w:p>
+      <w:pPr>
+        <w:spacing w:line="280" w:lineRule="exact"/>
+        <w:rPr>
+          <w:rFonts w:eastAsia="標楷體"/>
+          <w:bCs/>
+        </w:rPr>
+      </w:pPr>
+      <w:r>
+        <w:rPr>
+          <w:rFonts w:eastAsia="標楷體"/>
+          <w:bCs/>
+        </w:rPr>
+        <w:tab/>
+      </w:r>
+      <w:proofErr w:type="gramStart"/>
+      <w:r>
+        <w:rPr>
+          <w:rFonts w:eastAsia="標楷體"/>
+          <w:bCs/>
+        </w:rPr>
+        <w:t>insert</w:t>
+      </w:r>
+      <w:proofErr w:type="gramEnd"/>
+      <w:r>
+        <w:rPr>
+          <w:rFonts w:eastAsia="標楷體"/>
+          <w:bCs/>
+        </w:rPr>
+        <w:t xml:space="preserve"> into [Department] (</w:t>
+      </w:r>
+      <w:proofErr w:type="spellStart"/>
+      <w:r>
+        <w:rPr>
+          <w:rFonts w:eastAsia="標楷體"/>
+          <w:bCs/>
+        </w:rPr>
+        <w:t>DeptID</w:t>
+      </w:r>
+      <w:proofErr w:type="spellEnd"/>
+      <w:r>
+        <w:rPr>
+          <w:rFonts w:eastAsia="標楷體"/>
+          <w:bCs/>
+        </w:rPr>
+        <w:t xml:space="preserve">, </w:t>
+      </w:r>
+      <w:proofErr w:type="spellStart"/>
+      <w:r>
+        <w:rPr>
+          <w:rFonts w:eastAsia="標楷體"/>
+          <w:bCs/>
+        </w:rPr>
+        <w:t>DeptName</w:t>
+      </w:r>
+      <w:proofErr w:type="spellEnd"/>
+      <w:r>
+        <w:rPr>
+          <w:rFonts w:eastAsia="標楷體"/>
+          <w:bCs/>
+        </w:rPr>
+        <w:t xml:space="preserve">)  </w:t>
+      </w:r>
+    </w:p>
+    <w:p>
+      <w:pPr>
+        <w:spacing w:line="280" w:lineRule="exact"/>
+        <w:rPr>
+          <w:rFonts w:eastAsia="標楷體"/>
+          <w:bCs/>
+        </w:rPr>
+      </w:pPr>
+      <w:r>
+        <w:rPr>
+          <w:rFonts w:eastAsia="標楷體"/>
+          <w:bCs/>
+        </w:rPr>
+        <w:t xml:space="preserve">    </w:t>
+      </w:r>
+      <w:proofErr w:type="gramStart"/>
+      <w:r>
+        <w:rPr>
+          <w:rFonts w:eastAsia="標楷體"/>
+          <w:bCs/>
+        </w:rPr>
+        <w:t>values  (</w:t>
+      </w:r>
+      <w:proofErr w:type="gramEnd"/>
+      <w:r>
+        <w:rPr>
+          <w:rFonts w:eastAsia="標楷體"/>
+          <w:bCs/>
+        </w:rPr>
+        <w:t>@</w:t>
+      </w:r>
+      <w:proofErr w:type="spellStart"/>
+      <w:r>
+        <w:rPr>
+          <w:rFonts w:eastAsia="標楷體"/>
+          <w:bCs/>
+        </w:rPr>
+        <w:t>DeptID</w:t>
+      </w:r>
+      <w:proofErr w:type="spellEnd"/>
+      <w:r>
+        <w:rPr>
+          <w:rFonts w:eastAsia="標楷體"/>
+          <w:bCs/>
+        </w:rPr>
+        <w:t>, @</w:t>
+      </w:r>
+      <w:proofErr w:type="spellStart"/>
+      <w:r>
+        <w:rPr>
+          <w:rFonts w:eastAsia="標楷體"/>
+          <w:bCs/>
+        </w:rPr>
+        <w:t>DeptName</w:t>
+      </w:r>
+      <w:proofErr w:type="spellEnd"/>
+      <w:r>
+        <w:rPr>
+          <w:rFonts w:eastAsia="標楷體"/>
+          <w:bCs/>
+        </w:rPr>
+        <w:t>)</w:t>
+      </w:r>
+    </w:p>
+    <w:p>
+      <w:pPr>
+        <w:spacing w:line="280" w:lineRule="exact"/>
+        <w:rPr>
+          <w:rFonts w:eastAsia="標楷體"/>
+          <w:bCs/>
+        </w:rPr>
+      </w:pPr>
+      <w:r>
+        <w:rPr>
+          <w:rFonts w:eastAsia="標楷體"/>
+          <w:bCs/>
+        </w:rPr>
+        <w:t xml:space="preserve">    </w:t>
+      </w:r>
+    </w:p>
+    <w:p>
+      <w:pPr>
+        <w:spacing w:line="280" w:lineRule="exact"/>
+        <w:rPr>
+          <w:rFonts w:eastAsia="標楷體" w:hint="eastAsia"/>
+          <w:bCs/>
+        </w:rPr>
+      </w:pPr>
+      <w:r>
+        <w:rPr>
+          <w:rFonts w:eastAsia="標楷體" w:hint="eastAsia"/>
+          <w:bCs/>
+        </w:rPr>
+        <w:t xml:space="preserve">    print '</w:t>
+      </w:r>
+      <w:r>
+        <w:rPr>
+          <w:rFonts w:eastAsia="標楷體" w:hint="eastAsia"/>
+          <w:bCs/>
+        </w:rPr>
+        <w:t>成功新增科系：代碼</w:t>
+      </w:r>
+      <w:r>
+        <w:rPr>
+          <w:rFonts w:eastAsia="標楷體" w:hint="eastAsia"/>
+          <w:bCs/>
+        </w:rPr>
+        <w:t>=' + @</w:t>
+      </w:r>
+      <w:proofErr w:type="spellStart"/>
+      <w:r>
+        <w:rPr>
+          <w:rFonts w:eastAsia="標楷體" w:hint="eastAsia"/>
+          <w:bCs/>
+        </w:rPr>
+        <w:t>DeptID</w:t>
+      </w:r>
+      <w:proofErr w:type="spellEnd"/>
+      <w:r>
+        <w:rPr>
+          <w:rFonts w:eastAsia="標楷體" w:hint="eastAsia"/>
+          <w:bCs/>
+        </w:rPr>
+        <w:t xml:space="preserve"> + ', </w:t>
+      </w:r>
+      <w:r>
+        <w:rPr>
+          <w:rFonts w:eastAsia="標楷體" w:hint="eastAsia"/>
+          <w:bCs/>
+        </w:rPr>
+        <w:t>名稱</w:t>
+      </w:r>
+      <w:r>
+        <w:rPr>
+          <w:rFonts w:eastAsia="標楷體" w:hint="eastAsia"/>
+          <w:bCs/>
+        </w:rPr>
+        <w:t>=' + @</w:t>
+      </w:r>
+      <w:proofErr w:type="spellStart"/>
+      <w:r>
+        <w:rPr>
+          <w:rFonts w:eastAsia="標楷體" w:hint="eastAsia"/>
+          <w:bCs/>
+        </w:rPr>
+        <w:t>DeptName</w:t>
+      </w:r>
+      <w:proofErr w:type="spellEnd"/>
+    </w:p>
+    <w:p>
+      <w:pPr>
+        <w:spacing w:line="280" w:lineRule="exact"/>
+        <w:rPr>
+          <w:rFonts w:eastAsia="標楷體"/>
+          <w:bCs/>
+        </w:rPr>
+      </w:pPr>
+    </w:p>
+    <w:p>
+      <w:pPr>
+        <w:spacing w:line="280" w:lineRule="exact"/>
+        <w:rPr>
+          <w:rFonts w:eastAsia="標楷體"/>
+          <w:bCs/>
+        </w:rPr>
+      </w:pPr>
+      <w:proofErr w:type="gramStart"/>
+      <w:r>
+        <w:rPr>
+          <w:rFonts w:eastAsia="標楷體"/>
+          <w:bCs/>
+        </w:rPr>
+        <w:t>end</w:t>
+      </w:r>
+      <w:bookmarkStart w:id="0" w:name="_GoBack"/>
+      <w:bookmarkEnd w:id="0"/>
+      <w:proofErr w:type="gramEnd"/>
+      <w:r>
+        <w:rPr>
+          <w:rFonts w:eastAsia="標楷體" w:hint="eastAsia"/>
+          <w:bCs/>
+        </w:rPr>
+        <w:t xml:space="preserve"> </w:t>
+      </w:r>
       <w:permEnd w:id="171972946"/>
     </w:p>
     <w:p/>
@@ -9735,7 +13794,7 @@
 </file>
 
 <file path=word/endnotes.xml><?xml version="1.0" encoding="utf-8"?>
-<w:endnotes xmlns:wpc="http://schemas.microsoft.com/office/word/2010/wordprocessingCanvas" xmlns:cx="http://schemas.microsoft.com/office/drawing/2014/chartex" xmlns:cx1="http://schemas.microsoft.com/office/drawing/2015/9/8/chartex" xmlns:cx2="http://schemas.microsoft.com/office/drawing/2015/10/21/chartex" xmlns:cx3="http://schemas.microsoft.com/office/drawing/2016/5/9/chartex" xmlns:cx4="http://schemas.microsoft.com/office/drawing/2016/5/10/chartex" xmlns:cx5="http://schemas.microsoft.com/office/drawing/2016/5/11/chartex" xmlns:cx6="http://schemas.microsoft.com/office/drawing/2016/5/12/chartex" xmlns:cx7="http://schemas.microsoft.com/office/drawing/2016/5/13/chartex" xmlns:cx8="http://schemas.microsoft.com/office/drawing/2016/5/14/chartex" xmlns:mc="http://schemas.openxmlformats.org/markup-compatibility/2006" xmlns:aink="http://schemas.microsoft.com/office/drawing/2016/ink" xmlns:am3d="http://schemas.microsoft.com/office/drawing/2017/model3d" xmlns:o="urn:schemas-microsoft-com:office:office" xmlns:r="http://schemas.openxmlformats.org/officeDocument/2006/relationships" xmlns:m="http://schemas.openxmlformats.org/officeDocument/2006/math" xmlns:v="urn:schemas-microsoft-com:vml" xmlns:wp14="http://schemas.microsoft.com/office/word/2010/wordprocessingDrawing" xmlns:wp="http://schemas.openxmlformats.org/drawingml/2006/wordprocessingDrawing" xmlns:w10="urn:schemas-microsoft-com:office:word" xmlns:w="http://schemas.openxmlformats.org/wordprocessingml/2006/main" xmlns:w14="http://schemas.microsoft.com/office/word/2010/wordml" xmlns:w15="http://schemas.microsoft.com/office/word/2012/wordml" xmlns:w16cid="http://schemas.microsoft.com/office/word/2016/wordml/cid" xmlns:w16se="http://schemas.microsoft.com/office/word/2015/wordml/symex" xmlns:wpg="http://schemas.microsoft.com/office/word/2010/wordprocessingGroup" xmlns:wpi="http://schemas.microsoft.com/office/word/2010/wordprocessingInk" xmlns:wne="http://schemas.microsoft.com/office/word/2006/wordml" xmlns:wps="http://schemas.microsoft.com/office/word/2010/wordprocessingShape" mc:Ignorable="w14 w15 w16se w16cid wp14">
+<w:endnotes xmlns:wpc="http://schemas.microsoft.com/office/word/2010/wordprocessingCanvas" xmlns:cx="http://schemas.microsoft.com/office/drawing/2014/chartex" xmlns:cx1="http://schemas.microsoft.com/office/drawing/2015/9/8/chartex" xmlns:mc="http://schemas.openxmlformats.org/markup-compatibility/2006" xmlns:o="urn:schemas-microsoft-com:office:office" xmlns:r="http://schemas.openxmlformats.org/officeDocument/2006/relationships" xmlns:m="http://schemas.openxmlformats.org/officeDocument/2006/math" xmlns:v="urn:schemas-microsoft-com:vml" xmlns:wp14="http://schemas.microsoft.com/office/word/2010/wordprocessingDrawing" xmlns:wp="http://schemas.openxmlformats.org/drawingml/2006/wordprocessingDrawing" xmlns:w10="urn:schemas-microsoft-com:office:word" xmlns:w="http://schemas.openxmlformats.org/wordprocessingml/2006/main" xmlns:w14="http://schemas.microsoft.com/office/word/2010/wordml" xmlns:w15="http://schemas.microsoft.com/office/word/2012/wordml" xmlns:w16se="http://schemas.microsoft.com/office/word/2015/wordml/symex" xmlns:wpg="http://schemas.microsoft.com/office/word/2010/wordprocessingGroup" xmlns:wpi="http://schemas.microsoft.com/office/word/2010/wordprocessingInk" xmlns:wne="http://schemas.microsoft.com/office/word/2006/wordml" xmlns:wps="http://schemas.microsoft.com/office/word/2010/wordprocessingShape" mc:Ignorable="w14 w15 w16se wp14">
   <w:endnote w:type="separator" w:id="-1">
     <w:p>
       <w:r>
@@ -9754,7 +13813,7 @@
 </file>
 
 <file path=word/footer1.xml><?xml version="1.0" encoding="utf-8"?>
-<w:ftr xmlns:wpc="http://schemas.microsoft.com/office/word/2010/wordprocessingCanvas" xmlns:cx="http://schemas.microsoft.com/office/drawing/2014/chartex" xmlns:cx1="http://schemas.microsoft.com/office/drawing/2015/9/8/chartex" xmlns:cx2="http://schemas.microsoft.com/office/drawing/2015/10/21/chartex" xmlns:cx3="http://schemas.microsoft.com/office/drawing/2016/5/9/chartex" xmlns:cx4="http://schemas.microsoft.com/office/drawing/2016/5/10/chartex" xmlns:cx5="http://schemas.microsoft.com/office/drawing/2016/5/11/chartex" xmlns:cx6="http://schemas.microsoft.com/office/drawing/2016/5/12/chartex" xmlns:cx7="http://schemas.microsoft.com/office/drawing/2016/5/13/chartex" xmlns:cx8="http://schemas.microsoft.com/office/drawing/2016/5/14/chartex" xmlns:mc="http://schemas.openxmlformats.org/markup-compatibility/2006" xmlns:aink="http://schemas.microsoft.com/office/drawing/2016/ink" xmlns:am3d="http://schemas.microsoft.com/office/drawing/2017/model3d" xmlns:o="urn:schemas-microsoft-com:office:office" xmlns:r="http://schemas.openxmlformats.org/officeDocument/2006/relationships" xmlns:m="http://schemas.openxmlformats.org/officeDocument/2006/math" xmlns:v="urn:schemas-microsoft-com:vml" xmlns:wp14="http://schemas.microsoft.com/office/word/2010/wordprocessingDrawing" xmlns:wp="http://schemas.openxmlformats.org/drawingml/2006/wordprocessingDrawing" xmlns:w10="urn:schemas-microsoft-com:office:word" xmlns:w="http://schemas.openxmlformats.org/wordprocessingml/2006/main" xmlns:w14="http://schemas.microsoft.com/office/word/2010/wordml" xmlns:w15="http://schemas.microsoft.com/office/word/2012/wordml" xmlns:w16cid="http://schemas.microsoft.com/office/word/2016/wordml/cid" xmlns:w16se="http://schemas.microsoft.com/office/word/2015/wordml/symex" xmlns:wpg="http://schemas.microsoft.com/office/word/2010/wordprocessingGroup" xmlns:wpi="http://schemas.microsoft.com/office/word/2010/wordprocessingInk" xmlns:wne="http://schemas.microsoft.com/office/word/2006/wordml" xmlns:wps="http://schemas.microsoft.com/office/word/2010/wordprocessingShape" mc:Ignorable="w14 w15 w16se w16cid wp14">
+<w:ftr xmlns:wpc="http://schemas.microsoft.com/office/word/2010/wordprocessingCanvas" xmlns:cx="http://schemas.microsoft.com/office/drawing/2014/chartex" xmlns:cx1="http://schemas.microsoft.com/office/drawing/2015/9/8/chartex" xmlns:mc="http://schemas.openxmlformats.org/markup-compatibility/2006" xmlns:o="urn:schemas-microsoft-com:office:office" xmlns:r="http://schemas.openxmlformats.org/officeDocument/2006/relationships" xmlns:m="http://schemas.openxmlformats.org/officeDocument/2006/math" xmlns:v="urn:schemas-microsoft-com:vml" xmlns:wp14="http://schemas.microsoft.com/office/word/2010/wordprocessingDrawing" xmlns:wp="http://schemas.openxmlformats.org/drawingml/2006/wordprocessingDrawing" xmlns:w10="urn:schemas-microsoft-com:office:word" xmlns:w="http://schemas.openxmlformats.org/wordprocessingml/2006/main" xmlns:w14="http://schemas.microsoft.com/office/word/2010/wordml" xmlns:w15="http://schemas.microsoft.com/office/word/2012/wordml" xmlns:w16se="http://schemas.microsoft.com/office/word/2015/wordml/symex" xmlns:wpg="http://schemas.microsoft.com/office/word/2010/wordprocessingGroup" xmlns:wpi="http://schemas.microsoft.com/office/word/2010/wordprocessingInk" xmlns:wne="http://schemas.microsoft.com/office/word/2006/wordml" xmlns:wps="http://schemas.microsoft.com/office/word/2010/wordprocessingShape" mc:Ignorable="w14 w15 w16se wp14">
   <w:p>
     <w:pPr>
       <w:pStyle w:val="a5"/>
@@ -9784,7 +13843,7 @@
 </file>
 
 <file path=word/footer2.xml><?xml version="1.0" encoding="utf-8"?>
-<w:ftr xmlns:wpc="http://schemas.microsoft.com/office/word/2010/wordprocessingCanvas" xmlns:cx="http://schemas.microsoft.com/office/drawing/2014/chartex" xmlns:cx1="http://schemas.microsoft.com/office/drawing/2015/9/8/chartex" xmlns:cx2="http://schemas.microsoft.com/office/drawing/2015/10/21/chartex" xmlns:cx3="http://schemas.microsoft.com/office/drawing/2016/5/9/chartex" xmlns:cx4="http://schemas.microsoft.com/office/drawing/2016/5/10/chartex" xmlns:cx5="http://schemas.microsoft.com/office/drawing/2016/5/11/chartex" xmlns:cx6="http://schemas.microsoft.com/office/drawing/2016/5/12/chartex" xmlns:cx7="http://schemas.microsoft.com/office/drawing/2016/5/13/chartex" xmlns:cx8="http://schemas.microsoft.com/office/drawing/2016/5/14/chartex" xmlns:mc="http://schemas.openxmlformats.org/markup-compatibility/2006" xmlns:aink="http://schemas.microsoft.com/office/drawing/2016/ink" xmlns:am3d="http://schemas.microsoft.com/office/drawing/2017/model3d" xmlns:o="urn:schemas-microsoft-com:office:office" xmlns:r="http://schemas.openxmlformats.org/officeDocument/2006/relationships" xmlns:m="http://schemas.openxmlformats.org/officeDocument/2006/math" xmlns:v="urn:schemas-microsoft-com:vml" xmlns:wp14="http://schemas.microsoft.com/office/word/2010/wordprocessingDrawing" xmlns:wp="http://schemas.openxmlformats.org/drawingml/2006/wordprocessingDrawing" xmlns:w10="urn:schemas-microsoft-com:office:word" xmlns:w="http://schemas.openxmlformats.org/wordprocessingml/2006/main" xmlns:w14="http://schemas.microsoft.com/office/word/2010/wordml" xmlns:w15="http://schemas.microsoft.com/office/word/2012/wordml" xmlns:w16cid="http://schemas.microsoft.com/office/word/2016/wordml/cid" xmlns:w16se="http://schemas.microsoft.com/office/word/2015/wordml/symex" xmlns:wpg="http://schemas.microsoft.com/office/word/2010/wordprocessingGroup" xmlns:wpi="http://schemas.microsoft.com/office/word/2010/wordprocessingInk" xmlns:wne="http://schemas.microsoft.com/office/word/2006/wordml" xmlns:wps="http://schemas.microsoft.com/office/word/2010/wordprocessingShape" mc:Ignorable="w14 w15 w16se w16cid wp14">
+<w:ftr xmlns:wpc="http://schemas.microsoft.com/office/word/2010/wordprocessingCanvas" xmlns:cx="http://schemas.microsoft.com/office/drawing/2014/chartex" xmlns:cx1="http://schemas.microsoft.com/office/drawing/2015/9/8/chartex" xmlns:mc="http://schemas.openxmlformats.org/markup-compatibility/2006" xmlns:o="urn:schemas-microsoft-com:office:office" xmlns:r="http://schemas.openxmlformats.org/officeDocument/2006/relationships" xmlns:m="http://schemas.openxmlformats.org/officeDocument/2006/math" xmlns:v="urn:schemas-microsoft-com:vml" xmlns:wp14="http://schemas.microsoft.com/office/word/2010/wordprocessingDrawing" xmlns:wp="http://schemas.openxmlformats.org/drawingml/2006/wordprocessingDrawing" xmlns:w10="urn:schemas-microsoft-com:office:word" xmlns:w="http://schemas.openxmlformats.org/wordprocessingml/2006/main" xmlns:w14="http://schemas.microsoft.com/office/word/2010/wordml" xmlns:w15="http://schemas.microsoft.com/office/word/2012/wordml" xmlns:w16se="http://schemas.microsoft.com/office/word/2015/wordml/symex" xmlns:wpg="http://schemas.microsoft.com/office/word/2010/wordprocessingGroup" xmlns:wpi="http://schemas.microsoft.com/office/word/2010/wordprocessingInk" xmlns:wne="http://schemas.microsoft.com/office/word/2006/wordml" xmlns:wps="http://schemas.microsoft.com/office/word/2010/wordprocessingShape" mc:Ignorable="w14 w15 w16se wp14">
   <w:p>
     <w:pPr>
       <w:pStyle w:val="a5"/>
@@ -9804,7 +13863,7 @@
         <w:noProof/>
         <w:lang w:val="zh-TW"/>
       </w:rPr>
-      <w:t>2</w:t>
+      <w:t>10</w:t>
     </w:r>
     <w:r>
       <w:fldChar w:fldCharType="end"/>
@@ -9814,7 +13873,7 @@
 </file>
 
 <file path=word/footnotes.xml><?xml version="1.0" encoding="utf-8"?>
-<w:footnotes xmlns:wpc="http://schemas.microsoft.com/office/word/2010/wordprocessingCanvas" xmlns:cx="http://schemas.microsoft.com/office/drawing/2014/chartex" xmlns:cx1="http://schemas.microsoft.com/office/drawing/2015/9/8/chartex" xmlns:cx2="http://schemas.microsoft.com/office/drawing/2015/10/21/chartex" xmlns:cx3="http://schemas.microsoft.com/office/drawing/2016/5/9/chartex" xmlns:cx4="http://schemas.microsoft.com/office/drawing/2016/5/10/chartex" xmlns:cx5="http://schemas.microsoft.com/office/drawing/2016/5/11/chartex" xmlns:cx6="http://schemas.microsoft.com/office/drawing/2016/5/12/chartex" xmlns:cx7="http://schemas.microsoft.com/office/drawing/2016/5/13/chartex" xmlns:cx8="http://schemas.microsoft.com/office/drawing/2016/5/14/chartex" xmlns:mc="http://schemas.openxmlformats.org/markup-compatibility/2006" xmlns:aink="http://schemas.microsoft.com/office/drawing/2016/ink" xmlns:am3d="http://schemas.microsoft.com/office/drawing/2017/model3d" xmlns:o="urn:schemas-microsoft-com:office:office" xmlns:r="http://schemas.openxmlformats.org/officeDocument/2006/relationships" xmlns:m="http://schemas.openxmlformats.org/officeDocument/2006/math" xmlns:v="urn:schemas-microsoft-com:vml" xmlns:wp14="http://schemas.microsoft.com/office/word/2010/wordprocessingDrawing" xmlns:wp="http://schemas.openxmlformats.org/drawingml/2006/wordprocessingDrawing" xmlns:w10="urn:schemas-microsoft-com:office:word" xmlns:w="http://schemas.openxmlformats.org/wordprocessingml/2006/main" xmlns:w14="http://schemas.microsoft.com/office/word/2010/wordml" xmlns:w15="http://schemas.microsoft.com/office/word/2012/wordml" xmlns:w16cid="http://schemas.microsoft.com/office/word/2016/wordml/cid" xmlns:w16se="http://schemas.microsoft.com/office/word/2015/wordml/symex" xmlns:wpg="http://schemas.microsoft.com/office/word/2010/wordprocessingGroup" xmlns:wpi="http://schemas.microsoft.com/office/word/2010/wordprocessingInk" xmlns:wne="http://schemas.microsoft.com/office/word/2006/wordml" xmlns:wps="http://schemas.microsoft.com/office/word/2010/wordprocessingShape" mc:Ignorable="w14 w15 w16se w16cid wp14">
+<w:footnotes xmlns:wpc="http://schemas.microsoft.com/office/word/2010/wordprocessingCanvas" xmlns:cx="http://schemas.microsoft.com/office/drawing/2014/chartex" xmlns:cx1="http://schemas.microsoft.com/office/drawing/2015/9/8/chartex" xmlns:mc="http://schemas.openxmlformats.org/markup-compatibility/2006" xmlns:o="urn:schemas-microsoft-com:office:office" xmlns:r="http://schemas.openxmlformats.org/officeDocument/2006/relationships" xmlns:m="http://schemas.openxmlformats.org/officeDocument/2006/math" xmlns:v="urn:schemas-microsoft-com:vml" xmlns:wp14="http://schemas.microsoft.com/office/word/2010/wordprocessingDrawing" xmlns:wp="http://schemas.openxmlformats.org/drawingml/2006/wordprocessingDrawing" xmlns:w10="urn:schemas-microsoft-com:office:word" xmlns:w="http://schemas.openxmlformats.org/wordprocessingml/2006/main" xmlns:w14="http://schemas.microsoft.com/office/word/2010/wordml" xmlns:w15="http://schemas.microsoft.com/office/word/2012/wordml" xmlns:w16se="http://schemas.microsoft.com/office/word/2015/wordml/symex" xmlns:wpg="http://schemas.microsoft.com/office/word/2010/wordprocessingGroup" xmlns:wpi="http://schemas.microsoft.com/office/word/2010/wordprocessingInk" xmlns:wne="http://schemas.microsoft.com/office/word/2006/wordml" xmlns:wps="http://schemas.microsoft.com/office/word/2010/wordprocessingShape" mc:Ignorable="w14 w15 w16se wp14">
   <w:footnote w:type="separator" w:id="-1">
     <w:p>
       <w:r>
@@ -9833,7 +13892,7 @@
 </file>
 
 <file path=word/header1.xml><?xml version="1.0" encoding="utf-8"?>
-<w:hdr xmlns:wpc="http://schemas.microsoft.com/office/word/2010/wordprocessingCanvas" xmlns:cx="http://schemas.microsoft.com/office/drawing/2014/chartex" xmlns:cx1="http://schemas.microsoft.com/office/drawing/2015/9/8/chartex" xmlns:cx2="http://schemas.microsoft.com/office/drawing/2015/10/21/chartex" xmlns:cx3="http://schemas.microsoft.com/office/drawing/2016/5/9/chartex" xmlns:cx4="http://schemas.microsoft.com/office/drawing/2016/5/10/chartex" xmlns:cx5="http://schemas.microsoft.com/office/drawing/2016/5/11/chartex" xmlns:cx6="http://schemas.microsoft.com/office/drawing/2016/5/12/chartex" xmlns:cx7="http://schemas.microsoft.com/office/drawing/2016/5/13/chartex" xmlns:cx8="http://schemas.microsoft.com/office/drawing/2016/5/14/chartex" xmlns:mc="http://schemas.openxmlformats.org/markup-compatibility/2006" xmlns:aink="http://schemas.microsoft.com/office/drawing/2016/ink" xmlns:am3d="http://schemas.microsoft.com/office/drawing/2017/model3d" xmlns:o="urn:schemas-microsoft-com:office:office" xmlns:r="http://schemas.openxmlformats.org/officeDocument/2006/relationships" xmlns:m="http://schemas.openxmlformats.org/officeDocument/2006/math" xmlns:v="urn:schemas-microsoft-com:vml" xmlns:wp14="http://schemas.microsoft.com/office/word/2010/wordprocessingDrawing" xmlns:wp="http://schemas.openxmlformats.org/drawingml/2006/wordprocessingDrawing" xmlns:w10="urn:schemas-microsoft-com:office:word" xmlns:w="http://schemas.openxmlformats.org/wordprocessingml/2006/main" xmlns:w14="http://schemas.microsoft.com/office/word/2010/wordml" xmlns:w15="http://schemas.microsoft.com/office/word/2012/wordml" xmlns:w16cid="http://schemas.microsoft.com/office/word/2016/wordml/cid" xmlns:w16se="http://schemas.microsoft.com/office/word/2015/wordml/symex" xmlns:wpg="http://schemas.microsoft.com/office/word/2010/wordprocessingGroup" xmlns:wpi="http://schemas.microsoft.com/office/word/2010/wordprocessingInk" xmlns:wne="http://schemas.microsoft.com/office/word/2006/wordml" xmlns:wps="http://schemas.microsoft.com/office/word/2010/wordprocessingShape" mc:Ignorable="w14 w15 w16se w16cid wp14">
+<w:hdr xmlns:wpc="http://schemas.microsoft.com/office/word/2010/wordprocessingCanvas" xmlns:cx="http://schemas.microsoft.com/office/drawing/2014/chartex" xmlns:cx1="http://schemas.microsoft.com/office/drawing/2015/9/8/chartex" xmlns:mc="http://schemas.openxmlformats.org/markup-compatibility/2006" xmlns:o="urn:schemas-microsoft-com:office:office" xmlns:r="http://schemas.openxmlformats.org/officeDocument/2006/relationships" xmlns:m="http://schemas.openxmlformats.org/officeDocument/2006/math" xmlns:v="urn:schemas-microsoft-com:vml" xmlns:wp14="http://schemas.microsoft.com/office/word/2010/wordprocessingDrawing" xmlns:wp="http://schemas.openxmlformats.org/drawingml/2006/wordprocessingDrawing" xmlns:w10="urn:schemas-microsoft-com:office:word" xmlns:w="http://schemas.openxmlformats.org/wordprocessingml/2006/main" xmlns:w14="http://schemas.microsoft.com/office/word/2010/wordml" xmlns:w15="http://schemas.microsoft.com/office/word/2012/wordml" xmlns:w16se="http://schemas.microsoft.com/office/word/2015/wordml/symex" xmlns:wpg="http://schemas.microsoft.com/office/word/2010/wordprocessingGroup" xmlns:wpi="http://schemas.microsoft.com/office/word/2010/wordprocessingInk" xmlns:wne="http://schemas.microsoft.com/office/word/2006/wordml" xmlns:wps="http://schemas.microsoft.com/office/word/2010/wordprocessingShape" mc:Ignorable="w14 w15 w16se wp14">
   <w:p>
     <w:pPr>
       <w:jc w:val="center"/>
@@ -9884,7 +13943,7 @@
 </file>
 
 <file path=word/header2.xml><?xml version="1.0" encoding="utf-8"?>
-<w:hdr xmlns:wpc="http://schemas.microsoft.com/office/word/2010/wordprocessingCanvas" xmlns:cx="http://schemas.microsoft.com/office/drawing/2014/chartex" xmlns:cx1="http://schemas.microsoft.com/office/drawing/2015/9/8/chartex" xmlns:cx2="http://schemas.microsoft.com/office/drawing/2015/10/21/chartex" xmlns:cx3="http://schemas.microsoft.com/office/drawing/2016/5/9/chartex" xmlns:cx4="http://schemas.microsoft.com/office/drawing/2016/5/10/chartex" xmlns:cx5="http://schemas.microsoft.com/office/drawing/2016/5/11/chartex" xmlns:cx6="http://schemas.microsoft.com/office/drawing/2016/5/12/chartex" xmlns:cx7="http://schemas.microsoft.com/office/drawing/2016/5/13/chartex" xmlns:cx8="http://schemas.microsoft.com/office/drawing/2016/5/14/chartex" xmlns:mc="http://schemas.openxmlformats.org/markup-compatibility/2006" xmlns:aink="http://schemas.microsoft.com/office/drawing/2016/ink" xmlns:am3d="http://schemas.microsoft.com/office/drawing/2017/model3d" xmlns:o="urn:schemas-microsoft-com:office:office" xmlns:r="http://schemas.openxmlformats.org/officeDocument/2006/relationships" xmlns:m="http://schemas.openxmlformats.org/officeDocument/2006/math" xmlns:v="urn:schemas-microsoft-com:vml" xmlns:wp14="http://schemas.microsoft.com/office/word/2010/wordprocessingDrawing" xmlns:wp="http://schemas.openxmlformats.org/drawingml/2006/wordprocessingDrawing" xmlns:w10="urn:schemas-microsoft-com:office:word" xmlns:w="http://schemas.openxmlformats.org/wordprocessingml/2006/main" xmlns:w14="http://schemas.microsoft.com/office/word/2010/wordml" xmlns:w15="http://schemas.microsoft.com/office/word/2012/wordml" xmlns:w16cid="http://schemas.microsoft.com/office/word/2016/wordml/cid" xmlns:w16se="http://schemas.microsoft.com/office/word/2015/wordml/symex" xmlns:wpg="http://schemas.microsoft.com/office/word/2010/wordprocessingGroup" xmlns:wpi="http://schemas.microsoft.com/office/word/2010/wordprocessingInk" xmlns:wne="http://schemas.microsoft.com/office/word/2006/wordml" xmlns:wps="http://schemas.microsoft.com/office/word/2010/wordprocessingShape" mc:Ignorable="w14 w15 w16se w16cid wp14">
+<w:hdr xmlns:wpc="http://schemas.microsoft.com/office/word/2010/wordprocessingCanvas" xmlns:cx="http://schemas.microsoft.com/office/drawing/2014/chartex" xmlns:cx1="http://schemas.microsoft.com/office/drawing/2015/9/8/chartex" xmlns:mc="http://schemas.openxmlformats.org/markup-compatibility/2006" xmlns:o="urn:schemas-microsoft-com:office:office" xmlns:r="http://schemas.openxmlformats.org/officeDocument/2006/relationships" xmlns:m="http://schemas.openxmlformats.org/officeDocument/2006/math" xmlns:v="urn:schemas-microsoft-com:vml" xmlns:wp14="http://schemas.microsoft.com/office/word/2010/wordprocessingDrawing" xmlns:wp="http://schemas.openxmlformats.org/drawingml/2006/wordprocessingDrawing" xmlns:w10="urn:schemas-microsoft-com:office:word" xmlns:w="http://schemas.openxmlformats.org/wordprocessingml/2006/main" xmlns:w14="http://schemas.microsoft.com/office/word/2010/wordml" xmlns:w15="http://schemas.microsoft.com/office/word/2012/wordml" xmlns:w16se="http://schemas.microsoft.com/office/word/2015/wordml/symex" xmlns:wpg="http://schemas.microsoft.com/office/word/2010/wordprocessingGroup" xmlns:wpi="http://schemas.microsoft.com/office/word/2010/wordprocessingInk" xmlns:wne="http://schemas.microsoft.com/office/word/2006/wordml" xmlns:wps="http://schemas.microsoft.com/office/word/2010/wordprocessingShape" mc:Ignorable="w14 w15 w16se wp14">
   <w:p>
     <w:pPr>
       <w:pStyle w:val="a3"/>
@@ -9900,7 +13959,7 @@
 </file>
 
 <file path=word/numbering.xml><?xml version="1.0" encoding="utf-8"?>
-<w:numbering xmlns:wpc="http://schemas.microsoft.com/office/word/2010/wordprocessingCanvas" xmlns:cx="http://schemas.microsoft.com/office/drawing/2014/chartex" xmlns:cx1="http://schemas.microsoft.com/office/drawing/2015/9/8/chartex" xmlns:cx2="http://schemas.microsoft.com/office/drawing/2015/10/21/chartex" xmlns:cx3="http://schemas.microsoft.com/office/drawing/2016/5/9/chartex" xmlns:cx4="http://schemas.microsoft.com/office/drawing/2016/5/10/chartex" xmlns:cx5="http://schemas.microsoft.com/office/drawing/2016/5/11/chartex" xmlns:cx6="http://schemas.microsoft.com/office/drawing/2016/5/12/chartex" xmlns:cx7="http://schemas.microsoft.com/office/drawing/2016/5/13/chartex" xmlns:cx8="http://schemas.microsoft.com/office/drawing/2016/5/14/chartex" xmlns:mc="http://schemas.openxmlformats.org/markup-compatibility/2006" xmlns:aink="http://schemas.microsoft.com/office/drawing/2016/ink" xmlns:am3d="http://schemas.microsoft.com/office/drawing/2017/model3d" xmlns:o="urn:schemas-microsoft-com:office:office" xmlns:r="http://schemas.openxmlformats.org/officeDocument/2006/relationships" xmlns:m="http://schemas.openxmlformats.org/officeDocument/2006/math" xmlns:v="urn:schemas-microsoft-com:vml" xmlns:wp14="http://schemas.microsoft.com/office/word/2010/wordprocessingDrawing" xmlns:wp="http://schemas.openxmlformats.org/drawingml/2006/wordprocessingDrawing" xmlns:w10="urn:schemas-microsoft-com:office:word" xmlns:w="http://schemas.openxmlformats.org/wordprocessingml/2006/main" xmlns:w14="http://schemas.microsoft.com/office/word/2010/wordml" xmlns:w15="http://schemas.microsoft.com/office/word/2012/wordml" xmlns:w16cid="http://schemas.microsoft.com/office/word/2016/wordml/cid" xmlns:w16se="http://schemas.microsoft.com/office/word/2015/wordml/symex" xmlns:wpg="http://schemas.microsoft.com/office/word/2010/wordprocessingGroup" xmlns:wpi="http://schemas.microsoft.com/office/word/2010/wordprocessingInk" xmlns:wne="http://schemas.microsoft.com/office/word/2006/wordml" xmlns:wps="http://schemas.microsoft.com/office/word/2010/wordprocessingShape" mc:Ignorable="w14 w15 w16se w16cid wp14">
+<w:numbering xmlns:wpc="http://schemas.microsoft.com/office/word/2010/wordprocessingCanvas" xmlns:cx="http://schemas.microsoft.com/office/drawing/2014/chartex" xmlns:cx1="http://schemas.microsoft.com/office/drawing/2015/9/8/chartex" xmlns:mc="http://schemas.openxmlformats.org/markup-compatibility/2006" xmlns:o="urn:schemas-microsoft-com:office:office" xmlns:r="http://schemas.openxmlformats.org/officeDocument/2006/relationships" xmlns:m="http://schemas.openxmlformats.org/officeDocument/2006/math" xmlns:v="urn:schemas-microsoft-com:vml" xmlns:wp14="http://schemas.microsoft.com/office/word/2010/wordprocessingDrawing" xmlns:wp="http://schemas.openxmlformats.org/drawingml/2006/wordprocessingDrawing" xmlns:w10="urn:schemas-microsoft-com:office:word" xmlns:w="http://schemas.openxmlformats.org/wordprocessingml/2006/main" xmlns:w14="http://schemas.microsoft.com/office/word/2010/wordml" xmlns:w15="http://schemas.microsoft.com/office/word/2012/wordml" xmlns:w16se="http://schemas.microsoft.com/office/word/2015/wordml/symex" xmlns:wpg="http://schemas.microsoft.com/office/word/2010/wordprocessingGroup" xmlns:wpi="http://schemas.microsoft.com/office/word/2010/wordprocessingInk" xmlns:wne="http://schemas.microsoft.com/office/word/2006/wordml" xmlns:wps="http://schemas.microsoft.com/office/word/2010/wordprocessingShape" mc:Ignorable="w14 w15 w16se wp14">
   <w:abstractNum w:abstractNumId="0" w15:restartNumberingAfterBreak="0">
     <w:nsid w:val="25795980"/>
     <w:multiLevelType w:val="hybridMultilevel"/>
@@ -11208,7 +15267,7 @@
 </file>
 
 <file path=word/styles.xml><?xml version="1.0" encoding="utf-8"?>
-<w:styles xmlns:mc="http://schemas.openxmlformats.org/markup-compatibility/2006" xmlns:r="http://schemas.openxmlformats.org/officeDocument/2006/relationships" xmlns:w="http://schemas.openxmlformats.org/wordprocessingml/2006/main" xmlns:w14="http://schemas.microsoft.com/office/word/2010/wordml" xmlns:w15="http://schemas.microsoft.com/office/word/2012/wordml" xmlns:w16cid="http://schemas.microsoft.com/office/word/2016/wordml/cid" xmlns:w16se="http://schemas.microsoft.com/office/word/2015/wordml/symex" mc:Ignorable="w14 w15 w16se w16cid">
+<w:styles xmlns:mc="http://schemas.openxmlformats.org/markup-compatibility/2006" xmlns:r="http://schemas.openxmlformats.org/officeDocument/2006/relationships" xmlns:w="http://schemas.openxmlformats.org/wordprocessingml/2006/main" xmlns:w14="http://schemas.microsoft.com/office/word/2010/wordml" xmlns:w15="http://schemas.microsoft.com/office/word/2012/wordml" xmlns:w16se="http://schemas.microsoft.com/office/word/2015/wordml/symex" mc:Ignorable="w14 w15 w16se">
   <w:docDefaults>
     <w:rPrDefault>
       <w:rPr>
@@ -11218,7 +15277,7 @@
     </w:rPrDefault>
     <w:pPrDefault/>
   </w:docDefaults>
-  <w:latentStyles w:defLockedState="0" w:defUIPriority="0" w:defSemiHidden="0" w:defUnhideWhenUsed="0" w:defQFormat="0" w:count="375">
+  <w:latentStyles w:defLockedState="0" w:defUIPriority="0" w:defSemiHidden="0" w:defUnhideWhenUsed="0" w:defQFormat="0" w:count="371">
     <w:lsdException w:name="Normal" w:qFormat="1"/>
     <w:lsdException w:name="heading 1" w:qFormat="1"/>
     <w:lsdException w:name="heading 2" w:semiHidden="1" w:unhideWhenUsed="1" w:qFormat="1"/>
@@ -11238,6 +15297,7 @@
     <w:lsdException w:name="Emphasis" w:qFormat="1"/>
     <w:lsdException w:name="HTML Preformatted" w:semiHidden="1" w:unhideWhenUsed="1"/>
     <w:lsdException w:name="HTML Variable" w:semiHidden="1" w:unhideWhenUsed="1"/>
+    <w:lsdException w:name="Normal Table" w:semiHidden="1" w:unhideWhenUsed="1"/>
     <w:lsdException w:name="No List" w:semiHidden="1" w:unhideWhenUsed="1"/>
     <w:lsdException w:name="Outline List 1" w:semiHidden="1" w:unhideWhenUsed="1"/>
     <w:lsdException w:name="Outline List 2" w:semiHidden="1" w:unhideWhenUsed="1"/>
@@ -11280,8 +15340,10 @@
     <w:lsdException w:name="Table Elegant" w:semiHidden="1" w:unhideWhenUsed="1"/>
     <w:lsdException w:name="Table Professional" w:semiHidden="1" w:unhideWhenUsed="1"/>
     <w:lsdException w:name="Table Subtle 1" w:semiHidden="1" w:unhideWhenUsed="1"/>
+    <w:lsdException w:name="Table Subtle 2" w:semiHidden="1" w:unhideWhenUsed="1"/>
     <w:lsdException w:name="Table Web 1" w:semiHidden="1" w:unhideWhenUsed="1"/>
     <w:lsdException w:name="Table Web 2" w:semiHidden="1" w:unhideWhenUsed="1"/>
+    <w:lsdException w:name="Table Web 3" w:semiHidden="1" w:unhideWhenUsed="1"/>
     <w:lsdException w:name="Balloon Text" w:semiHidden="1" w:unhideWhenUsed="1"/>
     <w:lsdException w:name="Table Grid" w:uiPriority="59"/>
     <w:lsdException w:name="Table Theme" w:semiHidden="1" w:unhideWhenUsed="1"/>
@@ -11500,10 +15562,6 @@
     <w:lsdException w:name="List Table 5 Dark Accent 6" w:uiPriority="50"/>
     <w:lsdException w:name="List Table 6 Colorful Accent 6" w:uiPriority="51"/>
     <w:lsdException w:name="List Table 7 Colorful Accent 6" w:uiPriority="52"/>
-    <w:lsdException w:name="Mention" w:semiHidden="1" w:uiPriority="99" w:unhideWhenUsed="1"/>
-    <w:lsdException w:name="Smart Hyperlink" w:semiHidden="1" w:uiPriority="99" w:unhideWhenUsed="1"/>
-    <w:lsdException w:name="Hashtag" w:semiHidden="1" w:uiPriority="99" w:unhideWhenUsed="1"/>
-    <w:lsdException w:name="Unresolved Mention" w:semiHidden="1" w:uiPriority="99" w:unhideWhenUsed="1"/>
   </w:latentStyles>
   <w:style w:type="paragraph" w:default="1" w:styleId="a">
     <w:name w:val="Normal"/>

</xml_diff>